<commit_message>
Actualizada la documentación de la base de datos.
En función a la nueva SP.
</commit_message>
<xml_diff>
--- a/Documentación DB.docx
+++ b/Documentación DB.docx
@@ -2731,7 +2731,7 @@
         <w:pStyle w:val="Heading1"/>
         <w:rPr/>
       </w:pPr>
-      <w:bookmarkStart w:colFirst="0" w:colLast="0" w:name="_6vieptd3bc3n" w:id="12"/>
+      <w:bookmarkStart w:colFirst="0" w:colLast="0" w:name="_geu34c95aimq" w:id="12"/>
       <w:bookmarkEnd w:id="12"/>
       <w:r>
         <w:rPr>
@@ -2975,7 +2975,7 @@
               <w:rPr>
                 <w:rtl w:val="0"/>
               </w:rPr>
-              <w:t xml:space="preserve">Inserta una nueva encuesta junto con sus opciones a la base de datos.</w:t>
+              <w:t xml:space="preserve">Inserta una nueva encuesta a la base de datos y devuelve su propia ID para que en backend se puedan insertar todas las opciones en la DB.</w:t>
             </w:r>
           </w:p>
         </w:tc>
@@ -3013,7 +3013,7 @@
               <w:rPr>
                 <w:rtl w:val="0"/>
               </w:rPr>
-              <w:t xml:space="preserve">Título, id del usuario y todas las opciones que estarán asociadas a la encuesta(en formato JSON)</w:t>
+              <w:t xml:space="preserve">Título e id del usuario.</w:t>
             </w:r>
           </w:p>
         </w:tc>
@@ -3337,25 +3337,53 @@
     </w:p>
     <w:p>
       <w:pPr>
+        <w:rPr/>
+      </w:pPr>
+      <w:r>
+        <w:rPr>
+          <w:rtl w:val="0"/>
+        </w:rPr>
+      </w:r>
+    </w:p>
+    <w:p>
+      <w:pPr>
+        <w:rPr/>
+      </w:pPr>
+      <w:r>
+        <w:rPr>
+          <w:rtl w:val="0"/>
+        </w:rPr>
+      </w:r>
+    </w:p>
+    <w:p>
+      <w:pPr>
         <w:pStyle w:val="Heading1"/>
         <w:rPr/>
       </w:pPr>
-      <w:bookmarkStart w:colFirst="0" w:colLast="0" w:name="_xs8imxiwv0j4" w:id="15"/>
+      <w:bookmarkStart w:colFirst="0" w:colLast="0" w:name="_warthu8qs1yu" w:id="15"/>
       <w:bookmarkEnd w:id="15"/>
       <w:r>
         <w:rPr>
           <w:rtl w:val="0"/>
         </w:rPr>
-        <w:t xml:space="preserve">SP no ligados al ABM(Crear, borrar, modificar)</w:t>
-      </w:r>
-    </w:p>
-    <w:p>
-      <w:pPr>
-        <w:pStyle w:val="Heading2"/>
-        <w:rPr/>
-      </w:pPr>
-      <w:bookmarkStart w:colFirst="0" w:colLast="0" w:name="_u57x7g1kngn9" w:id="16"/>
-      <w:bookmarkEnd w:id="16"/>
+        <w:t xml:space="preserve">o</w:t>
+      </w:r>
+    </w:p>
+    <w:p>
+      <w:pPr>
+        <w:rPr/>
+      </w:pPr>
+      <w:r>
+        <w:rPr>
+          <w:rtl w:val="0"/>
+        </w:rPr>
+        <w:t xml:space="preserve">O hace referencia a la tabla opcion_e.</w:t>
+      </w:r>
+    </w:p>
+    <w:p>
+      <w:pPr>
+        <w:rPr/>
+      </w:pPr>
       <w:r>
         <w:rPr>
           <w:rtl w:val="0"/>
@@ -3365,6 +3393,253 @@
     <w:tbl>
       <w:tblPr>
         <w:tblStyle w:val="Table9"/>
+        <w:tblW w:w="9029.0" w:type="dxa"/>
+        <w:jc w:val="left"/>
+        <w:tblBorders>
+          <w:top w:color="000000" w:space="0" w:sz="8" w:val="single"/>
+          <w:left w:color="000000" w:space="0" w:sz="8" w:val="single"/>
+          <w:bottom w:color="000000" w:space="0" w:sz="8" w:val="single"/>
+          <w:right w:color="000000" w:space="0" w:sz="8" w:val="single"/>
+          <w:insideH w:color="000000" w:space="0" w:sz="8" w:val="single"/>
+          <w:insideV w:color="000000" w:space="0" w:sz="8" w:val="single"/>
+        </w:tblBorders>
+        <w:tblLayout w:type="fixed"/>
+        <w:tblLook w:val="0600"/>
+      </w:tblPr>
+      <w:tblGrid>
+        <w:gridCol w:w="3009.6666666666665"/>
+        <w:gridCol w:w="3009.6666666666665"/>
+        <w:gridCol w:w="3009.6666666666665"/>
+        <w:tblGridChange w:id="0">
+          <w:tblGrid>
+            <w:gridCol w:w="3009.6666666666665"/>
+            <w:gridCol w:w="3009.6666666666665"/>
+            <w:gridCol w:w="3009.6666666666665"/>
+          </w:tblGrid>
+        </w:tblGridChange>
+      </w:tblGrid>
+      <w:tr>
+        <w:trPr>
+          <w:cantSplit w:val="0"/>
+          <w:tblHeader w:val="0"/>
+        </w:trPr>
+        <w:tc>
+          <w:tcPr>
+            <w:shd w:fill="auto" w:val="clear"/>
+            <w:tcMar>
+              <w:top w:w="100.0" w:type="dxa"/>
+              <w:left w:w="100.0" w:type="dxa"/>
+              <w:bottom w:w="100.0" w:type="dxa"/>
+              <w:right w:w="100.0" w:type="dxa"/>
+            </w:tcMar>
+            <w:vAlign w:val="top"/>
+          </w:tcPr>
+          <w:p>
+            <w:pPr>
+              <w:widowControl w:val="0"/>
+              <w:spacing w:line="240" w:lineRule="auto"/>
+              <w:rPr>
+                <w:b w:val="1"/>
+              </w:rPr>
+            </w:pPr>
+            <w:r>
+              <w:rPr>
+                <w:b w:val="1"/>
+                <w:rtl w:val="0"/>
+              </w:rPr>
+              <w:t xml:space="preserve">SP</w:t>
+            </w:r>
+          </w:p>
+        </w:tc>
+        <w:tc>
+          <w:tcPr>
+            <w:shd w:fill="auto" w:val="clear"/>
+            <w:tcMar>
+              <w:top w:w="100.0" w:type="dxa"/>
+              <w:left w:w="100.0" w:type="dxa"/>
+              <w:bottom w:w="100.0" w:type="dxa"/>
+              <w:right w:w="100.0" w:type="dxa"/>
+            </w:tcMar>
+            <w:vAlign w:val="top"/>
+          </w:tcPr>
+          <w:p>
+            <w:pPr>
+              <w:widowControl w:val="0"/>
+              <w:spacing w:line="240" w:lineRule="auto"/>
+              <w:rPr>
+                <w:b w:val="1"/>
+              </w:rPr>
+            </w:pPr>
+            <w:r>
+              <w:rPr>
+                <w:b w:val="1"/>
+                <w:rtl w:val="0"/>
+              </w:rPr>
+              <w:t xml:space="preserve">Función</w:t>
+            </w:r>
+          </w:p>
+        </w:tc>
+        <w:tc>
+          <w:tcPr>
+            <w:shd w:fill="auto" w:val="clear"/>
+            <w:tcMar>
+              <w:top w:w="100.0" w:type="dxa"/>
+              <w:left w:w="100.0" w:type="dxa"/>
+              <w:bottom w:w="100.0" w:type="dxa"/>
+              <w:right w:w="100.0" w:type="dxa"/>
+            </w:tcMar>
+            <w:vAlign w:val="top"/>
+          </w:tcPr>
+          <w:p>
+            <w:pPr>
+              <w:widowControl w:val="0"/>
+              <w:spacing w:line="240" w:lineRule="auto"/>
+              <w:rPr>
+                <w:b w:val="1"/>
+              </w:rPr>
+            </w:pPr>
+            <w:r>
+              <w:rPr>
+                <w:b w:val="1"/>
+                <w:rtl w:val="0"/>
+              </w:rPr>
+              <w:t xml:space="preserve">Requerimientos</w:t>
+            </w:r>
+          </w:p>
+        </w:tc>
+      </w:tr>
+      <w:tr>
+        <w:trPr>
+          <w:cantSplit w:val="0"/>
+          <w:tblHeader w:val="0"/>
+        </w:trPr>
+        <w:tc>
+          <w:tcPr>
+            <w:shd w:fill="auto" w:val="clear"/>
+            <w:tcMar>
+              <w:top w:w="100.0" w:type="dxa"/>
+              <w:left w:w="100.0" w:type="dxa"/>
+              <w:bottom w:w="100.0" w:type="dxa"/>
+              <w:right w:w="100.0" w:type="dxa"/>
+            </w:tcMar>
+            <w:vAlign w:val="top"/>
+          </w:tcPr>
+          <w:p>
+            <w:pPr>
+              <w:widowControl w:val="0"/>
+              <w:spacing w:line="240" w:lineRule="auto"/>
+              <w:rPr/>
+            </w:pPr>
+            <w:r>
+              <w:rPr>
+                <w:rtl w:val="0"/>
+              </w:rPr>
+              <w:t xml:space="preserve">co</w:t>
+            </w:r>
+          </w:p>
+        </w:tc>
+        <w:tc>
+          <w:tcPr>
+            <w:shd w:fill="auto" w:val="clear"/>
+            <w:tcMar>
+              <w:top w:w="100.0" w:type="dxa"/>
+              <w:left w:w="100.0" w:type="dxa"/>
+              <w:bottom w:w="100.0" w:type="dxa"/>
+              <w:right w:w="100.0" w:type="dxa"/>
+            </w:tcMar>
+            <w:vAlign w:val="top"/>
+          </w:tcPr>
+          <w:p>
+            <w:pPr>
+              <w:widowControl w:val="0"/>
+              <w:spacing w:line="240" w:lineRule="auto"/>
+              <w:rPr/>
+            </w:pPr>
+            <w:r>
+              <w:rPr>
+                <w:rtl w:val="0"/>
+              </w:rPr>
+              <w:t xml:space="preserve">Inserta una nueva opción en la base de datos.</w:t>
+            </w:r>
+          </w:p>
+        </w:tc>
+        <w:tc>
+          <w:tcPr>
+            <w:shd w:fill="auto" w:val="clear"/>
+            <w:tcMar>
+              <w:top w:w="100.0" w:type="dxa"/>
+              <w:left w:w="100.0" w:type="dxa"/>
+              <w:bottom w:w="100.0" w:type="dxa"/>
+              <w:right w:w="100.0" w:type="dxa"/>
+            </w:tcMar>
+            <w:vAlign w:val="top"/>
+          </w:tcPr>
+          <w:p>
+            <w:pPr>
+              <w:widowControl w:val="0"/>
+              <w:spacing w:line="240" w:lineRule="auto"/>
+              <w:rPr/>
+            </w:pPr>
+            <w:r>
+              <w:rPr>
+                <w:rtl w:val="0"/>
+              </w:rPr>
+              <w:t xml:space="preserve">Id de la encuesta a la que pertenece y la opción en sí.</w:t>
+            </w:r>
+          </w:p>
+        </w:tc>
+      </w:tr>
+    </w:tbl>
+    <w:p>
+      <w:pPr>
+        <w:rPr/>
+      </w:pPr>
+      <w:r>
+        <w:rPr>
+          <w:rtl w:val="0"/>
+        </w:rPr>
+      </w:r>
+    </w:p>
+    <w:p>
+      <w:pPr>
+        <w:rPr/>
+      </w:pPr>
+      <w:r>
+        <w:rPr>
+          <w:rtl w:val="0"/>
+        </w:rPr>
+      </w:r>
+    </w:p>
+    <w:p>
+      <w:pPr>
+        <w:pStyle w:val="Heading1"/>
+        <w:rPr/>
+      </w:pPr>
+      <w:bookmarkStart w:colFirst="0" w:colLast="0" w:name="_xs8imxiwv0j4" w:id="16"/>
+      <w:bookmarkEnd w:id="16"/>
+      <w:r>
+        <w:rPr>
+          <w:rtl w:val="0"/>
+        </w:rPr>
+        <w:t xml:space="preserve">SP no ligados al ABM(Crear, borrar, modificar)</w:t>
+      </w:r>
+    </w:p>
+    <w:p>
+      <w:pPr>
+        <w:pStyle w:val="Heading2"/>
+        <w:rPr/>
+      </w:pPr>
+      <w:bookmarkStart w:colFirst="0" w:colLast="0" w:name="_u57x7g1kngn9" w:id="17"/>
+      <w:bookmarkEnd w:id="17"/>
+      <w:r>
+        <w:rPr>
+          <w:rtl w:val="0"/>
+        </w:rPr>
+      </w:r>
+    </w:p>
+    <w:tbl>
+      <w:tblPr>
+        <w:tblStyle w:val="Table10"/>
         <w:tblW w:w="9029.0" w:type="dxa"/>
         <w:jc w:val="left"/>
         <w:tblBorders>
@@ -3974,8 +4249,8 @@
         <w:pStyle w:val="Heading2"/>
         <w:rPr/>
       </w:pPr>
-      <w:bookmarkStart w:colFirst="0" w:colLast="0" w:name="_332zgxkxj2f2" w:id="17"/>
-      <w:bookmarkEnd w:id="17"/>
+      <w:bookmarkStart w:colFirst="0" w:colLast="0" w:name="_332zgxkxj2f2" w:id="18"/>
+      <w:bookmarkEnd w:id="18"/>
       <w:r>
         <w:rPr>
           <w:rtl w:val="0"/>
@@ -4327,6 +4602,13 @@
     </w:tblPr>
   </w:style>
   <w:style w:type="table" w:styleId="Table9">
+    <w:basedOn w:val="TableNormal"/>
+    <w:tblPr>
+      <w:tblStyleRowBandSize w:val="1"/>
+      <w:tblStyleColBandSize w:val="1"/>
+    </w:tblPr>
+  </w:style>
+  <w:style w:type="table" w:styleId="Table10">
     <w:basedOn w:val="TableNormal"/>
     <w:tblPr>
       <w:tblStyleRowBandSize w:val="1"/>

</xml_diff>

<commit_message>
Actualizado según los nuevos SP
</commit_message>
<xml_diff>
--- a/Documentación DB.docx
+++ b/Documentación DB.docx
@@ -396,7 +396,7 @@
               <w:rPr>
                 <w:rtl w:val="0"/>
               </w:rPr>
-              <w:t xml:space="preserve">Categoría, nombre, horario e id de la plataforma del programa.</w:t>
+              <w:t xml:space="preserve">Categoría, nombre, horario , id de la plataforma, ruta y tipo del archivo del programa.</w:t>
             </w:r>
           </w:p>
         </w:tc>
@@ -576,7 +576,7 @@
               <w:rPr>
                 <w:rtl w:val="0"/>
               </w:rPr>
-              <w:t xml:space="preserve">Id, categoría, nombre, horario e id de la plataforma del programa(Si algún dato se quiere mantener igual, el parámetro enviado será igual al valor actual).</w:t>
+              <w:t xml:space="preserve">Id, categoría, nombre, horario , id de la plataforma, ruta y tipo del archivo del programa.(Si algún dato se quiere mantener igual, el parámetro enviado será igual al valor actual).</w:t>
             </w:r>
           </w:p>
         </w:tc>
@@ -1114,26 +1114,6 @@
     </w:tbl>
     <w:p>
       <w:pPr>
-        <w:rPr/>
-      </w:pPr>
-      <w:r>
-        <w:rPr>
-          <w:rtl w:val="0"/>
-        </w:rPr>
-      </w:r>
-    </w:p>
-    <w:p>
-      <w:pPr>
-        <w:rPr/>
-      </w:pPr>
-      <w:r>
-        <w:rPr>
-          <w:rtl w:val="0"/>
-        </w:rPr>
-      </w:r>
-    </w:p>
-    <w:p>
-      <w:pPr>
         <w:pStyle w:val="Heading1"/>
         <w:rPr/>
       </w:pPr>
@@ -1616,7 +1596,7 @@
         <w:pStyle w:val="Heading1"/>
         <w:rPr/>
       </w:pPr>
-      <w:bookmarkStart w:colFirst="0" w:colLast="0" w:name="_u8qq557eez3y" w:id="8"/>
+      <w:bookmarkStart w:colFirst="0" w:colLast="0" w:name="_1bmphvxft301" w:id="8"/>
       <w:bookmarkEnd w:id="8"/>
       <w:r>
         <w:rPr>
@@ -2600,7 +2580,7 @@
               <w:rPr>
                 <w:rtl w:val="0"/>
               </w:rPr>
-              <w:t xml:space="preserve">Formato, ruta, tags e id del usuario del contenido.</w:t>
+              <w:t xml:space="preserve">Formato, ruta, e id del usuario del contenido.</w:t>
             </w:r>
           </w:p>
         </w:tc>
@@ -2737,37 +2717,18 @@
         <w:rPr>
           <w:rtl w:val="0"/>
         </w:rPr>
-      </w:r>
-    </w:p>
-    <w:p>
-      <w:pPr>
-        <w:pStyle w:val="Heading1"/>
-        <w:rPr/>
-      </w:pPr>
-      <w:bookmarkStart w:colFirst="0" w:colLast="0" w:name="_sesjk4tuarv7" w:id="13"/>
-      <w:bookmarkEnd w:id="13"/>
-      <w:r>
-        <w:rPr>
-          <w:rtl w:val="0"/>
-        </w:rPr>
-        <w:t xml:space="preserve">en</w:t>
-      </w:r>
-    </w:p>
-    <w:p>
-      <w:pPr>
-        <w:rPr/>
-      </w:pPr>
-      <w:r>
-        <w:rPr>
-          <w:rtl w:val="0"/>
-        </w:rPr>
-        <w:t xml:space="preserve">En hace referencia</w:t>
-      </w:r>
-      <w:r>
-        <w:rPr>
-          <w:rtl w:val="0"/>
-        </w:rPr>
-        <w:t xml:space="preserve"> a la tabla encuesta.</w:t>
+        <w:t xml:space="preserve">t</w:t>
+      </w:r>
+    </w:p>
+    <w:p>
+      <w:pPr>
+        <w:rPr/>
+      </w:pPr>
+      <w:r>
+        <w:rPr>
+          <w:rtl w:val="0"/>
+        </w:rPr>
+        <w:t xml:space="preserve">T hace referencia a la tabla tags.</w:t>
       </w:r>
     </w:p>
     <w:p>
@@ -2916,104 +2877,65 @@
           </w:tcPr>
           <w:p>
             <w:pPr>
-              <w:keepNext w:val="0"/>
-              <w:keepLines w:val="0"/>
-              <w:pageBreakBefore w:val="0"/>
-              <w:widowControl w:val="0"/>
-              <w:pBdr>
-                <w:top w:space="0" w:sz="0" w:val="nil"/>
-                <w:left w:space="0" w:sz="0" w:val="nil"/>
-                <w:bottom w:space="0" w:sz="0" w:val="nil"/>
-                <w:right w:space="0" w:sz="0" w:val="nil"/>
-                <w:between w:space="0" w:sz="0" w:val="nil"/>
-              </w:pBdr>
-              <w:shd w:fill="auto" w:val="clear"/>
-              <w:spacing w:after="0" w:before="0" w:line="240" w:lineRule="auto"/>
-              <w:ind w:left="0" w:right="0" w:firstLine="0"/>
-              <w:jc w:val="left"/>
-              <w:rPr/>
-            </w:pPr>
-            <w:r>
-              <w:rPr>
-                <w:rtl w:val="0"/>
-              </w:rPr>
-              <w:t xml:space="preserve">cen</w:t>
-            </w:r>
-          </w:p>
-        </w:tc>
-        <w:tc>
-          <w:tcPr>
-            <w:shd w:fill="auto" w:val="clear"/>
-            <w:tcMar>
-              <w:top w:w="100.0" w:type="dxa"/>
-              <w:left w:w="100.0" w:type="dxa"/>
-              <w:bottom w:w="100.0" w:type="dxa"/>
-              <w:right w:w="100.0" w:type="dxa"/>
-            </w:tcMar>
-            <w:vAlign w:val="top"/>
-          </w:tcPr>
-          <w:p>
-            <w:pPr>
-              <w:keepNext w:val="0"/>
-              <w:keepLines w:val="0"/>
-              <w:pageBreakBefore w:val="0"/>
-              <w:widowControl w:val="0"/>
-              <w:pBdr>
-                <w:top w:space="0" w:sz="0" w:val="nil"/>
-                <w:left w:space="0" w:sz="0" w:val="nil"/>
-                <w:bottom w:space="0" w:sz="0" w:val="nil"/>
-                <w:right w:space="0" w:sz="0" w:val="nil"/>
-                <w:between w:space="0" w:sz="0" w:val="nil"/>
-              </w:pBdr>
-              <w:shd w:fill="auto" w:val="clear"/>
-              <w:spacing w:after="0" w:before="0" w:line="240" w:lineRule="auto"/>
-              <w:ind w:left="0" w:right="0" w:firstLine="0"/>
-              <w:jc w:val="left"/>
-              <w:rPr/>
-            </w:pPr>
-            <w:r>
-              <w:rPr>
-                <w:rtl w:val="0"/>
-              </w:rPr>
-              <w:t xml:space="preserve">Inserta una nueva encuesta a la base de datos y devuelve su propia ID para que en backend se puedan insertar todas las opciones en la DB.</w:t>
-            </w:r>
-          </w:p>
-        </w:tc>
-        <w:tc>
-          <w:tcPr>
-            <w:shd w:fill="auto" w:val="clear"/>
-            <w:tcMar>
-              <w:top w:w="100.0" w:type="dxa"/>
-              <w:left w:w="100.0" w:type="dxa"/>
-              <w:bottom w:w="100.0" w:type="dxa"/>
-              <w:right w:w="100.0" w:type="dxa"/>
-            </w:tcMar>
-            <w:vAlign w:val="top"/>
-          </w:tcPr>
-          <w:p>
-            <w:pPr>
-              <w:keepNext w:val="0"/>
-              <w:keepLines w:val="0"/>
-              <w:pageBreakBefore w:val="0"/>
-              <w:widowControl w:val="0"/>
-              <w:pBdr>
-                <w:top w:space="0" w:sz="0" w:val="nil"/>
-                <w:left w:space="0" w:sz="0" w:val="nil"/>
-                <w:bottom w:space="0" w:sz="0" w:val="nil"/>
-                <w:right w:space="0" w:sz="0" w:val="nil"/>
-                <w:between w:space="0" w:sz="0" w:val="nil"/>
-              </w:pBdr>
-              <w:shd w:fill="auto" w:val="clear"/>
-              <w:spacing w:after="0" w:before="0" w:line="240" w:lineRule="auto"/>
-              <w:ind w:left="0" w:right="0" w:firstLine="0"/>
-              <w:jc w:val="left"/>
-              <w:rPr/>
-            </w:pPr>
-            <w:r>
-              <w:rPr>
-                <w:rtl w:val="0"/>
-              </w:rPr>
-              <w:t xml:space="preserve">Título e id del usuario.</w:t>
+              <w:widowControl w:val="0"/>
+              <w:spacing w:line="240" w:lineRule="auto"/>
+              <w:rPr/>
+            </w:pPr>
+            <w:r>
+              <w:rPr>
+                <w:rtl w:val="0"/>
+              </w:rPr>
+              <w:t xml:space="preserve">ct</w:t>
+            </w:r>
+          </w:p>
+        </w:tc>
+        <w:tc>
+          <w:tcPr>
+            <w:shd w:fill="auto" w:val="clear"/>
+            <w:tcMar>
+              <w:top w:w="100.0" w:type="dxa"/>
+              <w:left w:w="100.0" w:type="dxa"/>
+              <w:bottom w:w="100.0" w:type="dxa"/>
+              <w:right w:w="100.0" w:type="dxa"/>
+            </w:tcMar>
+            <w:vAlign w:val="top"/>
+          </w:tcPr>
+          <w:p>
+            <w:pPr>
+              <w:widowControl w:val="0"/>
+              <w:spacing w:line="240" w:lineRule="auto"/>
+              <w:rPr/>
+            </w:pPr>
+            <w:r>
+              <w:rPr>
+                <w:rtl w:val="0"/>
+              </w:rPr>
+              <w:t xml:space="preserve">Inserta un tag en la base de datos</w:t>
+            </w:r>
+          </w:p>
+        </w:tc>
+        <w:tc>
+          <w:tcPr>
+            <w:shd w:fill="auto" w:val="clear"/>
+            <w:tcMar>
+              <w:top w:w="100.0" w:type="dxa"/>
+              <w:left w:w="100.0" w:type="dxa"/>
+              <w:bottom w:w="100.0" w:type="dxa"/>
+              <w:right w:w="100.0" w:type="dxa"/>
+            </w:tcMar>
+            <w:vAlign w:val="top"/>
+          </w:tcPr>
+          <w:p>
+            <w:pPr>
+              <w:widowControl w:val="0"/>
+              <w:spacing w:line="240" w:lineRule="auto"/>
+              <w:rPr/>
+            </w:pPr>
+            <w:r>
+              <w:rPr>
+                <w:rtl w:val="0"/>
+              </w:rPr>
+              <w:t xml:space="preserve">contenido del tag.</w:t>
             </w:r>
           </w:p>
         </w:tc>
@@ -3031,49 +2953,40 @@
     </w:p>
     <w:p>
       <w:pPr>
-        <w:rPr/>
-      </w:pPr>
-      <w:r>
-        <w:rPr>
-          <w:rtl w:val="0"/>
-        </w:rPr>
-      </w:r>
-    </w:p>
-    <w:p>
-      <w:pPr>
         <w:pStyle w:val="Heading1"/>
         <w:rPr/>
       </w:pPr>
-      <w:bookmarkStart w:colFirst="0" w:colLast="0" w:name="_xabj9mme6dzu" w:id="14"/>
+      <w:bookmarkStart w:colFirst="0" w:colLast="0" w:name="_1g5k52qf32i5" w:id="13"/>
+      <w:bookmarkEnd w:id="13"/>
+      <w:r>
+        <w:rPr>
+          <w:rtl w:val="0"/>
+        </w:rPr>
+      </w:r>
+    </w:p>
+    <w:p>
+      <w:pPr>
+        <w:pStyle w:val="Heading1"/>
+        <w:rPr/>
+      </w:pPr>
+      <w:bookmarkStart w:colFirst="0" w:colLast="0" w:name="_5pa60kfr1tsc" w:id="14"/>
       <w:bookmarkEnd w:id="14"/>
       <w:r>
         <w:rPr>
           <w:rtl w:val="0"/>
         </w:rPr>
-        <w:t xml:space="preserve">v</w:t>
-      </w:r>
-    </w:p>
-    <w:p>
-      <w:pPr>
-        <w:rPr/>
-      </w:pPr>
-      <w:r>
-        <w:rPr>
-          <w:rtl w:val="0"/>
-        </w:rPr>
-        <w:t xml:space="preserve">V hace referencia a la tabla </w:t>
-      </w:r>
-      <w:r>
-        <w:rPr>
-          <w:rtl w:val="0"/>
-        </w:rPr>
-        <w:t xml:space="preserve">audiencia_con</w:t>
-      </w:r>
-      <w:r>
-        <w:rPr>
-          <w:rtl w:val="0"/>
-        </w:rPr>
-        <w:t xml:space="preserve">(v viene de voto).</w:t>
+        <w:t xml:space="preserve">ct</w:t>
+      </w:r>
+    </w:p>
+    <w:p>
+      <w:pPr>
+        <w:rPr/>
+      </w:pPr>
+      <w:r>
+        <w:rPr>
+          <w:rtl w:val="0"/>
+        </w:rPr>
+        <w:t xml:space="preserve">Ct hace referencia a la tabla contenido-tag(relacionamiento de tags y contenidos).</w:t>
       </w:r>
     </w:p>
     <w:p>
@@ -3222,104 +3135,146 @@
           </w:tcPr>
           <w:p>
             <w:pPr>
-              <w:keepNext w:val="0"/>
-              <w:keepLines w:val="0"/>
-              <w:pageBreakBefore w:val="0"/>
-              <w:widowControl w:val="0"/>
-              <w:pBdr>
-                <w:top w:space="0" w:sz="0" w:val="nil"/>
-                <w:left w:space="0" w:sz="0" w:val="nil"/>
-                <w:bottom w:space="0" w:sz="0" w:val="nil"/>
-                <w:right w:space="0" w:sz="0" w:val="nil"/>
-                <w:between w:space="0" w:sz="0" w:val="nil"/>
-              </w:pBdr>
-              <w:shd w:fill="auto" w:val="clear"/>
-              <w:spacing w:after="0" w:before="0" w:line="240" w:lineRule="auto"/>
-              <w:ind w:left="0" w:right="0" w:firstLine="0"/>
-              <w:jc w:val="left"/>
-              <w:rPr/>
-            </w:pPr>
-            <w:r>
-              <w:rPr>
-                <w:rtl w:val="0"/>
-              </w:rPr>
-              <w:t xml:space="preserve">bv</w:t>
-            </w:r>
-          </w:p>
-        </w:tc>
-        <w:tc>
-          <w:tcPr>
-            <w:shd w:fill="auto" w:val="clear"/>
-            <w:tcMar>
-              <w:top w:w="100.0" w:type="dxa"/>
-              <w:left w:w="100.0" w:type="dxa"/>
-              <w:bottom w:w="100.0" w:type="dxa"/>
-              <w:right w:w="100.0" w:type="dxa"/>
-            </w:tcMar>
-            <w:vAlign w:val="top"/>
-          </w:tcPr>
-          <w:p>
-            <w:pPr>
-              <w:keepNext w:val="0"/>
-              <w:keepLines w:val="0"/>
-              <w:pageBreakBefore w:val="0"/>
-              <w:widowControl w:val="0"/>
-              <w:pBdr>
-                <w:top w:space="0" w:sz="0" w:val="nil"/>
-                <w:left w:space="0" w:sz="0" w:val="nil"/>
-                <w:bottom w:space="0" w:sz="0" w:val="nil"/>
-                <w:right w:space="0" w:sz="0" w:val="nil"/>
-                <w:between w:space="0" w:sz="0" w:val="nil"/>
-              </w:pBdr>
-              <w:shd w:fill="auto" w:val="clear"/>
-              <w:spacing w:after="0" w:before="0" w:line="240" w:lineRule="auto"/>
-              <w:ind w:left="0" w:right="0" w:firstLine="0"/>
-              <w:jc w:val="left"/>
-              <w:rPr/>
-            </w:pPr>
-            <w:r>
-              <w:rPr>
-                <w:rtl w:val="0"/>
-              </w:rPr>
-              <w:t xml:space="preserve">Eliminar un voto en un contenido de la base de datos.</w:t>
-            </w:r>
-          </w:p>
-        </w:tc>
-        <w:tc>
-          <w:tcPr>
-            <w:shd w:fill="auto" w:val="clear"/>
-            <w:tcMar>
-              <w:top w:w="100.0" w:type="dxa"/>
-              <w:left w:w="100.0" w:type="dxa"/>
-              <w:bottom w:w="100.0" w:type="dxa"/>
-              <w:right w:w="100.0" w:type="dxa"/>
-            </w:tcMar>
-            <w:vAlign w:val="top"/>
-          </w:tcPr>
-          <w:p>
-            <w:pPr>
-              <w:keepNext w:val="0"/>
-              <w:keepLines w:val="0"/>
-              <w:pageBreakBefore w:val="0"/>
-              <w:widowControl w:val="0"/>
-              <w:pBdr>
-                <w:top w:space="0" w:sz="0" w:val="nil"/>
-                <w:left w:space="0" w:sz="0" w:val="nil"/>
-                <w:bottom w:space="0" w:sz="0" w:val="nil"/>
-                <w:right w:space="0" w:sz="0" w:val="nil"/>
-                <w:between w:space="0" w:sz="0" w:val="nil"/>
-              </w:pBdr>
-              <w:shd w:fill="auto" w:val="clear"/>
-              <w:spacing w:after="0" w:before="0" w:line="240" w:lineRule="auto"/>
-              <w:ind w:left="0" w:right="0" w:firstLine="0"/>
-              <w:jc w:val="left"/>
-              <w:rPr/>
-            </w:pPr>
-            <w:r>
-              <w:rPr>
-                <w:rtl w:val="0"/>
-              </w:rPr>
-              <w:t xml:space="preserve">Id del contenido e id del usuario.</w:t>
+              <w:widowControl w:val="0"/>
+              <w:spacing w:line="240" w:lineRule="auto"/>
+              <w:rPr/>
+            </w:pPr>
+            <w:r>
+              <w:rPr>
+                <w:rtl w:val="0"/>
+              </w:rPr>
+              <w:t xml:space="preserve">cct</w:t>
+            </w:r>
+          </w:p>
+        </w:tc>
+        <w:tc>
+          <w:tcPr>
+            <w:shd w:fill="auto" w:val="clear"/>
+            <w:tcMar>
+              <w:top w:w="100.0" w:type="dxa"/>
+              <w:left w:w="100.0" w:type="dxa"/>
+              <w:bottom w:w="100.0" w:type="dxa"/>
+              <w:right w:w="100.0" w:type="dxa"/>
+            </w:tcMar>
+            <w:vAlign w:val="top"/>
+          </w:tcPr>
+          <w:p>
+            <w:pPr>
+              <w:widowControl w:val="0"/>
+              <w:spacing w:line="240" w:lineRule="auto"/>
+              <w:rPr/>
+            </w:pPr>
+            <w:r>
+              <w:rPr>
+                <w:rtl w:val="0"/>
+              </w:rPr>
+              <w:t xml:space="preserve">Inserta un tag en un contenido ya existente.</w:t>
+            </w:r>
+          </w:p>
+        </w:tc>
+        <w:tc>
+          <w:tcPr>
+            <w:shd w:fill="auto" w:val="clear"/>
+            <w:tcMar>
+              <w:top w:w="100.0" w:type="dxa"/>
+              <w:left w:w="100.0" w:type="dxa"/>
+              <w:bottom w:w="100.0" w:type="dxa"/>
+              <w:right w:w="100.0" w:type="dxa"/>
+            </w:tcMar>
+            <w:vAlign w:val="top"/>
+          </w:tcPr>
+          <w:p>
+            <w:pPr>
+              <w:widowControl w:val="0"/>
+              <w:spacing w:line="240" w:lineRule="auto"/>
+              <w:rPr/>
+            </w:pPr>
+            <w:r>
+              <w:rPr>
+                <w:rtl w:val="0"/>
+              </w:rPr>
+              <w:t xml:space="preserve">Id del contenido e id del tag.</w:t>
+            </w:r>
+          </w:p>
+        </w:tc>
+      </w:tr>
+      <w:tr>
+        <w:trPr>
+          <w:cantSplit w:val="0"/>
+          <w:tblHeader w:val="0"/>
+        </w:trPr>
+        <w:tc>
+          <w:tcPr>
+            <w:shd w:fill="auto" w:val="clear"/>
+            <w:tcMar>
+              <w:top w:w="100.0" w:type="dxa"/>
+              <w:left w:w="100.0" w:type="dxa"/>
+              <w:bottom w:w="100.0" w:type="dxa"/>
+              <w:right w:w="100.0" w:type="dxa"/>
+            </w:tcMar>
+            <w:vAlign w:val="top"/>
+          </w:tcPr>
+          <w:p>
+            <w:pPr>
+              <w:widowControl w:val="0"/>
+              <w:spacing w:line="240" w:lineRule="auto"/>
+              <w:rPr/>
+            </w:pPr>
+            <w:r>
+              <w:rPr>
+                <w:rtl w:val="0"/>
+              </w:rPr>
+              <w:t xml:space="preserve">bct</w:t>
+            </w:r>
+          </w:p>
+        </w:tc>
+        <w:tc>
+          <w:tcPr>
+            <w:shd w:fill="auto" w:val="clear"/>
+            <w:tcMar>
+              <w:top w:w="100.0" w:type="dxa"/>
+              <w:left w:w="100.0" w:type="dxa"/>
+              <w:bottom w:w="100.0" w:type="dxa"/>
+              <w:right w:w="100.0" w:type="dxa"/>
+            </w:tcMar>
+            <w:vAlign w:val="top"/>
+          </w:tcPr>
+          <w:p>
+            <w:pPr>
+              <w:widowControl w:val="0"/>
+              <w:spacing w:line="240" w:lineRule="auto"/>
+              <w:rPr/>
+            </w:pPr>
+            <w:r>
+              <w:rPr>
+                <w:rtl w:val="0"/>
+              </w:rPr>
+              <w:t xml:space="preserve">Elimina todos los tags de un contenido(útil para cuando se elimina un contenido). </w:t>
+            </w:r>
+          </w:p>
+        </w:tc>
+        <w:tc>
+          <w:tcPr>
+            <w:shd w:fill="auto" w:val="clear"/>
+            <w:tcMar>
+              <w:top w:w="100.0" w:type="dxa"/>
+              <w:left w:w="100.0" w:type="dxa"/>
+              <w:bottom w:w="100.0" w:type="dxa"/>
+              <w:right w:w="100.0" w:type="dxa"/>
+            </w:tcMar>
+            <w:vAlign w:val="top"/>
+          </w:tcPr>
+          <w:p>
+            <w:pPr>
+              <w:widowControl w:val="0"/>
+              <w:spacing w:line="240" w:lineRule="auto"/>
+              <w:rPr/>
+            </w:pPr>
+            <w:r>
+              <w:rPr>
+                <w:rtl w:val="0"/>
+              </w:rPr>
+              <w:t xml:space="preserve">Id del contenido.</w:t>
             </w:r>
           </w:p>
         </w:tc>
@@ -3337,47 +3292,33 @@
     </w:p>
     <w:p>
       <w:pPr>
-        <w:rPr/>
-      </w:pPr>
-      <w:r>
-        <w:rPr>
-          <w:rtl w:val="0"/>
-        </w:rPr>
-      </w:r>
-    </w:p>
-    <w:p>
-      <w:pPr>
-        <w:rPr/>
-      </w:pPr>
-      <w:r>
-        <w:rPr>
-          <w:rtl w:val="0"/>
-        </w:rPr>
-      </w:r>
-    </w:p>
-    <w:p>
-      <w:pPr>
         <w:pStyle w:val="Heading1"/>
         <w:rPr/>
       </w:pPr>
-      <w:bookmarkStart w:colFirst="0" w:colLast="0" w:name="_warthu8qs1yu" w:id="15"/>
+      <w:bookmarkStart w:colFirst="0" w:colLast="0" w:name="_sesjk4tuarv7" w:id="15"/>
       <w:bookmarkEnd w:id="15"/>
       <w:r>
         <w:rPr>
           <w:rtl w:val="0"/>
         </w:rPr>
-        <w:t xml:space="preserve">o</w:t>
-      </w:r>
-    </w:p>
-    <w:p>
-      <w:pPr>
-        <w:rPr/>
-      </w:pPr>
-      <w:r>
-        <w:rPr>
-          <w:rtl w:val="0"/>
-        </w:rPr>
-        <w:t xml:space="preserve">O hace referencia a la tabla opcion_e.</w:t>
+        <w:t xml:space="preserve">en</w:t>
+      </w:r>
+    </w:p>
+    <w:p>
+      <w:pPr>
+        <w:rPr/>
+      </w:pPr>
+      <w:r>
+        <w:rPr>
+          <w:rtl w:val="0"/>
+        </w:rPr>
+        <w:t xml:space="preserve">En hace referencia</w:t>
+      </w:r>
+      <w:r>
+        <w:rPr>
+          <w:rtl w:val="0"/>
+        </w:rPr>
+        <w:t xml:space="preserve"> a la tabla encuesta.</w:t>
       </w:r>
     </w:p>
     <w:p>
@@ -3526,65 +3467,104 @@
           </w:tcPr>
           <w:p>
             <w:pPr>
-              <w:widowControl w:val="0"/>
-              <w:spacing w:line="240" w:lineRule="auto"/>
-              <w:rPr/>
-            </w:pPr>
-            <w:r>
-              <w:rPr>
-                <w:rtl w:val="0"/>
-              </w:rPr>
-              <w:t xml:space="preserve">co</w:t>
-            </w:r>
-          </w:p>
-        </w:tc>
-        <w:tc>
-          <w:tcPr>
-            <w:shd w:fill="auto" w:val="clear"/>
-            <w:tcMar>
-              <w:top w:w="100.0" w:type="dxa"/>
-              <w:left w:w="100.0" w:type="dxa"/>
-              <w:bottom w:w="100.0" w:type="dxa"/>
-              <w:right w:w="100.0" w:type="dxa"/>
-            </w:tcMar>
-            <w:vAlign w:val="top"/>
-          </w:tcPr>
-          <w:p>
-            <w:pPr>
-              <w:widowControl w:val="0"/>
-              <w:spacing w:line="240" w:lineRule="auto"/>
-              <w:rPr/>
-            </w:pPr>
-            <w:r>
-              <w:rPr>
-                <w:rtl w:val="0"/>
-              </w:rPr>
-              <w:t xml:space="preserve">Inserta una nueva opción en la base de datos.</w:t>
-            </w:r>
-          </w:p>
-        </w:tc>
-        <w:tc>
-          <w:tcPr>
-            <w:shd w:fill="auto" w:val="clear"/>
-            <w:tcMar>
-              <w:top w:w="100.0" w:type="dxa"/>
-              <w:left w:w="100.0" w:type="dxa"/>
-              <w:bottom w:w="100.0" w:type="dxa"/>
-              <w:right w:w="100.0" w:type="dxa"/>
-            </w:tcMar>
-            <w:vAlign w:val="top"/>
-          </w:tcPr>
-          <w:p>
-            <w:pPr>
-              <w:widowControl w:val="0"/>
-              <w:spacing w:line="240" w:lineRule="auto"/>
-              <w:rPr/>
-            </w:pPr>
-            <w:r>
-              <w:rPr>
-                <w:rtl w:val="0"/>
-              </w:rPr>
-              <w:t xml:space="preserve">Id de la encuesta a la que pertenece y la opción en sí.</w:t>
+              <w:keepNext w:val="0"/>
+              <w:keepLines w:val="0"/>
+              <w:pageBreakBefore w:val="0"/>
+              <w:widowControl w:val="0"/>
+              <w:pBdr>
+                <w:top w:space="0" w:sz="0" w:val="nil"/>
+                <w:left w:space="0" w:sz="0" w:val="nil"/>
+                <w:bottom w:space="0" w:sz="0" w:val="nil"/>
+                <w:right w:space="0" w:sz="0" w:val="nil"/>
+                <w:between w:space="0" w:sz="0" w:val="nil"/>
+              </w:pBdr>
+              <w:shd w:fill="auto" w:val="clear"/>
+              <w:spacing w:after="0" w:before="0" w:line="240" w:lineRule="auto"/>
+              <w:ind w:left="0" w:right="0" w:firstLine="0"/>
+              <w:jc w:val="left"/>
+              <w:rPr/>
+            </w:pPr>
+            <w:r>
+              <w:rPr>
+                <w:rtl w:val="0"/>
+              </w:rPr>
+              <w:t xml:space="preserve">cen</w:t>
+            </w:r>
+          </w:p>
+        </w:tc>
+        <w:tc>
+          <w:tcPr>
+            <w:shd w:fill="auto" w:val="clear"/>
+            <w:tcMar>
+              <w:top w:w="100.0" w:type="dxa"/>
+              <w:left w:w="100.0" w:type="dxa"/>
+              <w:bottom w:w="100.0" w:type="dxa"/>
+              <w:right w:w="100.0" w:type="dxa"/>
+            </w:tcMar>
+            <w:vAlign w:val="top"/>
+          </w:tcPr>
+          <w:p>
+            <w:pPr>
+              <w:keepNext w:val="0"/>
+              <w:keepLines w:val="0"/>
+              <w:pageBreakBefore w:val="0"/>
+              <w:widowControl w:val="0"/>
+              <w:pBdr>
+                <w:top w:space="0" w:sz="0" w:val="nil"/>
+                <w:left w:space="0" w:sz="0" w:val="nil"/>
+                <w:bottom w:space="0" w:sz="0" w:val="nil"/>
+                <w:right w:space="0" w:sz="0" w:val="nil"/>
+                <w:between w:space="0" w:sz="0" w:val="nil"/>
+              </w:pBdr>
+              <w:shd w:fill="auto" w:val="clear"/>
+              <w:spacing w:after="0" w:before="0" w:line="240" w:lineRule="auto"/>
+              <w:ind w:left="0" w:right="0" w:firstLine="0"/>
+              <w:jc w:val="left"/>
+              <w:rPr/>
+            </w:pPr>
+            <w:r>
+              <w:rPr>
+                <w:rtl w:val="0"/>
+              </w:rPr>
+              <w:t xml:space="preserve">Inserta una nueva encuesta a la base de datos y devuelve su propia ID para que en backend se puedan insertar todas las opciones en la DB.</w:t>
+            </w:r>
+          </w:p>
+        </w:tc>
+        <w:tc>
+          <w:tcPr>
+            <w:shd w:fill="auto" w:val="clear"/>
+            <w:tcMar>
+              <w:top w:w="100.0" w:type="dxa"/>
+              <w:left w:w="100.0" w:type="dxa"/>
+              <w:bottom w:w="100.0" w:type="dxa"/>
+              <w:right w:w="100.0" w:type="dxa"/>
+            </w:tcMar>
+            <w:vAlign w:val="top"/>
+          </w:tcPr>
+          <w:p>
+            <w:pPr>
+              <w:keepNext w:val="0"/>
+              <w:keepLines w:val="0"/>
+              <w:pageBreakBefore w:val="0"/>
+              <w:widowControl w:val="0"/>
+              <w:pBdr>
+                <w:top w:space="0" w:sz="0" w:val="nil"/>
+                <w:left w:space="0" w:sz="0" w:val="nil"/>
+                <w:bottom w:space="0" w:sz="0" w:val="nil"/>
+                <w:right w:space="0" w:sz="0" w:val="nil"/>
+                <w:between w:space="0" w:sz="0" w:val="nil"/>
+              </w:pBdr>
+              <w:shd w:fill="auto" w:val="clear"/>
+              <w:spacing w:after="0" w:before="0" w:line="240" w:lineRule="auto"/>
+              <w:ind w:left="0" w:right="0" w:firstLine="0"/>
+              <w:jc w:val="left"/>
+              <w:rPr/>
+            </w:pPr>
+            <w:r>
+              <w:rPr>
+                <w:rtl w:val="0"/>
+              </w:rPr>
+              <w:t xml:space="preserve">Título e id del usuario.</w:t>
             </w:r>
           </w:p>
         </w:tc>
@@ -3615,22 +3595,42 @@
         <w:pStyle w:val="Heading1"/>
         <w:rPr/>
       </w:pPr>
-      <w:bookmarkStart w:colFirst="0" w:colLast="0" w:name="_xs8imxiwv0j4" w:id="16"/>
+      <w:bookmarkStart w:colFirst="0" w:colLast="0" w:name="_xabj9mme6dzu" w:id="16"/>
       <w:bookmarkEnd w:id="16"/>
       <w:r>
         <w:rPr>
           <w:rtl w:val="0"/>
         </w:rPr>
-        <w:t xml:space="preserve">SP no ligados al ABM(Crear, borrar, modificar)</w:t>
-      </w:r>
-    </w:p>
-    <w:p>
-      <w:pPr>
-        <w:pStyle w:val="Heading2"/>
-        <w:rPr/>
-      </w:pPr>
-      <w:bookmarkStart w:colFirst="0" w:colLast="0" w:name="_u57x7g1kngn9" w:id="17"/>
-      <w:bookmarkEnd w:id="17"/>
+        <w:t xml:space="preserve">v</w:t>
+      </w:r>
+    </w:p>
+    <w:p>
+      <w:pPr>
+        <w:rPr/>
+      </w:pPr>
+      <w:r>
+        <w:rPr>
+          <w:rtl w:val="0"/>
+        </w:rPr>
+        <w:t xml:space="preserve">V hace referencia a la tabla </w:t>
+      </w:r>
+      <w:r>
+        <w:rPr>
+          <w:rtl w:val="0"/>
+        </w:rPr>
+        <w:t xml:space="preserve">audiencia_con</w:t>
+      </w:r>
+      <w:r>
+        <w:rPr>
+          <w:rtl w:val="0"/>
+        </w:rPr>
+        <w:t xml:space="preserve">(v viene de voto).</w:t>
+      </w:r>
+    </w:p>
+    <w:p>
+      <w:pPr>
+        <w:rPr/>
+      </w:pPr>
       <w:r>
         <w:rPr>
           <w:rtl w:val="0"/>
@@ -3640,6 +3640,557 @@
     <w:tbl>
       <w:tblPr>
         <w:tblStyle w:val="Table10"/>
+        <w:tblW w:w="9029.0" w:type="dxa"/>
+        <w:jc w:val="left"/>
+        <w:tblBorders>
+          <w:top w:color="000000" w:space="0" w:sz="8" w:val="single"/>
+          <w:left w:color="000000" w:space="0" w:sz="8" w:val="single"/>
+          <w:bottom w:color="000000" w:space="0" w:sz="8" w:val="single"/>
+          <w:right w:color="000000" w:space="0" w:sz="8" w:val="single"/>
+          <w:insideH w:color="000000" w:space="0" w:sz="8" w:val="single"/>
+          <w:insideV w:color="000000" w:space="0" w:sz="8" w:val="single"/>
+        </w:tblBorders>
+        <w:tblLayout w:type="fixed"/>
+        <w:tblLook w:val="0600"/>
+      </w:tblPr>
+      <w:tblGrid>
+        <w:gridCol w:w="3009.6666666666665"/>
+        <w:gridCol w:w="3009.6666666666665"/>
+        <w:gridCol w:w="3009.6666666666665"/>
+        <w:tblGridChange w:id="0">
+          <w:tblGrid>
+            <w:gridCol w:w="3009.6666666666665"/>
+            <w:gridCol w:w="3009.6666666666665"/>
+            <w:gridCol w:w="3009.6666666666665"/>
+          </w:tblGrid>
+        </w:tblGridChange>
+      </w:tblGrid>
+      <w:tr>
+        <w:trPr>
+          <w:cantSplit w:val="0"/>
+          <w:tblHeader w:val="0"/>
+        </w:trPr>
+        <w:tc>
+          <w:tcPr>
+            <w:shd w:fill="auto" w:val="clear"/>
+            <w:tcMar>
+              <w:top w:w="100.0" w:type="dxa"/>
+              <w:left w:w="100.0" w:type="dxa"/>
+              <w:bottom w:w="100.0" w:type="dxa"/>
+              <w:right w:w="100.0" w:type="dxa"/>
+            </w:tcMar>
+            <w:vAlign w:val="top"/>
+          </w:tcPr>
+          <w:p>
+            <w:pPr>
+              <w:widowControl w:val="0"/>
+              <w:spacing w:line="240" w:lineRule="auto"/>
+              <w:rPr>
+                <w:b w:val="1"/>
+              </w:rPr>
+            </w:pPr>
+            <w:r>
+              <w:rPr>
+                <w:b w:val="1"/>
+                <w:rtl w:val="0"/>
+              </w:rPr>
+              <w:t xml:space="preserve">SP</w:t>
+            </w:r>
+          </w:p>
+        </w:tc>
+        <w:tc>
+          <w:tcPr>
+            <w:shd w:fill="auto" w:val="clear"/>
+            <w:tcMar>
+              <w:top w:w="100.0" w:type="dxa"/>
+              <w:left w:w="100.0" w:type="dxa"/>
+              <w:bottom w:w="100.0" w:type="dxa"/>
+              <w:right w:w="100.0" w:type="dxa"/>
+            </w:tcMar>
+            <w:vAlign w:val="top"/>
+          </w:tcPr>
+          <w:p>
+            <w:pPr>
+              <w:widowControl w:val="0"/>
+              <w:spacing w:line="240" w:lineRule="auto"/>
+              <w:rPr>
+                <w:b w:val="1"/>
+              </w:rPr>
+            </w:pPr>
+            <w:r>
+              <w:rPr>
+                <w:b w:val="1"/>
+                <w:rtl w:val="0"/>
+              </w:rPr>
+              <w:t xml:space="preserve">Función</w:t>
+            </w:r>
+          </w:p>
+        </w:tc>
+        <w:tc>
+          <w:tcPr>
+            <w:shd w:fill="auto" w:val="clear"/>
+            <w:tcMar>
+              <w:top w:w="100.0" w:type="dxa"/>
+              <w:left w:w="100.0" w:type="dxa"/>
+              <w:bottom w:w="100.0" w:type="dxa"/>
+              <w:right w:w="100.0" w:type="dxa"/>
+            </w:tcMar>
+            <w:vAlign w:val="top"/>
+          </w:tcPr>
+          <w:p>
+            <w:pPr>
+              <w:widowControl w:val="0"/>
+              <w:spacing w:line="240" w:lineRule="auto"/>
+              <w:rPr>
+                <w:b w:val="1"/>
+              </w:rPr>
+            </w:pPr>
+            <w:r>
+              <w:rPr>
+                <w:b w:val="1"/>
+                <w:rtl w:val="0"/>
+              </w:rPr>
+              <w:t xml:space="preserve">Requerimientos</w:t>
+            </w:r>
+          </w:p>
+        </w:tc>
+      </w:tr>
+      <w:tr>
+        <w:trPr>
+          <w:cantSplit w:val="0"/>
+          <w:tblHeader w:val="0"/>
+        </w:trPr>
+        <w:tc>
+          <w:tcPr>
+            <w:shd w:fill="auto" w:val="clear"/>
+            <w:tcMar>
+              <w:top w:w="100.0" w:type="dxa"/>
+              <w:left w:w="100.0" w:type="dxa"/>
+              <w:bottom w:w="100.0" w:type="dxa"/>
+              <w:right w:w="100.0" w:type="dxa"/>
+            </w:tcMar>
+            <w:vAlign w:val="top"/>
+          </w:tcPr>
+          <w:p>
+            <w:pPr>
+              <w:keepNext w:val="0"/>
+              <w:keepLines w:val="0"/>
+              <w:pageBreakBefore w:val="0"/>
+              <w:widowControl w:val="0"/>
+              <w:pBdr>
+                <w:top w:space="0" w:sz="0" w:val="nil"/>
+                <w:left w:space="0" w:sz="0" w:val="nil"/>
+                <w:bottom w:space="0" w:sz="0" w:val="nil"/>
+                <w:right w:space="0" w:sz="0" w:val="nil"/>
+                <w:between w:space="0" w:sz="0" w:val="nil"/>
+              </w:pBdr>
+              <w:shd w:fill="auto" w:val="clear"/>
+              <w:spacing w:after="0" w:before="0" w:line="240" w:lineRule="auto"/>
+              <w:ind w:left="0" w:right="0" w:firstLine="0"/>
+              <w:jc w:val="left"/>
+              <w:rPr/>
+            </w:pPr>
+            <w:r>
+              <w:rPr>
+                <w:rtl w:val="0"/>
+              </w:rPr>
+              <w:t xml:space="preserve">bv</w:t>
+            </w:r>
+          </w:p>
+        </w:tc>
+        <w:tc>
+          <w:tcPr>
+            <w:shd w:fill="auto" w:val="clear"/>
+            <w:tcMar>
+              <w:top w:w="100.0" w:type="dxa"/>
+              <w:left w:w="100.0" w:type="dxa"/>
+              <w:bottom w:w="100.0" w:type="dxa"/>
+              <w:right w:w="100.0" w:type="dxa"/>
+            </w:tcMar>
+            <w:vAlign w:val="top"/>
+          </w:tcPr>
+          <w:p>
+            <w:pPr>
+              <w:keepNext w:val="0"/>
+              <w:keepLines w:val="0"/>
+              <w:pageBreakBefore w:val="0"/>
+              <w:widowControl w:val="0"/>
+              <w:pBdr>
+                <w:top w:space="0" w:sz="0" w:val="nil"/>
+                <w:left w:space="0" w:sz="0" w:val="nil"/>
+                <w:bottom w:space="0" w:sz="0" w:val="nil"/>
+                <w:right w:space="0" w:sz="0" w:val="nil"/>
+                <w:between w:space="0" w:sz="0" w:val="nil"/>
+              </w:pBdr>
+              <w:shd w:fill="auto" w:val="clear"/>
+              <w:spacing w:after="0" w:before="0" w:line="240" w:lineRule="auto"/>
+              <w:ind w:left="0" w:right="0" w:firstLine="0"/>
+              <w:jc w:val="left"/>
+              <w:rPr/>
+            </w:pPr>
+            <w:r>
+              <w:rPr>
+                <w:rtl w:val="0"/>
+              </w:rPr>
+              <w:t xml:space="preserve">Eliminar un voto en un contenido de la base de datos.</w:t>
+            </w:r>
+          </w:p>
+        </w:tc>
+        <w:tc>
+          <w:tcPr>
+            <w:shd w:fill="auto" w:val="clear"/>
+            <w:tcMar>
+              <w:top w:w="100.0" w:type="dxa"/>
+              <w:left w:w="100.0" w:type="dxa"/>
+              <w:bottom w:w="100.0" w:type="dxa"/>
+              <w:right w:w="100.0" w:type="dxa"/>
+            </w:tcMar>
+            <w:vAlign w:val="top"/>
+          </w:tcPr>
+          <w:p>
+            <w:pPr>
+              <w:keepNext w:val="0"/>
+              <w:keepLines w:val="0"/>
+              <w:pageBreakBefore w:val="0"/>
+              <w:widowControl w:val="0"/>
+              <w:pBdr>
+                <w:top w:space="0" w:sz="0" w:val="nil"/>
+                <w:left w:space="0" w:sz="0" w:val="nil"/>
+                <w:bottom w:space="0" w:sz="0" w:val="nil"/>
+                <w:right w:space="0" w:sz="0" w:val="nil"/>
+                <w:between w:space="0" w:sz="0" w:val="nil"/>
+              </w:pBdr>
+              <w:shd w:fill="auto" w:val="clear"/>
+              <w:spacing w:after="0" w:before="0" w:line="240" w:lineRule="auto"/>
+              <w:ind w:left="0" w:right="0" w:firstLine="0"/>
+              <w:jc w:val="left"/>
+              <w:rPr/>
+            </w:pPr>
+            <w:r>
+              <w:rPr>
+                <w:rtl w:val="0"/>
+              </w:rPr>
+              <w:t xml:space="preserve">Id del contenido e id del usuario.</w:t>
+            </w:r>
+          </w:p>
+        </w:tc>
+      </w:tr>
+    </w:tbl>
+    <w:p>
+      <w:pPr>
+        <w:rPr/>
+      </w:pPr>
+      <w:r>
+        <w:rPr>
+          <w:rtl w:val="0"/>
+        </w:rPr>
+      </w:r>
+    </w:p>
+    <w:p>
+      <w:pPr>
+        <w:rPr/>
+      </w:pPr>
+      <w:r>
+        <w:rPr>
+          <w:rtl w:val="0"/>
+        </w:rPr>
+      </w:r>
+    </w:p>
+    <w:p>
+      <w:pPr>
+        <w:rPr/>
+      </w:pPr>
+      <w:r>
+        <w:rPr>
+          <w:rtl w:val="0"/>
+        </w:rPr>
+      </w:r>
+    </w:p>
+    <w:p>
+      <w:pPr>
+        <w:pStyle w:val="Heading1"/>
+        <w:rPr/>
+      </w:pPr>
+      <w:bookmarkStart w:colFirst="0" w:colLast="0" w:name="_warthu8qs1yu" w:id="17"/>
+      <w:bookmarkEnd w:id="17"/>
+      <w:r>
+        <w:rPr>
+          <w:rtl w:val="0"/>
+        </w:rPr>
+        <w:t xml:space="preserve">o</w:t>
+      </w:r>
+    </w:p>
+    <w:p>
+      <w:pPr>
+        <w:rPr/>
+      </w:pPr>
+      <w:r>
+        <w:rPr>
+          <w:rtl w:val="0"/>
+        </w:rPr>
+        <w:t xml:space="preserve">O hace referencia a la tabla opcion_e.</w:t>
+      </w:r>
+    </w:p>
+    <w:p>
+      <w:pPr>
+        <w:rPr/>
+      </w:pPr>
+      <w:r>
+        <w:rPr>
+          <w:rtl w:val="0"/>
+        </w:rPr>
+      </w:r>
+    </w:p>
+    <w:tbl>
+      <w:tblPr>
+        <w:tblStyle w:val="Table11"/>
+        <w:tblW w:w="9029.0" w:type="dxa"/>
+        <w:jc w:val="left"/>
+        <w:tblBorders>
+          <w:top w:color="000000" w:space="0" w:sz="8" w:val="single"/>
+          <w:left w:color="000000" w:space="0" w:sz="8" w:val="single"/>
+          <w:bottom w:color="000000" w:space="0" w:sz="8" w:val="single"/>
+          <w:right w:color="000000" w:space="0" w:sz="8" w:val="single"/>
+          <w:insideH w:color="000000" w:space="0" w:sz="8" w:val="single"/>
+          <w:insideV w:color="000000" w:space="0" w:sz="8" w:val="single"/>
+        </w:tblBorders>
+        <w:tblLayout w:type="fixed"/>
+        <w:tblLook w:val="0600"/>
+      </w:tblPr>
+      <w:tblGrid>
+        <w:gridCol w:w="3009.6666666666665"/>
+        <w:gridCol w:w="3009.6666666666665"/>
+        <w:gridCol w:w="3009.6666666666665"/>
+        <w:tblGridChange w:id="0">
+          <w:tblGrid>
+            <w:gridCol w:w="3009.6666666666665"/>
+            <w:gridCol w:w="3009.6666666666665"/>
+            <w:gridCol w:w="3009.6666666666665"/>
+          </w:tblGrid>
+        </w:tblGridChange>
+      </w:tblGrid>
+      <w:tr>
+        <w:trPr>
+          <w:cantSplit w:val="0"/>
+          <w:tblHeader w:val="0"/>
+        </w:trPr>
+        <w:tc>
+          <w:tcPr>
+            <w:shd w:fill="auto" w:val="clear"/>
+            <w:tcMar>
+              <w:top w:w="100.0" w:type="dxa"/>
+              <w:left w:w="100.0" w:type="dxa"/>
+              <w:bottom w:w="100.0" w:type="dxa"/>
+              <w:right w:w="100.0" w:type="dxa"/>
+            </w:tcMar>
+            <w:vAlign w:val="top"/>
+          </w:tcPr>
+          <w:p>
+            <w:pPr>
+              <w:widowControl w:val="0"/>
+              <w:spacing w:line="240" w:lineRule="auto"/>
+              <w:rPr>
+                <w:b w:val="1"/>
+              </w:rPr>
+            </w:pPr>
+            <w:r>
+              <w:rPr>
+                <w:b w:val="1"/>
+                <w:rtl w:val="0"/>
+              </w:rPr>
+              <w:t xml:space="preserve">SP</w:t>
+            </w:r>
+          </w:p>
+        </w:tc>
+        <w:tc>
+          <w:tcPr>
+            <w:shd w:fill="auto" w:val="clear"/>
+            <w:tcMar>
+              <w:top w:w="100.0" w:type="dxa"/>
+              <w:left w:w="100.0" w:type="dxa"/>
+              <w:bottom w:w="100.0" w:type="dxa"/>
+              <w:right w:w="100.0" w:type="dxa"/>
+            </w:tcMar>
+            <w:vAlign w:val="top"/>
+          </w:tcPr>
+          <w:p>
+            <w:pPr>
+              <w:widowControl w:val="0"/>
+              <w:spacing w:line="240" w:lineRule="auto"/>
+              <w:rPr>
+                <w:b w:val="1"/>
+              </w:rPr>
+            </w:pPr>
+            <w:r>
+              <w:rPr>
+                <w:b w:val="1"/>
+                <w:rtl w:val="0"/>
+              </w:rPr>
+              <w:t xml:space="preserve">Función</w:t>
+            </w:r>
+          </w:p>
+        </w:tc>
+        <w:tc>
+          <w:tcPr>
+            <w:shd w:fill="auto" w:val="clear"/>
+            <w:tcMar>
+              <w:top w:w="100.0" w:type="dxa"/>
+              <w:left w:w="100.0" w:type="dxa"/>
+              <w:bottom w:w="100.0" w:type="dxa"/>
+              <w:right w:w="100.0" w:type="dxa"/>
+            </w:tcMar>
+            <w:vAlign w:val="top"/>
+          </w:tcPr>
+          <w:p>
+            <w:pPr>
+              <w:widowControl w:val="0"/>
+              <w:spacing w:line="240" w:lineRule="auto"/>
+              <w:rPr>
+                <w:b w:val="1"/>
+              </w:rPr>
+            </w:pPr>
+            <w:r>
+              <w:rPr>
+                <w:b w:val="1"/>
+                <w:rtl w:val="0"/>
+              </w:rPr>
+              <w:t xml:space="preserve">Requerimientos</w:t>
+            </w:r>
+          </w:p>
+        </w:tc>
+      </w:tr>
+      <w:tr>
+        <w:trPr>
+          <w:cantSplit w:val="0"/>
+          <w:tblHeader w:val="0"/>
+        </w:trPr>
+        <w:tc>
+          <w:tcPr>
+            <w:shd w:fill="auto" w:val="clear"/>
+            <w:tcMar>
+              <w:top w:w="100.0" w:type="dxa"/>
+              <w:left w:w="100.0" w:type="dxa"/>
+              <w:bottom w:w="100.0" w:type="dxa"/>
+              <w:right w:w="100.0" w:type="dxa"/>
+            </w:tcMar>
+            <w:vAlign w:val="top"/>
+          </w:tcPr>
+          <w:p>
+            <w:pPr>
+              <w:widowControl w:val="0"/>
+              <w:spacing w:line="240" w:lineRule="auto"/>
+              <w:rPr/>
+            </w:pPr>
+            <w:r>
+              <w:rPr>
+                <w:rtl w:val="0"/>
+              </w:rPr>
+              <w:t xml:space="preserve">co</w:t>
+            </w:r>
+          </w:p>
+        </w:tc>
+        <w:tc>
+          <w:tcPr>
+            <w:shd w:fill="auto" w:val="clear"/>
+            <w:tcMar>
+              <w:top w:w="100.0" w:type="dxa"/>
+              <w:left w:w="100.0" w:type="dxa"/>
+              <w:bottom w:w="100.0" w:type="dxa"/>
+              <w:right w:w="100.0" w:type="dxa"/>
+            </w:tcMar>
+            <w:vAlign w:val="top"/>
+          </w:tcPr>
+          <w:p>
+            <w:pPr>
+              <w:widowControl w:val="0"/>
+              <w:spacing w:line="240" w:lineRule="auto"/>
+              <w:rPr/>
+            </w:pPr>
+            <w:r>
+              <w:rPr>
+                <w:rtl w:val="0"/>
+              </w:rPr>
+              <w:t xml:space="preserve">Inserta una nueva opción en la base de datos.</w:t>
+            </w:r>
+          </w:p>
+        </w:tc>
+        <w:tc>
+          <w:tcPr>
+            <w:shd w:fill="auto" w:val="clear"/>
+            <w:tcMar>
+              <w:top w:w="100.0" w:type="dxa"/>
+              <w:left w:w="100.0" w:type="dxa"/>
+              <w:bottom w:w="100.0" w:type="dxa"/>
+              <w:right w:w="100.0" w:type="dxa"/>
+            </w:tcMar>
+            <w:vAlign w:val="top"/>
+          </w:tcPr>
+          <w:p>
+            <w:pPr>
+              <w:widowControl w:val="0"/>
+              <w:spacing w:line="240" w:lineRule="auto"/>
+              <w:rPr/>
+            </w:pPr>
+            <w:r>
+              <w:rPr>
+                <w:rtl w:val="0"/>
+              </w:rPr>
+              <w:t xml:space="preserve">Id de la encuesta a la que pertenece y la opción en sí.</w:t>
+            </w:r>
+          </w:p>
+        </w:tc>
+      </w:tr>
+    </w:tbl>
+    <w:p>
+      <w:pPr>
+        <w:rPr/>
+      </w:pPr>
+      <w:r>
+        <w:rPr>
+          <w:rtl w:val="0"/>
+        </w:rPr>
+      </w:r>
+    </w:p>
+    <w:p>
+      <w:pPr>
+        <w:rPr/>
+      </w:pPr>
+      <w:r>
+        <w:rPr>
+          <w:rtl w:val="0"/>
+        </w:rPr>
+      </w:r>
+    </w:p>
+    <w:p>
+      <w:pPr>
+        <w:pStyle w:val="Heading1"/>
+        <w:rPr/>
+      </w:pPr>
+      <w:bookmarkStart w:colFirst="0" w:colLast="0" w:name="_xs8imxiwv0j4" w:id="18"/>
+      <w:bookmarkEnd w:id="18"/>
+      <w:r>
+        <w:rPr>
+          <w:rtl w:val="0"/>
+        </w:rPr>
+        <w:t xml:space="preserve">SP no ligados al ABM(Crear, borrar, modificar)</w:t>
+      </w:r>
+    </w:p>
+    <w:p>
+      <w:pPr>
+        <w:pStyle w:val="Heading2"/>
+        <w:rPr/>
+      </w:pPr>
+      <w:bookmarkStart w:colFirst="0" w:colLast="0" w:name="_u57x7g1kngn9" w:id="19"/>
+      <w:bookmarkEnd w:id="19"/>
+      <w:r>
+        <w:rPr>
+          <w:rtl w:val="0"/>
+        </w:rPr>
+      </w:r>
+    </w:p>
+    <w:tbl>
+      <w:tblPr>
+        <w:tblStyle w:val="Table12"/>
         <w:tblW w:w="9029.0" w:type="dxa"/>
         <w:jc w:val="left"/>
         <w:tblBorders>
@@ -4249,8 +4800,8 @@
         <w:pStyle w:val="Heading2"/>
         <w:rPr/>
       </w:pPr>
-      <w:bookmarkStart w:colFirst="0" w:colLast="0" w:name="_332zgxkxj2f2" w:id="18"/>
-      <w:bookmarkEnd w:id="18"/>
+      <w:bookmarkStart w:colFirst="0" w:colLast="0" w:name="_332zgxkxj2f2" w:id="20"/>
+      <w:bookmarkEnd w:id="20"/>
       <w:r>
         <w:rPr>
           <w:rtl w:val="0"/>
@@ -4609,6 +5160,20 @@
     </w:tblPr>
   </w:style>
   <w:style w:type="table" w:styleId="Table10">
+    <w:basedOn w:val="TableNormal"/>
+    <w:tblPr>
+      <w:tblStyleRowBandSize w:val="1"/>
+      <w:tblStyleColBandSize w:val="1"/>
+    </w:tblPr>
+  </w:style>
+  <w:style w:type="table" w:styleId="Table11">
+    <w:basedOn w:val="TableNormal"/>
+    <w:tblPr>
+      <w:tblStyleRowBandSize w:val="1"/>
+      <w:tblStyleColBandSize w:val="1"/>
+    </w:tblPr>
+  </w:style>
+  <w:style w:type="table" w:styleId="Table12">
     <w:basedOn w:val="TableNormal"/>
     <w:tblPr>
       <w:tblStyleRowBandSize w:val="1"/>

</xml_diff>

<commit_message>
meti una nueva tabla y agregé SP así que toco actualizar
</commit_message>
<xml_diff>
--- a/Documentación DB.docx
+++ b/Documentación DB.docx
@@ -396,7 +396,7 @@
               <w:rPr>
                 <w:rtl w:val="0"/>
               </w:rPr>
-              <w:t xml:space="preserve">Categoría, nombre, horario , id de la plataforma, ruta y tipo del archivo del programa.</w:t>
+              <w:t xml:space="preserve">Categoría, nombre, hora de inicio, hora de finalización, id de la plataforma, ruta y tipo del archivo del programa.</w:t>
             </w:r>
           </w:p>
         </w:tc>
@@ -576,7 +576,7 @@
               <w:rPr>
                 <w:rtl w:val="0"/>
               </w:rPr>
-              <w:t xml:space="preserve">Id, categoría, nombre, horario , id de la plataforma, ruta y tipo del archivo del programa.(Si algún dato se quiere mantener igual, el parámetro enviado será igual al valor actual).</w:t>
+              <w:t xml:space="preserve">Id, categoría, nombre, hora de inicio, hora de finalización, id de la plataforma, ruta y tipo del archivo del programa.(Si algún dato se quiere mantener igual, el parámetro enviado será igual al valor actual).</w:t>
             </w:r>
           </w:p>
         </w:tc>
@@ -593,54 +593,18 @@
         <w:rPr>
           <w:rtl w:val="0"/>
         </w:rPr>
-      </w:r>
-    </w:p>
-    <w:p>
-      <w:pPr>
-        <w:pStyle w:val="Heading1"/>
-        <w:rPr/>
-      </w:pPr>
-      <w:bookmarkStart w:colFirst="0" w:colLast="0" w:name="_1u7zqvsti5h5" w:id="4"/>
-      <w:bookmarkEnd w:id="4"/>
-      <w:r>
-        <w:rPr>
-          <w:rtl w:val="0"/>
-        </w:rPr>
-      </w:r>
-    </w:p>
-    <w:p>
-      <w:pPr>
-        <w:rPr/>
-      </w:pPr>
-      <w:r>
-        <w:rPr>
-          <w:rtl w:val="0"/>
-        </w:rPr>
-      </w:r>
-    </w:p>
-    <w:p>
-      <w:pPr>
-        <w:pStyle w:val="Heading1"/>
-        <w:rPr/>
-      </w:pPr>
-      <w:bookmarkStart w:colFirst="0" w:colLast="0" w:name="_xe307ss0mgx1" w:id="5"/>
-      <w:bookmarkEnd w:id="5"/>
-      <w:r>
-        <w:rPr>
-          <w:rtl w:val="0"/>
-        </w:rPr>
-        <w:t xml:space="preserve">u</w:t>
-      </w:r>
-    </w:p>
-    <w:p>
-      <w:pPr>
-        <w:rPr/>
-      </w:pPr>
-      <w:r>
-        <w:rPr>
-          <w:rtl w:val="0"/>
-        </w:rPr>
-        <w:t xml:space="preserve">U hace referencia a la tabla usuario.</w:t>
+        <w:t xml:space="preserve">d</w:t>
+      </w:r>
+    </w:p>
+    <w:p>
+      <w:pPr>
+        <w:rPr/>
+      </w:pPr>
+      <w:r>
+        <w:rPr>
+          <w:rtl w:val="0"/>
+        </w:rPr>
+        <w:t xml:space="preserve">D hace referencia a la tabla dias.</w:t>
       </w:r>
     </w:p>
     <w:p>
@@ -699,21 +663,8 @@
           </w:tcPr>
           <w:p>
             <w:pPr>
-              <w:keepNext w:val="0"/>
-              <w:keepLines w:val="0"/>
-              <w:pageBreakBefore w:val="0"/>
-              <w:widowControl w:val="0"/>
-              <w:pBdr>
-                <w:top w:space="0" w:sz="0" w:val="nil"/>
-                <w:left w:space="0" w:sz="0" w:val="nil"/>
-                <w:bottom w:space="0" w:sz="0" w:val="nil"/>
-                <w:right w:space="0" w:sz="0" w:val="nil"/>
-                <w:between w:space="0" w:sz="0" w:val="nil"/>
-              </w:pBdr>
-              <w:shd w:fill="auto" w:val="clear"/>
-              <w:spacing w:after="0" w:before="0" w:line="240" w:lineRule="auto"/>
-              <w:ind w:left="0" w:right="0" w:firstLine="0"/>
-              <w:jc w:val="left"/>
+              <w:widowControl w:val="0"/>
+              <w:spacing w:line="240" w:lineRule="auto"/>
               <w:rPr>
                 <w:b w:val="1"/>
               </w:rPr>
@@ -740,21 +691,8 @@
           </w:tcPr>
           <w:p>
             <w:pPr>
-              <w:keepNext w:val="0"/>
-              <w:keepLines w:val="0"/>
-              <w:pageBreakBefore w:val="0"/>
-              <w:widowControl w:val="0"/>
-              <w:pBdr>
-                <w:top w:space="0" w:sz="0" w:val="nil"/>
-                <w:left w:space="0" w:sz="0" w:val="nil"/>
-                <w:bottom w:space="0" w:sz="0" w:val="nil"/>
-                <w:right w:space="0" w:sz="0" w:val="nil"/>
-                <w:between w:space="0" w:sz="0" w:val="nil"/>
-              </w:pBdr>
-              <w:shd w:fill="auto" w:val="clear"/>
-              <w:spacing w:after="0" w:before="0" w:line="240" w:lineRule="auto"/>
-              <w:ind w:left="0" w:right="0" w:firstLine="0"/>
-              <w:jc w:val="left"/>
+              <w:widowControl w:val="0"/>
+              <w:spacing w:line="240" w:lineRule="auto"/>
               <w:rPr>
                 <w:b w:val="1"/>
               </w:rPr>
@@ -815,116 +753,83 @@
           </w:tcPr>
           <w:p>
             <w:pPr>
-              <w:keepNext w:val="0"/>
-              <w:keepLines w:val="0"/>
-              <w:pageBreakBefore w:val="0"/>
-              <w:widowControl w:val="0"/>
-              <w:pBdr>
-                <w:top w:space="0" w:sz="0" w:val="nil"/>
-                <w:left w:space="0" w:sz="0" w:val="nil"/>
-                <w:bottom w:space="0" w:sz="0" w:val="nil"/>
-                <w:right w:space="0" w:sz="0" w:val="nil"/>
-                <w:between w:space="0" w:sz="0" w:val="nil"/>
-              </w:pBdr>
-              <w:shd w:fill="auto" w:val="clear"/>
-              <w:spacing w:after="0" w:before="0" w:line="240" w:lineRule="auto"/>
-              <w:ind w:left="0" w:right="0" w:firstLine="0"/>
-              <w:jc w:val="left"/>
-              <w:rPr/>
-            </w:pPr>
-            <w:r>
-              <w:rPr>
-                <w:rtl w:val="0"/>
-              </w:rPr>
-              <w:t xml:space="preserve">cu</w:t>
-            </w:r>
-          </w:p>
-        </w:tc>
-        <w:tc>
-          <w:tcPr>
-            <w:shd w:fill="auto" w:val="clear"/>
-            <w:tcMar>
-              <w:top w:w="100.0" w:type="dxa"/>
-              <w:left w:w="100.0" w:type="dxa"/>
-              <w:bottom w:w="100.0" w:type="dxa"/>
-              <w:right w:w="100.0" w:type="dxa"/>
-            </w:tcMar>
-            <w:vAlign w:val="top"/>
-          </w:tcPr>
-          <w:p>
-            <w:pPr>
-              <w:keepNext w:val="0"/>
-              <w:keepLines w:val="0"/>
-              <w:pageBreakBefore w:val="0"/>
-              <w:widowControl w:val="0"/>
-              <w:pBdr>
-                <w:top w:space="0" w:sz="0" w:val="nil"/>
-                <w:left w:space="0" w:sz="0" w:val="nil"/>
-                <w:bottom w:space="0" w:sz="0" w:val="nil"/>
-                <w:right w:space="0" w:sz="0" w:val="nil"/>
-                <w:between w:space="0" w:sz="0" w:val="nil"/>
-              </w:pBdr>
-              <w:shd w:fill="auto" w:val="clear"/>
-              <w:spacing w:after="0" w:before="0" w:line="240" w:lineRule="auto"/>
-              <w:ind w:left="0" w:right="0" w:firstLine="0"/>
-              <w:jc w:val="left"/>
-              <w:rPr/>
-            </w:pPr>
-            <w:r>
-              <w:rPr>
-                <w:rtl w:val="0"/>
-              </w:rPr>
-              <w:t xml:space="preserve">Inserta un </w:t>
-            </w:r>
-            <w:r>
-              <w:rPr>
-                <w:rtl w:val="0"/>
-              </w:rPr>
-              <w:t xml:space="preserve">usuario </w:t>
-            </w:r>
-            <w:r>
-              <w:rPr>
-                <w:rtl w:val="0"/>
-              </w:rPr>
-              <w:t xml:space="preserve">en la base de datos.</w:t>
-            </w:r>
-          </w:p>
-        </w:tc>
-        <w:tc>
-          <w:tcPr>
-            <w:shd w:fill="auto" w:val="clear"/>
-            <w:tcMar>
-              <w:top w:w="100.0" w:type="dxa"/>
-              <w:left w:w="100.0" w:type="dxa"/>
-              <w:bottom w:w="100.0" w:type="dxa"/>
-              <w:right w:w="100.0" w:type="dxa"/>
-            </w:tcMar>
-            <w:vAlign w:val="top"/>
-          </w:tcPr>
-          <w:p>
-            <w:pPr>
-              <w:keepNext w:val="0"/>
-              <w:keepLines w:val="0"/>
-              <w:pageBreakBefore w:val="0"/>
-              <w:widowControl w:val="0"/>
-              <w:pBdr>
-                <w:top w:space="0" w:sz="0" w:val="nil"/>
-                <w:left w:space="0" w:sz="0" w:val="nil"/>
-                <w:bottom w:space="0" w:sz="0" w:val="nil"/>
-                <w:right w:space="0" w:sz="0" w:val="nil"/>
-                <w:between w:space="0" w:sz="0" w:val="nil"/>
-              </w:pBdr>
-              <w:shd w:fill="auto" w:val="clear"/>
-              <w:spacing w:after="0" w:before="0" w:line="240" w:lineRule="auto"/>
-              <w:ind w:left="0" w:right="0" w:firstLine="0"/>
-              <w:jc w:val="left"/>
-              <w:rPr/>
-            </w:pPr>
-            <w:r>
-              <w:rPr>
-                <w:rtl w:val="0"/>
-              </w:rPr>
-              <w:t xml:space="preserve">Email, nombre, contraseña y rol del usuario.</w:t>
+              <w:rPr/>
+            </w:pPr>
+            <w:r>
+              <w:rPr>
+                <w:rtl w:val="0"/>
+              </w:rPr>
+              <w:t xml:space="preserve">cd</w:t>
+            </w:r>
+          </w:p>
+          <w:p>
+            <w:pPr>
+              <w:widowControl w:val="0"/>
+              <w:spacing w:line="240" w:lineRule="auto"/>
+              <w:rPr/>
+            </w:pPr>
+            <w:r>
+              <w:rPr>
+                <w:rtl w:val="0"/>
+              </w:rPr>
+            </w:r>
+          </w:p>
+        </w:tc>
+        <w:tc>
+          <w:tcPr>
+            <w:shd w:fill="auto" w:val="clear"/>
+            <w:tcMar>
+              <w:top w:w="100.0" w:type="dxa"/>
+              <w:left w:w="100.0" w:type="dxa"/>
+              <w:bottom w:w="100.0" w:type="dxa"/>
+              <w:right w:w="100.0" w:type="dxa"/>
+            </w:tcMar>
+            <w:vAlign w:val="top"/>
+          </w:tcPr>
+          <w:p>
+            <w:pPr>
+              <w:rPr/>
+            </w:pPr>
+            <w:r>
+              <w:rPr>
+                <w:rtl w:val="0"/>
+              </w:rPr>
+              <w:t xml:space="preserve">Asocia una fecha(solo el día) a un programa en la base de datos.</w:t>
+            </w:r>
+          </w:p>
+          <w:p>
+            <w:pPr>
+              <w:widowControl w:val="0"/>
+              <w:spacing w:line="240" w:lineRule="auto"/>
+              <w:rPr/>
+            </w:pPr>
+            <w:r>
+              <w:rPr>
+                <w:rtl w:val="0"/>
+              </w:rPr>
+            </w:r>
+          </w:p>
+        </w:tc>
+        <w:tc>
+          <w:tcPr>
+            <w:shd w:fill="auto" w:val="clear"/>
+            <w:tcMar>
+              <w:top w:w="100.0" w:type="dxa"/>
+              <w:left w:w="100.0" w:type="dxa"/>
+              <w:bottom w:w="100.0" w:type="dxa"/>
+              <w:right w:w="100.0" w:type="dxa"/>
+            </w:tcMar>
+            <w:vAlign w:val="top"/>
+          </w:tcPr>
+          <w:p>
+            <w:pPr>
+              <w:rPr/>
+            </w:pPr>
+            <w:r>
+              <w:rPr>
+                <w:rtl w:val="0"/>
+              </w:rPr>
+              <w:t xml:space="preserve">Fecha e id del programa.</w:t>
             </w:r>
           </w:p>
         </w:tc>
@@ -947,166 +852,61 @@
           </w:tcPr>
           <w:p>
             <w:pPr>
-              <w:keepNext w:val="0"/>
-              <w:keepLines w:val="0"/>
-              <w:pageBreakBefore w:val="0"/>
-              <w:widowControl w:val="0"/>
-              <w:pBdr>
-                <w:top w:space="0" w:sz="0" w:val="nil"/>
-                <w:left w:space="0" w:sz="0" w:val="nil"/>
-                <w:bottom w:space="0" w:sz="0" w:val="nil"/>
-                <w:right w:space="0" w:sz="0" w:val="nil"/>
-                <w:between w:space="0" w:sz="0" w:val="nil"/>
-              </w:pBdr>
-              <w:shd w:fill="auto" w:val="clear"/>
-              <w:spacing w:after="0" w:before="0" w:line="240" w:lineRule="auto"/>
-              <w:ind w:left="0" w:right="0" w:firstLine="0"/>
-              <w:jc w:val="left"/>
-              <w:rPr/>
-            </w:pPr>
-            <w:r>
-              <w:rPr>
-                <w:rtl w:val="0"/>
-              </w:rPr>
-              <w:t xml:space="preserve">bu</w:t>
-            </w:r>
-          </w:p>
-        </w:tc>
-        <w:tc>
-          <w:tcPr>
-            <w:shd w:fill="auto" w:val="clear"/>
-            <w:tcMar>
-              <w:top w:w="100.0" w:type="dxa"/>
-              <w:left w:w="100.0" w:type="dxa"/>
-              <w:bottom w:w="100.0" w:type="dxa"/>
-              <w:right w:w="100.0" w:type="dxa"/>
-            </w:tcMar>
-            <w:vAlign w:val="top"/>
-          </w:tcPr>
-          <w:p>
-            <w:pPr>
-              <w:rPr/>
-            </w:pPr>
-            <w:r>
-              <w:rPr>
-                <w:rtl w:val="0"/>
-              </w:rPr>
-              <w:t xml:space="preserve">Elimina un usuario de la base de datos.</w:t>
-            </w:r>
-          </w:p>
-        </w:tc>
-        <w:tc>
-          <w:tcPr>
-            <w:shd w:fill="auto" w:val="clear"/>
-            <w:tcMar>
-              <w:top w:w="100.0" w:type="dxa"/>
-              <w:left w:w="100.0" w:type="dxa"/>
-              <w:bottom w:w="100.0" w:type="dxa"/>
-              <w:right w:w="100.0" w:type="dxa"/>
-            </w:tcMar>
-            <w:vAlign w:val="top"/>
-          </w:tcPr>
-          <w:p>
-            <w:pPr>
-              <w:rPr/>
-            </w:pPr>
-            <w:r>
-              <w:rPr>
-                <w:rtl w:val="0"/>
-              </w:rPr>
-              <w:t xml:space="preserve">Id del usuario.</w:t>
-            </w:r>
-          </w:p>
-        </w:tc>
-      </w:tr>
-      <w:tr>
-        <w:trPr>
-          <w:cantSplit w:val="0"/>
-          <w:tblHeader w:val="0"/>
-        </w:trPr>
-        <w:tc>
-          <w:tcPr>
-            <w:shd w:fill="auto" w:val="clear"/>
-            <w:tcMar>
-              <w:top w:w="100.0" w:type="dxa"/>
-              <w:left w:w="100.0" w:type="dxa"/>
-              <w:bottom w:w="100.0" w:type="dxa"/>
-              <w:right w:w="100.0" w:type="dxa"/>
-            </w:tcMar>
-            <w:vAlign w:val="top"/>
-          </w:tcPr>
-          <w:p>
-            <w:pPr>
-              <w:keepNext w:val="0"/>
-              <w:keepLines w:val="0"/>
-              <w:pageBreakBefore w:val="0"/>
-              <w:widowControl w:val="0"/>
-              <w:pBdr>
-                <w:top w:space="0" w:sz="0" w:val="nil"/>
-                <w:left w:space="0" w:sz="0" w:val="nil"/>
-                <w:bottom w:space="0" w:sz="0" w:val="nil"/>
-                <w:right w:space="0" w:sz="0" w:val="nil"/>
-                <w:between w:space="0" w:sz="0" w:val="nil"/>
-              </w:pBdr>
-              <w:shd w:fill="auto" w:val="clear"/>
-              <w:spacing w:after="0" w:before="0" w:line="240" w:lineRule="auto"/>
-              <w:ind w:left="0" w:right="0" w:firstLine="0"/>
-              <w:jc w:val="left"/>
-              <w:rPr/>
-            </w:pPr>
-            <w:r>
-              <w:rPr>
-                <w:rtl w:val="0"/>
-              </w:rPr>
-              <w:t xml:space="preserve">mu</w:t>
-            </w:r>
-          </w:p>
-        </w:tc>
-        <w:tc>
-          <w:tcPr>
-            <w:shd w:fill="auto" w:val="clear"/>
-            <w:tcMar>
-              <w:top w:w="100.0" w:type="dxa"/>
-              <w:left w:w="100.0" w:type="dxa"/>
-              <w:bottom w:w="100.0" w:type="dxa"/>
-              <w:right w:w="100.0" w:type="dxa"/>
-            </w:tcMar>
-            <w:vAlign w:val="top"/>
-          </w:tcPr>
-          <w:p>
-            <w:pPr>
-              <w:rPr/>
-            </w:pPr>
-            <w:r>
-              <w:rPr>
-                <w:rtl w:val="0"/>
-              </w:rPr>
-              <w:t xml:space="preserve">Modifica el rol de un usuario</w:t>
-            </w:r>
-          </w:p>
-        </w:tc>
-        <w:tc>
-          <w:tcPr>
-            <w:shd w:fill="auto" w:val="clear"/>
-            <w:tcMar>
-              <w:top w:w="100.0" w:type="dxa"/>
-              <w:left w:w="100.0" w:type="dxa"/>
-              <w:bottom w:w="100.0" w:type="dxa"/>
-              <w:right w:w="100.0" w:type="dxa"/>
-            </w:tcMar>
-            <w:vAlign w:val="top"/>
-          </w:tcPr>
-          <w:p>
-            <w:pPr>
-              <w:widowControl w:val="0"/>
-              <w:spacing w:line="240" w:lineRule="auto"/>
-              <w:rPr/>
-            </w:pPr>
-            <w:r>
-              <w:rPr>
-                <w:rtl w:val="0"/>
-              </w:rPr>
-              <w:t xml:space="preserve">Id, email, nombre, contraseña y rol del usuario(Si algún dato se quiere mantener igual, el parámetro enviado será igual al valor actual).</w:t>
+              <w:widowControl w:val="0"/>
+              <w:spacing w:line="240" w:lineRule="auto"/>
+              <w:rPr/>
+            </w:pPr>
+            <w:r>
+              <w:rPr>
+                <w:rtl w:val="0"/>
+              </w:rPr>
+              <w:t xml:space="preserve">bpr</w:t>
+            </w:r>
+          </w:p>
+        </w:tc>
+        <w:tc>
+          <w:tcPr>
+            <w:shd w:fill="auto" w:val="clear"/>
+            <w:tcMar>
+              <w:top w:w="100.0" w:type="dxa"/>
+              <w:left w:w="100.0" w:type="dxa"/>
+              <w:bottom w:w="100.0" w:type="dxa"/>
+              <w:right w:w="100.0" w:type="dxa"/>
+            </w:tcMar>
+            <w:vAlign w:val="top"/>
+          </w:tcPr>
+          <w:p>
+            <w:pPr>
+              <w:rPr/>
+            </w:pPr>
+            <w:r>
+              <w:rPr>
+                <w:rtl w:val="0"/>
+              </w:rPr>
+              <w:t xml:space="preserve">Elimina una asociación entre un programa y un día en la base de datos.</w:t>
+            </w:r>
+          </w:p>
+        </w:tc>
+        <w:tc>
+          <w:tcPr>
+            <w:shd w:fill="auto" w:val="clear"/>
+            <w:tcMar>
+              <w:top w:w="100.0" w:type="dxa"/>
+              <w:left w:w="100.0" w:type="dxa"/>
+              <w:bottom w:w="100.0" w:type="dxa"/>
+              <w:right w:w="100.0" w:type="dxa"/>
+            </w:tcMar>
+            <w:vAlign w:val="top"/>
+          </w:tcPr>
+          <w:p>
+            <w:pPr>
+              <w:rPr/>
+            </w:pPr>
+            <w:r>
+              <w:rPr>
+                <w:rtl w:val="0"/>
+              </w:rPr>
+              <w:t xml:space="preserve">Id del día.</w:t>
             </w:r>
           </w:p>
         </w:tc>
@@ -1114,40 +914,37 @@
     </w:tbl>
     <w:p>
       <w:pPr>
+        <w:rPr/>
+      </w:pPr>
+      <w:r>
+        <w:rPr>
+          <w:rtl w:val="0"/>
+        </w:rPr>
+      </w:r>
+    </w:p>
+    <w:p>
+      <w:pPr>
         <w:pStyle w:val="Heading1"/>
         <w:rPr/>
       </w:pPr>
-      <w:bookmarkStart w:colFirst="0" w:colLast="0" w:name="_a3yh4yrf8e3n" w:id="6"/>
-      <w:bookmarkEnd w:id="6"/>
-      <w:r>
-        <w:rPr>
-          <w:rtl w:val="0"/>
-        </w:rPr>
-      </w:r>
-    </w:p>
-    <w:p>
-      <w:pPr>
-        <w:pStyle w:val="Heading1"/>
-        <w:rPr/>
-      </w:pPr>
-      <w:bookmarkStart w:colFirst="0" w:colLast="0" w:name="_wnd9203f9ixk" w:id="7"/>
-      <w:bookmarkEnd w:id="7"/>
-      <w:r>
-        <w:rPr>
-          <w:rtl w:val="0"/>
-        </w:rPr>
-        <w:t xml:space="preserve">s</w:t>
-      </w:r>
-    </w:p>
-    <w:p>
-      <w:pPr>
-        <w:rPr/>
-      </w:pPr>
-      <w:r>
-        <w:rPr>
-          <w:rtl w:val="0"/>
-        </w:rPr>
-        <w:t xml:space="preserve">S hace referencia a la tabla segmentos.</w:t>
+      <w:bookmarkStart w:colFirst="0" w:colLast="0" w:name="_xe307ss0mgx1" w:id="4"/>
+      <w:bookmarkEnd w:id="4"/>
+      <w:r>
+        <w:rPr>
+          <w:rtl w:val="0"/>
+        </w:rPr>
+        <w:t xml:space="preserve">u</w:t>
+      </w:r>
+    </w:p>
+    <w:p>
+      <w:pPr>
+        <w:rPr/>
+      </w:pPr>
+      <w:r>
+        <w:rPr>
+          <w:rtl w:val="0"/>
+        </w:rPr>
+        <w:t xml:space="preserve">U hace referencia a la tabla usuario.</w:t>
       </w:r>
     </w:p>
     <w:p>
@@ -1343,66 +1140,10 @@
               <w:rPr>
                 <w:rtl w:val="0"/>
               </w:rPr>
-              <w:t xml:space="preserve">cs</w:t>
-            </w:r>
-          </w:p>
-        </w:tc>
-        <w:tc>
-          <w:tcPr>
-            <w:shd w:fill="auto" w:val="clear"/>
-            <w:tcMar>
-              <w:top w:w="100.0" w:type="dxa"/>
-              <w:left w:w="100.0" w:type="dxa"/>
-              <w:bottom w:w="100.0" w:type="dxa"/>
-              <w:right w:w="100.0" w:type="dxa"/>
-            </w:tcMar>
-            <w:vAlign w:val="top"/>
-          </w:tcPr>
-          <w:p>
-            <w:pPr>
-              <w:widowControl w:val="0"/>
-              <w:spacing w:line="240" w:lineRule="auto"/>
-              <w:rPr/>
-            </w:pPr>
-            <w:r>
-              <w:rPr>
-                <w:rtl w:val="0"/>
-              </w:rPr>
-              <w:t xml:space="preserve">Inserta un segmento en la base de datos.</w:t>
-            </w:r>
-          </w:p>
-        </w:tc>
-        <w:tc>
-          <w:tcPr>
-            <w:shd w:fill="auto" w:val="clear"/>
-            <w:tcMar>
-              <w:top w:w="100.0" w:type="dxa"/>
-              <w:left w:w="100.0" w:type="dxa"/>
-              <w:bottom w:w="100.0" w:type="dxa"/>
-              <w:right w:w="100.0" w:type="dxa"/>
-            </w:tcMar>
-            <w:vAlign w:val="top"/>
-          </w:tcPr>
-          <w:p>
-            <w:pPr>
-              <w:widowControl w:val="0"/>
-              <w:spacing w:line="240" w:lineRule="auto"/>
-              <w:rPr/>
-            </w:pPr>
-            <w:r>
-              <w:rPr>
-                <w:rtl w:val="0"/>
-              </w:rPr>
-              <w:t xml:space="preserve">Estado de aprobación, duración, título e id del programa asociados al segmento.</w:t>
-            </w:r>
-          </w:p>
-        </w:tc>
-      </w:tr>
-      <w:tr>
-        <w:trPr>
-          <w:cantSplit w:val="0"/>
-          <w:tblHeader w:val="0"/>
-        </w:trPr>
+              <w:t xml:space="preserve">cu</w:t>
+            </w:r>
+          </w:p>
+        </w:tc>
         <w:tc>
           <w:tcPr>
             <w:shd w:fill="auto" w:val="clear"/>
@@ -1437,62 +1178,22 @@
               <w:rPr>
                 <w:rtl w:val="0"/>
               </w:rPr>
-              <w:t xml:space="preserve">bs</w:t>
-            </w:r>
-          </w:p>
-        </w:tc>
-        <w:tc>
-          <w:tcPr>
-            <w:shd w:fill="auto" w:val="clear"/>
-            <w:tcMar>
-              <w:top w:w="100.0" w:type="dxa"/>
-              <w:left w:w="100.0" w:type="dxa"/>
-              <w:bottom w:w="100.0" w:type="dxa"/>
-              <w:right w:w="100.0" w:type="dxa"/>
-            </w:tcMar>
-            <w:vAlign w:val="top"/>
-          </w:tcPr>
-          <w:p>
-            <w:pPr>
-              <w:rPr/>
-            </w:pPr>
-            <w:r>
-              <w:rPr>
-                <w:rtl w:val="0"/>
-              </w:rPr>
-              <w:t xml:space="preserve">Elimina un segmento de la base de datos.</w:t>
-            </w:r>
-          </w:p>
-        </w:tc>
-        <w:tc>
-          <w:tcPr>
-            <w:shd w:fill="auto" w:val="clear"/>
-            <w:tcMar>
-              <w:top w:w="100.0" w:type="dxa"/>
-              <w:left w:w="100.0" w:type="dxa"/>
-              <w:bottom w:w="100.0" w:type="dxa"/>
-              <w:right w:w="100.0" w:type="dxa"/>
-            </w:tcMar>
-            <w:vAlign w:val="top"/>
-          </w:tcPr>
-          <w:p>
-            <w:pPr>
-              <w:rPr/>
-            </w:pPr>
-            <w:r>
-              <w:rPr>
-                <w:rtl w:val="0"/>
-              </w:rPr>
-              <w:t xml:space="preserve">Id del segmento.</w:t>
-            </w:r>
-          </w:p>
-        </w:tc>
-      </w:tr>
-      <w:tr>
-        <w:trPr>
-          <w:cantSplit w:val="0"/>
-          <w:tblHeader w:val="0"/>
-        </w:trPr>
+              <w:t xml:space="preserve">Inserta un </w:t>
+            </w:r>
+            <w:r>
+              <w:rPr>
+                <w:rtl w:val="0"/>
+              </w:rPr>
+              <w:t xml:space="preserve">usuario </w:t>
+            </w:r>
+            <w:r>
+              <w:rPr>
+                <w:rtl w:val="0"/>
+              </w:rPr>
+              <w:t xml:space="preserve">en la base de datos.</w:t>
+            </w:r>
+          </w:p>
+        </w:tc>
         <w:tc>
           <w:tcPr>
             <w:shd w:fill="auto" w:val="clear"/>
@@ -1527,55 +1228,189 @@
               <w:rPr>
                 <w:rtl w:val="0"/>
               </w:rPr>
-              <w:t xml:space="preserve">ms</w:t>
-            </w:r>
-          </w:p>
-        </w:tc>
-        <w:tc>
-          <w:tcPr>
-            <w:shd w:fill="auto" w:val="clear"/>
-            <w:tcMar>
-              <w:top w:w="100.0" w:type="dxa"/>
-              <w:left w:w="100.0" w:type="dxa"/>
-              <w:bottom w:w="100.0" w:type="dxa"/>
-              <w:right w:w="100.0" w:type="dxa"/>
-            </w:tcMar>
-            <w:vAlign w:val="top"/>
-          </w:tcPr>
-          <w:p>
-            <w:pPr>
-              <w:rPr/>
-            </w:pPr>
-            <w:r>
-              <w:rPr>
-                <w:rtl w:val="0"/>
-              </w:rPr>
-              <w:t xml:space="preserve">Modifica los datos especificados de un segmento.</w:t>
-            </w:r>
-          </w:p>
-        </w:tc>
-        <w:tc>
-          <w:tcPr>
-            <w:shd w:fill="auto" w:val="clear"/>
-            <w:tcMar>
-              <w:top w:w="100.0" w:type="dxa"/>
-              <w:left w:w="100.0" w:type="dxa"/>
-              <w:bottom w:w="100.0" w:type="dxa"/>
-              <w:right w:w="100.0" w:type="dxa"/>
-            </w:tcMar>
-            <w:vAlign w:val="top"/>
-          </w:tcPr>
-          <w:p>
-            <w:pPr>
-              <w:widowControl w:val="0"/>
-              <w:spacing w:line="240" w:lineRule="auto"/>
-              <w:rPr/>
-            </w:pPr>
-            <w:r>
-              <w:rPr>
-                <w:rtl w:val="0"/>
-              </w:rPr>
-              <w:t xml:space="preserve">Id, estado de aprobación, duración, título e id del programa asociados al segmento(Si algún dato se quiere mantener igual, el parámetro enviado será igual al valor actual).</w:t>
+              <w:t xml:space="preserve">Email, nombre, contraseña y rol del usuario.</w:t>
+            </w:r>
+          </w:p>
+        </w:tc>
+      </w:tr>
+      <w:tr>
+        <w:trPr>
+          <w:cantSplit w:val="0"/>
+          <w:tblHeader w:val="0"/>
+        </w:trPr>
+        <w:tc>
+          <w:tcPr>
+            <w:shd w:fill="auto" w:val="clear"/>
+            <w:tcMar>
+              <w:top w:w="100.0" w:type="dxa"/>
+              <w:left w:w="100.0" w:type="dxa"/>
+              <w:bottom w:w="100.0" w:type="dxa"/>
+              <w:right w:w="100.0" w:type="dxa"/>
+            </w:tcMar>
+            <w:vAlign w:val="top"/>
+          </w:tcPr>
+          <w:p>
+            <w:pPr>
+              <w:keepNext w:val="0"/>
+              <w:keepLines w:val="0"/>
+              <w:pageBreakBefore w:val="0"/>
+              <w:widowControl w:val="0"/>
+              <w:pBdr>
+                <w:top w:space="0" w:sz="0" w:val="nil"/>
+                <w:left w:space="0" w:sz="0" w:val="nil"/>
+                <w:bottom w:space="0" w:sz="0" w:val="nil"/>
+                <w:right w:space="0" w:sz="0" w:val="nil"/>
+                <w:between w:space="0" w:sz="0" w:val="nil"/>
+              </w:pBdr>
+              <w:shd w:fill="auto" w:val="clear"/>
+              <w:spacing w:after="0" w:before="0" w:line="240" w:lineRule="auto"/>
+              <w:ind w:left="0" w:right="0" w:firstLine="0"/>
+              <w:jc w:val="left"/>
+              <w:rPr/>
+            </w:pPr>
+            <w:r>
+              <w:rPr>
+                <w:rtl w:val="0"/>
+              </w:rPr>
+              <w:t xml:space="preserve">bu</w:t>
+            </w:r>
+          </w:p>
+        </w:tc>
+        <w:tc>
+          <w:tcPr>
+            <w:shd w:fill="auto" w:val="clear"/>
+            <w:tcMar>
+              <w:top w:w="100.0" w:type="dxa"/>
+              <w:left w:w="100.0" w:type="dxa"/>
+              <w:bottom w:w="100.0" w:type="dxa"/>
+              <w:right w:w="100.0" w:type="dxa"/>
+            </w:tcMar>
+            <w:vAlign w:val="top"/>
+          </w:tcPr>
+          <w:p>
+            <w:pPr>
+              <w:rPr/>
+            </w:pPr>
+            <w:r>
+              <w:rPr>
+                <w:rtl w:val="0"/>
+              </w:rPr>
+              <w:t xml:space="preserve">Elimina un usuario de la base de datos.</w:t>
+            </w:r>
+          </w:p>
+        </w:tc>
+        <w:tc>
+          <w:tcPr>
+            <w:shd w:fill="auto" w:val="clear"/>
+            <w:tcMar>
+              <w:top w:w="100.0" w:type="dxa"/>
+              <w:left w:w="100.0" w:type="dxa"/>
+              <w:bottom w:w="100.0" w:type="dxa"/>
+              <w:right w:w="100.0" w:type="dxa"/>
+            </w:tcMar>
+            <w:vAlign w:val="top"/>
+          </w:tcPr>
+          <w:p>
+            <w:pPr>
+              <w:rPr/>
+            </w:pPr>
+            <w:r>
+              <w:rPr>
+                <w:rtl w:val="0"/>
+              </w:rPr>
+              <w:t xml:space="preserve">Id del usuario.</w:t>
+            </w:r>
+          </w:p>
+        </w:tc>
+      </w:tr>
+      <w:tr>
+        <w:trPr>
+          <w:cantSplit w:val="0"/>
+          <w:tblHeader w:val="0"/>
+        </w:trPr>
+        <w:tc>
+          <w:tcPr>
+            <w:shd w:fill="auto" w:val="clear"/>
+            <w:tcMar>
+              <w:top w:w="100.0" w:type="dxa"/>
+              <w:left w:w="100.0" w:type="dxa"/>
+              <w:bottom w:w="100.0" w:type="dxa"/>
+              <w:right w:w="100.0" w:type="dxa"/>
+            </w:tcMar>
+            <w:vAlign w:val="top"/>
+          </w:tcPr>
+          <w:p>
+            <w:pPr>
+              <w:keepNext w:val="0"/>
+              <w:keepLines w:val="0"/>
+              <w:pageBreakBefore w:val="0"/>
+              <w:widowControl w:val="0"/>
+              <w:pBdr>
+                <w:top w:space="0" w:sz="0" w:val="nil"/>
+                <w:left w:space="0" w:sz="0" w:val="nil"/>
+                <w:bottom w:space="0" w:sz="0" w:val="nil"/>
+                <w:right w:space="0" w:sz="0" w:val="nil"/>
+                <w:between w:space="0" w:sz="0" w:val="nil"/>
+              </w:pBdr>
+              <w:shd w:fill="auto" w:val="clear"/>
+              <w:spacing w:after="0" w:before="0" w:line="240" w:lineRule="auto"/>
+              <w:ind w:left="0" w:right="0" w:firstLine="0"/>
+              <w:jc w:val="left"/>
+              <w:rPr/>
+            </w:pPr>
+            <w:r>
+              <w:rPr>
+                <w:rtl w:val="0"/>
+              </w:rPr>
+              <w:t xml:space="preserve">mu</w:t>
+            </w:r>
+          </w:p>
+        </w:tc>
+        <w:tc>
+          <w:tcPr>
+            <w:shd w:fill="auto" w:val="clear"/>
+            <w:tcMar>
+              <w:top w:w="100.0" w:type="dxa"/>
+              <w:left w:w="100.0" w:type="dxa"/>
+              <w:bottom w:w="100.0" w:type="dxa"/>
+              <w:right w:w="100.0" w:type="dxa"/>
+            </w:tcMar>
+            <w:vAlign w:val="top"/>
+          </w:tcPr>
+          <w:p>
+            <w:pPr>
+              <w:rPr/>
+            </w:pPr>
+            <w:r>
+              <w:rPr>
+                <w:rtl w:val="0"/>
+              </w:rPr>
+              <w:t xml:space="preserve">Modifica el rol de un usuario</w:t>
+            </w:r>
+          </w:p>
+        </w:tc>
+        <w:tc>
+          <w:tcPr>
+            <w:shd w:fill="auto" w:val="clear"/>
+            <w:tcMar>
+              <w:top w:w="100.0" w:type="dxa"/>
+              <w:left w:w="100.0" w:type="dxa"/>
+              <w:bottom w:w="100.0" w:type="dxa"/>
+              <w:right w:w="100.0" w:type="dxa"/>
+            </w:tcMar>
+            <w:vAlign w:val="top"/>
+          </w:tcPr>
+          <w:p>
+            <w:pPr>
+              <w:widowControl w:val="0"/>
+              <w:spacing w:line="240" w:lineRule="auto"/>
+              <w:rPr/>
+            </w:pPr>
+            <w:r>
+              <w:rPr>
+                <w:rtl w:val="0"/>
+              </w:rPr>
+              <w:t xml:space="preserve">Id, email, nombre, contraseña y rol del usuario(Si algún dato se quiere mantener igual, el parámetro enviado será igual al valor actual).</w:t>
             </w:r>
           </w:p>
         </w:tc>
@@ -1583,21 +1418,11 @@
     </w:tbl>
     <w:p>
       <w:pPr>
-        <w:rPr/>
-      </w:pPr>
-      <w:r>
-        <w:rPr>
-          <w:rtl w:val="0"/>
-        </w:rPr>
-      </w:r>
-    </w:p>
-    <w:p>
-      <w:pPr>
         <w:pStyle w:val="Heading1"/>
         <w:rPr/>
       </w:pPr>
-      <w:bookmarkStart w:colFirst="0" w:colLast="0" w:name="_1bmphvxft301" w:id="8"/>
-      <w:bookmarkEnd w:id="8"/>
+      <w:bookmarkStart w:colFirst="0" w:colLast="0" w:name="_a3yh4yrf8e3n" w:id="5"/>
+      <w:bookmarkEnd w:id="5"/>
       <w:r>
         <w:rPr>
           <w:rtl w:val="0"/>
@@ -1609,24 +1434,24 @@
         <w:pStyle w:val="Heading1"/>
         <w:rPr/>
       </w:pPr>
-      <w:bookmarkStart w:colFirst="0" w:colLast="0" w:name="_ze3i5ancf91t" w:id="9"/>
-      <w:bookmarkEnd w:id="9"/>
-      <w:r>
-        <w:rPr>
-          <w:rtl w:val="0"/>
-        </w:rPr>
-        <w:t xml:space="preserve">pl</w:t>
-      </w:r>
-    </w:p>
-    <w:p>
-      <w:pPr>
-        <w:rPr/>
-      </w:pPr>
-      <w:r>
-        <w:rPr>
-          <w:rtl w:val="0"/>
-        </w:rPr>
-        <w:t xml:space="preserve">Pl hace referencia a la tabla plataforma.</w:t>
+      <w:bookmarkStart w:colFirst="0" w:colLast="0" w:name="_wnd9203f9ixk" w:id="6"/>
+      <w:bookmarkEnd w:id="6"/>
+      <w:r>
+        <w:rPr>
+          <w:rtl w:val="0"/>
+        </w:rPr>
+        <w:t xml:space="preserve">s</w:t>
+      </w:r>
+    </w:p>
+    <w:p>
+      <w:pPr>
+        <w:rPr/>
+      </w:pPr>
+      <w:r>
+        <w:rPr>
+          <w:rtl w:val="0"/>
+        </w:rPr>
+        <w:t xml:space="preserve">S hace referencia a la tabla segmentos.</w:t>
       </w:r>
     </w:p>
     <w:p>
@@ -1685,8 +1510,21 @@
           </w:tcPr>
           <w:p>
             <w:pPr>
-              <w:widowControl w:val="0"/>
-              <w:spacing w:line="240" w:lineRule="auto"/>
+              <w:keepNext w:val="0"/>
+              <w:keepLines w:val="0"/>
+              <w:pageBreakBefore w:val="0"/>
+              <w:widowControl w:val="0"/>
+              <w:pBdr>
+                <w:top w:space="0" w:sz="0" w:val="nil"/>
+                <w:left w:space="0" w:sz="0" w:val="nil"/>
+                <w:bottom w:space="0" w:sz="0" w:val="nil"/>
+                <w:right w:space="0" w:sz="0" w:val="nil"/>
+                <w:between w:space="0" w:sz="0" w:val="nil"/>
+              </w:pBdr>
+              <w:shd w:fill="auto" w:val="clear"/>
+              <w:spacing w:after="0" w:before="0" w:line="240" w:lineRule="auto"/>
+              <w:ind w:left="0" w:right="0" w:firstLine="0"/>
+              <w:jc w:val="left"/>
               <w:rPr>
                 <w:b w:val="1"/>
               </w:rPr>
@@ -1713,8 +1551,21 @@
           </w:tcPr>
           <w:p>
             <w:pPr>
-              <w:widowControl w:val="0"/>
-              <w:spacing w:line="240" w:lineRule="auto"/>
+              <w:keepNext w:val="0"/>
+              <w:keepLines w:val="0"/>
+              <w:pageBreakBefore w:val="0"/>
+              <w:widowControl w:val="0"/>
+              <w:pBdr>
+                <w:top w:space="0" w:sz="0" w:val="nil"/>
+                <w:left w:space="0" w:sz="0" w:val="nil"/>
+                <w:bottom w:space="0" w:sz="0" w:val="nil"/>
+                <w:right w:space="0" w:sz="0" w:val="nil"/>
+                <w:between w:space="0" w:sz="0" w:val="nil"/>
+              </w:pBdr>
+              <w:shd w:fill="auto" w:val="clear"/>
+              <w:spacing w:after="0" w:before="0" w:line="240" w:lineRule="auto"/>
+              <w:ind w:left="0" w:right="0" w:firstLine="0"/>
+              <w:jc w:val="left"/>
               <w:rPr>
                 <w:b w:val="1"/>
               </w:rPr>
@@ -1775,65 +1626,78 @@
           </w:tcPr>
           <w:p>
             <w:pPr>
-              <w:widowControl w:val="0"/>
-              <w:spacing w:line="240" w:lineRule="auto"/>
-              <w:rPr/>
-            </w:pPr>
-            <w:r>
-              <w:rPr>
-                <w:rtl w:val="0"/>
-              </w:rPr>
-              <w:t xml:space="preserve">cpl</w:t>
-            </w:r>
-          </w:p>
-        </w:tc>
-        <w:tc>
-          <w:tcPr>
-            <w:shd w:fill="auto" w:val="clear"/>
-            <w:tcMar>
-              <w:top w:w="100.0" w:type="dxa"/>
-              <w:left w:w="100.0" w:type="dxa"/>
-              <w:bottom w:w="100.0" w:type="dxa"/>
-              <w:right w:w="100.0" w:type="dxa"/>
-            </w:tcMar>
-            <w:vAlign w:val="top"/>
-          </w:tcPr>
-          <w:p>
-            <w:pPr>
-              <w:widowControl w:val="0"/>
-              <w:spacing w:line="240" w:lineRule="auto"/>
-              <w:rPr/>
-            </w:pPr>
-            <w:r>
-              <w:rPr>
-                <w:rtl w:val="0"/>
-              </w:rPr>
-              <w:t xml:space="preserve">Inserta una plataforma en la base de datos.</w:t>
-            </w:r>
-          </w:p>
-        </w:tc>
-        <w:tc>
-          <w:tcPr>
-            <w:shd w:fill="auto" w:val="clear"/>
-            <w:tcMar>
-              <w:top w:w="100.0" w:type="dxa"/>
-              <w:left w:w="100.0" w:type="dxa"/>
-              <w:bottom w:w="100.0" w:type="dxa"/>
-              <w:right w:w="100.0" w:type="dxa"/>
-            </w:tcMar>
-            <w:vAlign w:val="top"/>
-          </w:tcPr>
-          <w:p>
-            <w:pPr>
-              <w:widowControl w:val="0"/>
-              <w:spacing w:line="240" w:lineRule="auto"/>
-              <w:rPr/>
-            </w:pPr>
-            <w:r>
-              <w:rPr>
-                <w:rtl w:val="0"/>
-              </w:rPr>
-              <w:t xml:space="preserve">Nombre y tipo de la plataforma.</w:t>
+              <w:keepNext w:val="0"/>
+              <w:keepLines w:val="0"/>
+              <w:pageBreakBefore w:val="0"/>
+              <w:widowControl w:val="0"/>
+              <w:pBdr>
+                <w:top w:space="0" w:sz="0" w:val="nil"/>
+                <w:left w:space="0" w:sz="0" w:val="nil"/>
+                <w:bottom w:space="0" w:sz="0" w:val="nil"/>
+                <w:right w:space="0" w:sz="0" w:val="nil"/>
+                <w:between w:space="0" w:sz="0" w:val="nil"/>
+              </w:pBdr>
+              <w:shd w:fill="auto" w:val="clear"/>
+              <w:spacing w:after="0" w:before="0" w:line="240" w:lineRule="auto"/>
+              <w:ind w:left="0" w:right="0" w:firstLine="0"/>
+              <w:jc w:val="left"/>
+              <w:rPr/>
+            </w:pPr>
+            <w:r>
+              <w:rPr>
+                <w:rtl w:val="0"/>
+              </w:rPr>
+              <w:t xml:space="preserve">cs</w:t>
+            </w:r>
+          </w:p>
+        </w:tc>
+        <w:tc>
+          <w:tcPr>
+            <w:shd w:fill="auto" w:val="clear"/>
+            <w:tcMar>
+              <w:top w:w="100.0" w:type="dxa"/>
+              <w:left w:w="100.0" w:type="dxa"/>
+              <w:bottom w:w="100.0" w:type="dxa"/>
+              <w:right w:w="100.0" w:type="dxa"/>
+            </w:tcMar>
+            <w:vAlign w:val="top"/>
+          </w:tcPr>
+          <w:p>
+            <w:pPr>
+              <w:widowControl w:val="0"/>
+              <w:spacing w:line="240" w:lineRule="auto"/>
+              <w:rPr/>
+            </w:pPr>
+            <w:r>
+              <w:rPr>
+                <w:rtl w:val="0"/>
+              </w:rPr>
+              <w:t xml:space="preserve">Inserta un segmento en la base de datos.</w:t>
+            </w:r>
+          </w:p>
+        </w:tc>
+        <w:tc>
+          <w:tcPr>
+            <w:shd w:fill="auto" w:val="clear"/>
+            <w:tcMar>
+              <w:top w:w="100.0" w:type="dxa"/>
+              <w:left w:w="100.0" w:type="dxa"/>
+              <w:bottom w:w="100.0" w:type="dxa"/>
+              <w:right w:w="100.0" w:type="dxa"/>
+            </w:tcMar>
+            <w:vAlign w:val="top"/>
+          </w:tcPr>
+          <w:p>
+            <w:pPr>
+              <w:widowControl w:val="0"/>
+              <w:spacing w:line="240" w:lineRule="auto"/>
+              <w:rPr/>
+            </w:pPr>
+            <w:r>
+              <w:rPr>
+                <w:rtl w:val="0"/>
+              </w:rPr>
+              <w:t xml:space="preserve">Estado de aprobación, duración, título e id del programa asociados al segmento.</w:t>
             </w:r>
           </w:p>
         </w:tc>
@@ -1856,61 +1720,74 @@
           </w:tcPr>
           <w:p>
             <w:pPr>
-              <w:widowControl w:val="0"/>
-              <w:spacing w:line="240" w:lineRule="auto"/>
-              <w:rPr/>
-            </w:pPr>
-            <w:r>
-              <w:rPr>
-                <w:rtl w:val="0"/>
-              </w:rPr>
-              <w:t xml:space="preserve">bpl</w:t>
-            </w:r>
-          </w:p>
-        </w:tc>
-        <w:tc>
-          <w:tcPr>
-            <w:shd w:fill="auto" w:val="clear"/>
-            <w:tcMar>
-              <w:top w:w="100.0" w:type="dxa"/>
-              <w:left w:w="100.0" w:type="dxa"/>
-              <w:bottom w:w="100.0" w:type="dxa"/>
-              <w:right w:w="100.0" w:type="dxa"/>
-            </w:tcMar>
-            <w:vAlign w:val="top"/>
-          </w:tcPr>
-          <w:p>
-            <w:pPr>
-              <w:rPr/>
-            </w:pPr>
-            <w:r>
-              <w:rPr>
-                <w:rtl w:val="0"/>
-              </w:rPr>
-              <w:t xml:space="preserve">Elimina una plataforma de la base de datos.</w:t>
-            </w:r>
-          </w:p>
-        </w:tc>
-        <w:tc>
-          <w:tcPr>
-            <w:shd w:fill="auto" w:val="clear"/>
-            <w:tcMar>
-              <w:top w:w="100.0" w:type="dxa"/>
-              <w:left w:w="100.0" w:type="dxa"/>
-              <w:bottom w:w="100.0" w:type="dxa"/>
-              <w:right w:w="100.0" w:type="dxa"/>
-            </w:tcMar>
-            <w:vAlign w:val="top"/>
-          </w:tcPr>
-          <w:p>
-            <w:pPr>
-              <w:rPr/>
-            </w:pPr>
-            <w:r>
-              <w:rPr>
-                <w:rtl w:val="0"/>
-              </w:rPr>
-              <w:t xml:space="preserve">Id de la plataforma.</w:t>
+              <w:keepNext w:val="0"/>
+              <w:keepLines w:val="0"/>
+              <w:pageBreakBefore w:val="0"/>
+              <w:widowControl w:val="0"/>
+              <w:pBdr>
+                <w:top w:space="0" w:sz="0" w:val="nil"/>
+                <w:left w:space="0" w:sz="0" w:val="nil"/>
+                <w:bottom w:space="0" w:sz="0" w:val="nil"/>
+                <w:right w:space="0" w:sz="0" w:val="nil"/>
+                <w:between w:space="0" w:sz="0" w:val="nil"/>
+              </w:pBdr>
+              <w:shd w:fill="auto" w:val="clear"/>
+              <w:spacing w:after="0" w:before="0" w:line="240" w:lineRule="auto"/>
+              <w:ind w:left="0" w:right="0" w:firstLine="0"/>
+              <w:jc w:val="left"/>
+              <w:rPr/>
+            </w:pPr>
+            <w:r>
+              <w:rPr>
+                <w:rtl w:val="0"/>
+              </w:rPr>
+              <w:t xml:space="preserve">bs</w:t>
+            </w:r>
+          </w:p>
+        </w:tc>
+        <w:tc>
+          <w:tcPr>
+            <w:shd w:fill="auto" w:val="clear"/>
+            <w:tcMar>
+              <w:top w:w="100.0" w:type="dxa"/>
+              <w:left w:w="100.0" w:type="dxa"/>
+              <w:bottom w:w="100.0" w:type="dxa"/>
+              <w:right w:w="100.0" w:type="dxa"/>
+            </w:tcMar>
+            <w:vAlign w:val="top"/>
+          </w:tcPr>
+          <w:p>
+            <w:pPr>
+              <w:rPr/>
+            </w:pPr>
+            <w:r>
+              <w:rPr>
+                <w:rtl w:val="0"/>
+              </w:rPr>
+              <w:t xml:space="preserve">Elimina un segmento de la base de datos.</w:t>
+            </w:r>
+          </w:p>
+        </w:tc>
+        <w:tc>
+          <w:tcPr>
+            <w:shd w:fill="auto" w:val="clear"/>
+            <w:tcMar>
+              <w:top w:w="100.0" w:type="dxa"/>
+              <w:left w:w="100.0" w:type="dxa"/>
+              <w:bottom w:w="100.0" w:type="dxa"/>
+              <w:right w:w="100.0" w:type="dxa"/>
+            </w:tcMar>
+            <w:vAlign w:val="top"/>
+          </w:tcPr>
+          <w:p>
+            <w:pPr>
+              <w:rPr/>
+            </w:pPr>
+            <w:r>
+              <w:rPr>
+                <w:rtl w:val="0"/>
+              </w:rPr>
+              <w:t xml:space="preserve">Id del segmento.</w:t>
             </w:r>
           </w:p>
         </w:tc>
@@ -1918,7 +1795,6 @@
       <w:tr>
         <w:trPr>
           <w:cantSplit w:val="0"/>
-          <w:trHeight w:val="341.8505859375" w:hRule="atLeast"/>
           <w:tblHeader w:val="0"/>
         </w:trPr>
         <w:tc>
@@ -1934,63 +1810,76 @@
           </w:tcPr>
           <w:p>
             <w:pPr>
-              <w:widowControl w:val="0"/>
-              <w:spacing w:line="240" w:lineRule="auto"/>
-              <w:rPr/>
-            </w:pPr>
-            <w:r>
-              <w:rPr>
-                <w:rtl w:val="0"/>
-              </w:rPr>
-              <w:t xml:space="preserve">mpl</w:t>
-            </w:r>
-          </w:p>
-        </w:tc>
-        <w:tc>
-          <w:tcPr>
-            <w:shd w:fill="auto" w:val="clear"/>
-            <w:tcMar>
-              <w:top w:w="100.0" w:type="dxa"/>
-              <w:left w:w="100.0" w:type="dxa"/>
-              <w:bottom w:w="100.0" w:type="dxa"/>
-              <w:right w:w="100.0" w:type="dxa"/>
-            </w:tcMar>
-            <w:vAlign w:val="top"/>
-          </w:tcPr>
-          <w:p>
-            <w:pPr>
-              <w:rPr/>
-            </w:pPr>
-            <w:r>
-              <w:rPr>
-                <w:rtl w:val="0"/>
-              </w:rPr>
-              <w:t xml:space="preserve">Modifica los datos especificados de una plataforma.</w:t>
-            </w:r>
-          </w:p>
-        </w:tc>
-        <w:tc>
-          <w:tcPr>
-            <w:shd w:fill="auto" w:val="clear"/>
-            <w:tcMar>
-              <w:top w:w="100.0" w:type="dxa"/>
-              <w:left w:w="100.0" w:type="dxa"/>
-              <w:bottom w:w="100.0" w:type="dxa"/>
-              <w:right w:w="100.0" w:type="dxa"/>
-            </w:tcMar>
-            <w:vAlign w:val="top"/>
-          </w:tcPr>
-          <w:p>
-            <w:pPr>
-              <w:widowControl w:val="0"/>
-              <w:spacing w:line="240" w:lineRule="auto"/>
-              <w:rPr/>
-            </w:pPr>
-            <w:r>
-              <w:rPr>
-                <w:rtl w:val="0"/>
-              </w:rPr>
-              <w:t xml:space="preserve">Id, nombre y tipo de la plataforma(Si algún dato se quiere mantener igual, el parámetro enviado será igual al valor actual).</w:t>
+              <w:keepNext w:val="0"/>
+              <w:keepLines w:val="0"/>
+              <w:pageBreakBefore w:val="0"/>
+              <w:widowControl w:val="0"/>
+              <w:pBdr>
+                <w:top w:space="0" w:sz="0" w:val="nil"/>
+                <w:left w:space="0" w:sz="0" w:val="nil"/>
+                <w:bottom w:space="0" w:sz="0" w:val="nil"/>
+                <w:right w:space="0" w:sz="0" w:val="nil"/>
+                <w:between w:space="0" w:sz="0" w:val="nil"/>
+              </w:pBdr>
+              <w:shd w:fill="auto" w:val="clear"/>
+              <w:spacing w:after="0" w:before="0" w:line="240" w:lineRule="auto"/>
+              <w:ind w:left="0" w:right="0" w:firstLine="0"/>
+              <w:jc w:val="left"/>
+              <w:rPr/>
+            </w:pPr>
+            <w:r>
+              <w:rPr>
+                <w:rtl w:val="0"/>
+              </w:rPr>
+              <w:t xml:space="preserve">ms</w:t>
+            </w:r>
+          </w:p>
+        </w:tc>
+        <w:tc>
+          <w:tcPr>
+            <w:shd w:fill="auto" w:val="clear"/>
+            <w:tcMar>
+              <w:top w:w="100.0" w:type="dxa"/>
+              <w:left w:w="100.0" w:type="dxa"/>
+              <w:bottom w:w="100.0" w:type="dxa"/>
+              <w:right w:w="100.0" w:type="dxa"/>
+            </w:tcMar>
+            <w:vAlign w:val="top"/>
+          </w:tcPr>
+          <w:p>
+            <w:pPr>
+              <w:rPr/>
+            </w:pPr>
+            <w:r>
+              <w:rPr>
+                <w:rtl w:val="0"/>
+              </w:rPr>
+              <w:t xml:space="preserve">Modifica los datos especificados de un segmento.</w:t>
+            </w:r>
+          </w:p>
+        </w:tc>
+        <w:tc>
+          <w:tcPr>
+            <w:shd w:fill="auto" w:val="clear"/>
+            <w:tcMar>
+              <w:top w:w="100.0" w:type="dxa"/>
+              <w:left w:w="100.0" w:type="dxa"/>
+              <w:bottom w:w="100.0" w:type="dxa"/>
+              <w:right w:w="100.0" w:type="dxa"/>
+            </w:tcMar>
+            <w:vAlign w:val="top"/>
+          </w:tcPr>
+          <w:p>
+            <w:pPr>
+              <w:widowControl w:val="0"/>
+              <w:spacing w:line="240" w:lineRule="auto"/>
+              <w:rPr/>
+            </w:pPr>
+            <w:r>
+              <w:rPr>
+                <w:rtl w:val="0"/>
+              </w:rPr>
+              <w:t xml:space="preserve">Id, estado de aprobación, duración, título e id del programa asociados al segmento(Si algún dato se quiere mantener igual, el parámetro enviado será igual al valor actual).</w:t>
             </w:r>
           </w:p>
         </w:tc>
@@ -2011,36 +1900,37 @@
         <w:pStyle w:val="Heading1"/>
         <w:rPr/>
       </w:pPr>
-      <w:bookmarkStart w:colFirst="0" w:colLast="0" w:name="_d9gfw02vjvkj" w:id="10"/>
-      <w:bookmarkEnd w:id="10"/>
-      <w:r>
-        <w:rPr>
-          <w:rtl w:val="0"/>
-        </w:rPr>
-        <w:t xml:space="preserve">e</w:t>
-      </w:r>
-    </w:p>
-    <w:p>
-      <w:pPr>
-        <w:rPr/>
-      </w:pPr>
-      <w:r>
-        <w:rPr>
-          <w:rtl w:val="0"/>
-        </w:rPr>
-        <w:t xml:space="preserve">E hace referencia a la tabla </w:t>
-      </w:r>
-      <w:r>
-        <w:rPr>
-          <w:rtl w:val="0"/>
-        </w:rPr>
-        <w:t xml:space="preserve">emision</w:t>
-      </w:r>
-      <w:r>
-        <w:rPr>
-          <w:rtl w:val="0"/>
-        </w:rPr>
-        <w:t xml:space="preserve">.</w:t>
+      <w:bookmarkStart w:colFirst="0" w:colLast="0" w:name="_1bmphvxft301" w:id="7"/>
+      <w:bookmarkEnd w:id="7"/>
+      <w:r>
+        <w:rPr>
+          <w:rtl w:val="0"/>
+        </w:rPr>
+      </w:r>
+    </w:p>
+    <w:p>
+      <w:pPr>
+        <w:pStyle w:val="Heading1"/>
+        <w:rPr/>
+      </w:pPr>
+      <w:bookmarkStart w:colFirst="0" w:colLast="0" w:name="_ze3i5ancf91t" w:id="8"/>
+      <w:bookmarkEnd w:id="8"/>
+      <w:r>
+        <w:rPr>
+          <w:rtl w:val="0"/>
+        </w:rPr>
+        <w:t xml:space="preserve">pl</w:t>
+      </w:r>
+    </w:p>
+    <w:p>
+      <w:pPr>
+        <w:rPr/>
+      </w:pPr>
+      <w:r>
+        <w:rPr>
+          <w:rtl w:val="0"/>
+        </w:rPr>
+        <w:t xml:space="preserve">Pl hace referencia a la tabla plataforma.</w:t>
       </w:r>
     </w:p>
     <w:p>
@@ -2189,104 +2079,222 @@
           </w:tcPr>
           <w:p>
             <w:pPr>
-              <w:keepNext w:val="0"/>
-              <w:keepLines w:val="0"/>
-              <w:pageBreakBefore w:val="0"/>
-              <w:widowControl w:val="0"/>
-              <w:pBdr>
-                <w:top w:space="0" w:sz="0" w:val="nil"/>
-                <w:left w:space="0" w:sz="0" w:val="nil"/>
-                <w:bottom w:space="0" w:sz="0" w:val="nil"/>
-                <w:right w:space="0" w:sz="0" w:val="nil"/>
-                <w:between w:space="0" w:sz="0" w:val="nil"/>
-              </w:pBdr>
-              <w:shd w:fill="auto" w:val="clear"/>
-              <w:spacing w:after="0" w:before="0" w:line="240" w:lineRule="auto"/>
-              <w:ind w:left="0" w:right="0" w:firstLine="0"/>
-              <w:jc w:val="left"/>
-              <w:rPr/>
-            </w:pPr>
-            <w:r>
-              <w:rPr>
-                <w:rtl w:val="0"/>
-              </w:rPr>
-              <w:t xml:space="preserve">me</w:t>
-            </w:r>
-          </w:p>
-        </w:tc>
-        <w:tc>
-          <w:tcPr>
-            <w:shd w:fill="auto" w:val="clear"/>
-            <w:tcMar>
-              <w:top w:w="100.0" w:type="dxa"/>
-              <w:left w:w="100.0" w:type="dxa"/>
-              <w:bottom w:w="100.0" w:type="dxa"/>
-              <w:right w:w="100.0" w:type="dxa"/>
-            </w:tcMar>
-            <w:vAlign w:val="top"/>
-          </w:tcPr>
-          <w:p>
-            <w:pPr>
-              <w:keepNext w:val="0"/>
-              <w:keepLines w:val="0"/>
-              <w:pageBreakBefore w:val="0"/>
-              <w:widowControl w:val="0"/>
-              <w:pBdr>
-                <w:top w:space="0" w:sz="0" w:val="nil"/>
-                <w:left w:space="0" w:sz="0" w:val="nil"/>
-                <w:bottom w:space="0" w:sz="0" w:val="nil"/>
-                <w:right w:space="0" w:sz="0" w:val="nil"/>
-                <w:between w:space="0" w:sz="0" w:val="nil"/>
-              </w:pBdr>
-              <w:shd w:fill="auto" w:val="clear"/>
-              <w:spacing w:after="0" w:before="0" w:line="240" w:lineRule="auto"/>
-              <w:ind w:left="0" w:right="0" w:firstLine="0"/>
-              <w:jc w:val="left"/>
-              <w:rPr/>
-            </w:pPr>
-            <w:r>
-              <w:rPr>
-                <w:rtl w:val="0"/>
-              </w:rPr>
-              <w:t xml:space="preserve">Modifica los datos de la emisión.</w:t>
-            </w:r>
-          </w:p>
-        </w:tc>
-        <w:tc>
-          <w:tcPr>
-            <w:shd w:fill="auto" w:val="clear"/>
-            <w:tcMar>
-              <w:top w:w="100.0" w:type="dxa"/>
-              <w:left w:w="100.0" w:type="dxa"/>
-              <w:bottom w:w="100.0" w:type="dxa"/>
-              <w:right w:w="100.0" w:type="dxa"/>
-            </w:tcMar>
-            <w:vAlign w:val="top"/>
-          </w:tcPr>
-          <w:p>
-            <w:pPr>
-              <w:keepNext w:val="0"/>
-              <w:keepLines w:val="0"/>
-              <w:pageBreakBefore w:val="0"/>
-              <w:widowControl w:val="0"/>
-              <w:pBdr>
-                <w:top w:space="0" w:sz="0" w:val="nil"/>
-                <w:left w:space="0" w:sz="0" w:val="nil"/>
-                <w:bottom w:space="0" w:sz="0" w:val="nil"/>
-                <w:right w:space="0" w:sz="0" w:val="nil"/>
-                <w:between w:space="0" w:sz="0" w:val="nil"/>
-              </w:pBdr>
-              <w:shd w:fill="auto" w:val="clear"/>
-              <w:spacing w:after="0" w:before="0" w:line="240" w:lineRule="auto"/>
-              <w:ind w:left="0" w:right="0" w:firstLine="0"/>
-              <w:jc w:val="left"/>
-              <w:rPr/>
-            </w:pPr>
-            <w:r>
-              <w:rPr>
-                <w:rtl w:val="0"/>
-              </w:rPr>
-              <w:t xml:space="preserve">Id, estado de en vivo e id del programa asociados a la transmisión en vivo.</w:t>
+              <w:widowControl w:val="0"/>
+              <w:spacing w:line="240" w:lineRule="auto"/>
+              <w:rPr/>
+            </w:pPr>
+            <w:r>
+              <w:rPr>
+                <w:rtl w:val="0"/>
+              </w:rPr>
+              <w:t xml:space="preserve">cpl</w:t>
+            </w:r>
+          </w:p>
+        </w:tc>
+        <w:tc>
+          <w:tcPr>
+            <w:shd w:fill="auto" w:val="clear"/>
+            <w:tcMar>
+              <w:top w:w="100.0" w:type="dxa"/>
+              <w:left w:w="100.0" w:type="dxa"/>
+              <w:bottom w:w="100.0" w:type="dxa"/>
+              <w:right w:w="100.0" w:type="dxa"/>
+            </w:tcMar>
+            <w:vAlign w:val="top"/>
+          </w:tcPr>
+          <w:p>
+            <w:pPr>
+              <w:widowControl w:val="0"/>
+              <w:spacing w:line="240" w:lineRule="auto"/>
+              <w:rPr/>
+            </w:pPr>
+            <w:r>
+              <w:rPr>
+                <w:rtl w:val="0"/>
+              </w:rPr>
+              <w:t xml:space="preserve">Inserta una plataforma en la base de datos.</w:t>
+            </w:r>
+          </w:p>
+        </w:tc>
+        <w:tc>
+          <w:tcPr>
+            <w:shd w:fill="auto" w:val="clear"/>
+            <w:tcMar>
+              <w:top w:w="100.0" w:type="dxa"/>
+              <w:left w:w="100.0" w:type="dxa"/>
+              <w:bottom w:w="100.0" w:type="dxa"/>
+              <w:right w:w="100.0" w:type="dxa"/>
+            </w:tcMar>
+            <w:vAlign w:val="top"/>
+          </w:tcPr>
+          <w:p>
+            <w:pPr>
+              <w:widowControl w:val="0"/>
+              <w:spacing w:line="240" w:lineRule="auto"/>
+              <w:rPr/>
+            </w:pPr>
+            <w:r>
+              <w:rPr>
+                <w:rtl w:val="0"/>
+              </w:rPr>
+              <w:t xml:space="preserve">Nombre y tipo de la plataforma.</w:t>
+            </w:r>
+          </w:p>
+        </w:tc>
+      </w:tr>
+      <w:tr>
+        <w:trPr>
+          <w:cantSplit w:val="0"/>
+          <w:tblHeader w:val="0"/>
+        </w:trPr>
+        <w:tc>
+          <w:tcPr>
+            <w:shd w:fill="auto" w:val="clear"/>
+            <w:tcMar>
+              <w:top w:w="100.0" w:type="dxa"/>
+              <w:left w:w="100.0" w:type="dxa"/>
+              <w:bottom w:w="100.0" w:type="dxa"/>
+              <w:right w:w="100.0" w:type="dxa"/>
+            </w:tcMar>
+            <w:vAlign w:val="top"/>
+          </w:tcPr>
+          <w:p>
+            <w:pPr>
+              <w:widowControl w:val="0"/>
+              <w:spacing w:line="240" w:lineRule="auto"/>
+              <w:rPr/>
+            </w:pPr>
+            <w:r>
+              <w:rPr>
+                <w:rtl w:val="0"/>
+              </w:rPr>
+              <w:t xml:space="preserve">bpl</w:t>
+            </w:r>
+          </w:p>
+        </w:tc>
+        <w:tc>
+          <w:tcPr>
+            <w:shd w:fill="auto" w:val="clear"/>
+            <w:tcMar>
+              <w:top w:w="100.0" w:type="dxa"/>
+              <w:left w:w="100.0" w:type="dxa"/>
+              <w:bottom w:w="100.0" w:type="dxa"/>
+              <w:right w:w="100.0" w:type="dxa"/>
+            </w:tcMar>
+            <w:vAlign w:val="top"/>
+          </w:tcPr>
+          <w:p>
+            <w:pPr>
+              <w:rPr/>
+            </w:pPr>
+            <w:r>
+              <w:rPr>
+                <w:rtl w:val="0"/>
+              </w:rPr>
+              <w:t xml:space="preserve">Elimina una plataforma de la base de datos.</w:t>
+            </w:r>
+          </w:p>
+        </w:tc>
+        <w:tc>
+          <w:tcPr>
+            <w:shd w:fill="auto" w:val="clear"/>
+            <w:tcMar>
+              <w:top w:w="100.0" w:type="dxa"/>
+              <w:left w:w="100.0" w:type="dxa"/>
+              <w:bottom w:w="100.0" w:type="dxa"/>
+              <w:right w:w="100.0" w:type="dxa"/>
+            </w:tcMar>
+            <w:vAlign w:val="top"/>
+          </w:tcPr>
+          <w:p>
+            <w:pPr>
+              <w:rPr/>
+            </w:pPr>
+            <w:r>
+              <w:rPr>
+                <w:rtl w:val="0"/>
+              </w:rPr>
+              <w:t xml:space="preserve">Id de la plataforma.</w:t>
+            </w:r>
+          </w:p>
+        </w:tc>
+      </w:tr>
+      <w:tr>
+        <w:trPr>
+          <w:cantSplit w:val="0"/>
+          <w:trHeight w:val="341.8505859375" w:hRule="atLeast"/>
+          <w:tblHeader w:val="0"/>
+        </w:trPr>
+        <w:tc>
+          <w:tcPr>
+            <w:shd w:fill="auto" w:val="clear"/>
+            <w:tcMar>
+              <w:top w:w="100.0" w:type="dxa"/>
+              <w:left w:w="100.0" w:type="dxa"/>
+              <w:bottom w:w="100.0" w:type="dxa"/>
+              <w:right w:w="100.0" w:type="dxa"/>
+            </w:tcMar>
+            <w:vAlign w:val="top"/>
+          </w:tcPr>
+          <w:p>
+            <w:pPr>
+              <w:widowControl w:val="0"/>
+              <w:spacing w:line="240" w:lineRule="auto"/>
+              <w:rPr/>
+            </w:pPr>
+            <w:r>
+              <w:rPr>
+                <w:rtl w:val="0"/>
+              </w:rPr>
+              <w:t xml:space="preserve">mpl</w:t>
+            </w:r>
+          </w:p>
+        </w:tc>
+        <w:tc>
+          <w:tcPr>
+            <w:shd w:fill="auto" w:val="clear"/>
+            <w:tcMar>
+              <w:top w:w="100.0" w:type="dxa"/>
+              <w:left w:w="100.0" w:type="dxa"/>
+              <w:bottom w:w="100.0" w:type="dxa"/>
+              <w:right w:w="100.0" w:type="dxa"/>
+            </w:tcMar>
+            <w:vAlign w:val="top"/>
+          </w:tcPr>
+          <w:p>
+            <w:pPr>
+              <w:rPr/>
+            </w:pPr>
+            <w:r>
+              <w:rPr>
+                <w:rtl w:val="0"/>
+              </w:rPr>
+              <w:t xml:space="preserve">Modifica los datos especificados de una plataforma.</w:t>
+            </w:r>
+          </w:p>
+        </w:tc>
+        <w:tc>
+          <w:tcPr>
+            <w:shd w:fill="auto" w:val="clear"/>
+            <w:tcMar>
+              <w:top w:w="100.0" w:type="dxa"/>
+              <w:left w:w="100.0" w:type="dxa"/>
+              <w:bottom w:w="100.0" w:type="dxa"/>
+              <w:right w:w="100.0" w:type="dxa"/>
+            </w:tcMar>
+            <w:vAlign w:val="top"/>
+          </w:tcPr>
+          <w:p>
+            <w:pPr>
+              <w:widowControl w:val="0"/>
+              <w:spacing w:line="240" w:lineRule="auto"/>
+              <w:rPr/>
+            </w:pPr>
+            <w:r>
+              <w:rPr>
+                <w:rtl w:val="0"/>
+              </w:rPr>
+              <w:t xml:space="preserve">Id, nombre y tipo de la plataforma(Si algún dato se quiere mantener igual, el parámetro enviado será igual al valor actual).</w:t>
             </w:r>
           </w:p>
         </w:tc>
@@ -2304,37 +2312,39 @@
     </w:p>
     <w:p>
       <w:pPr>
-        <w:rPr/>
-      </w:pPr>
-      <w:r>
-        <w:rPr>
-          <w:rtl w:val="0"/>
-        </w:rPr>
-      </w:r>
-    </w:p>
-    <w:p>
-      <w:pPr>
         <w:pStyle w:val="Heading1"/>
         <w:rPr/>
       </w:pPr>
-      <w:bookmarkStart w:colFirst="0" w:colLast="0" w:name="_otidou2zz1mk" w:id="11"/>
-      <w:bookmarkEnd w:id="11"/>
-      <w:r>
-        <w:rPr>
-          <w:rtl w:val="0"/>
-        </w:rPr>
-        <w:t xml:space="preserve">c</w:t>
-      </w:r>
-    </w:p>
-    <w:p>
-      <w:pPr>
-        <w:rPr/>
-      </w:pPr>
-      <w:r>
-        <w:rPr>
-          <w:rtl w:val="0"/>
-        </w:rPr>
-        <w:t xml:space="preserve">C hace referencia a la tabla contenido.</w:t>
+      <w:bookmarkStart w:colFirst="0" w:colLast="0" w:name="_d9gfw02vjvkj" w:id="9"/>
+      <w:bookmarkEnd w:id="9"/>
+      <w:r>
+        <w:rPr>
+          <w:rtl w:val="0"/>
+        </w:rPr>
+        <w:t xml:space="preserve">e</w:t>
+      </w:r>
+    </w:p>
+    <w:p>
+      <w:pPr>
+        <w:rPr/>
+      </w:pPr>
+      <w:r>
+        <w:rPr>
+          <w:rtl w:val="0"/>
+        </w:rPr>
+        <w:t xml:space="preserve">E hace referencia a la tabla </w:t>
+      </w:r>
+      <w:r>
+        <w:rPr>
+          <w:rtl w:val="0"/>
+        </w:rPr>
+        <w:t xml:space="preserve">emision</w:t>
+      </w:r>
+      <w:r>
+        <w:rPr>
+          <w:rtl w:val="0"/>
+        </w:rPr>
+        <w:t xml:space="preserve">.</w:t>
       </w:r>
     </w:p>
     <w:p>
@@ -2504,7 +2514,7 @@
               <w:rPr>
                 <w:rtl w:val="0"/>
               </w:rPr>
-              <w:t xml:space="preserve">cc</w:t>
+              <w:t xml:space="preserve">me</w:t>
             </w:r>
           </w:p>
         </w:tc>
@@ -2542,7 +2552,7 @@
               <w:rPr>
                 <w:rtl w:val="0"/>
               </w:rPr>
-              <w:t xml:space="preserve">Inserta un nuevo contenido en la base de datos</w:t>
+              <w:t xml:space="preserve">Modifica los datos de la emisión.</w:t>
             </w:r>
           </w:p>
         </w:tc>
@@ -2580,127 +2590,7 @@
               <w:rPr>
                 <w:rtl w:val="0"/>
               </w:rPr>
-              <w:t xml:space="preserve">Formato, ruta, e id del usuario del contenido.</w:t>
-            </w:r>
-          </w:p>
-        </w:tc>
-      </w:tr>
-      <w:tr>
-        <w:trPr>
-          <w:cantSplit w:val="0"/>
-          <w:tblHeader w:val="0"/>
-        </w:trPr>
-        <w:tc>
-          <w:tcPr>
-            <w:shd w:fill="auto" w:val="clear"/>
-            <w:tcMar>
-              <w:top w:w="100.0" w:type="dxa"/>
-              <w:left w:w="100.0" w:type="dxa"/>
-              <w:bottom w:w="100.0" w:type="dxa"/>
-              <w:right w:w="100.0" w:type="dxa"/>
-            </w:tcMar>
-            <w:vAlign w:val="top"/>
-          </w:tcPr>
-          <w:p>
-            <w:pPr>
-              <w:keepNext w:val="0"/>
-              <w:keepLines w:val="0"/>
-              <w:pageBreakBefore w:val="0"/>
-              <w:widowControl w:val="0"/>
-              <w:pBdr>
-                <w:top w:space="0" w:sz="0" w:val="nil"/>
-                <w:left w:space="0" w:sz="0" w:val="nil"/>
-                <w:bottom w:space="0" w:sz="0" w:val="nil"/>
-                <w:right w:space="0" w:sz="0" w:val="nil"/>
-                <w:between w:space="0" w:sz="0" w:val="nil"/>
-              </w:pBdr>
-              <w:shd w:fill="auto" w:val="clear"/>
-              <w:spacing w:after="0" w:before="0" w:line="240" w:lineRule="auto"/>
-              <w:ind w:left="0" w:right="0" w:firstLine="0"/>
-              <w:jc w:val="left"/>
-              <w:rPr/>
-            </w:pPr>
-            <w:r>
-              <w:rPr>
-                <w:rtl w:val="0"/>
-              </w:rPr>
-              <w:t xml:space="preserve">bc</w:t>
-            </w:r>
-          </w:p>
-        </w:tc>
-        <w:tc>
-          <w:tcPr>
-            <w:shd w:fill="auto" w:val="clear"/>
-            <w:tcMar>
-              <w:top w:w="100.0" w:type="dxa"/>
-              <w:left w:w="100.0" w:type="dxa"/>
-              <w:bottom w:w="100.0" w:type="dxa"/>
-              <w:right w:w="100.0" w:type="dxa"/>
-            </w:tcMar>
-            <w:vAlign w:val="top"/>
-          </w:tcPr>
-          <w:p>
-            <w:pPr>
-              <w:keepNext w:val="0"/>
-              <w:keepLines w:val="0"/>
-              <w:pageBreakBefore w:val="0"/>
-              <w:widowControl w:val="0"/>
-              <w:pBdr>
-                <w:top w:space="0" w:sz="0" w:val="nil"/>
-                <w:left w:space="0" w:sz="0" w:val="nil"/>
-                <w:bottom w:space="0" w:sz="0" w:val="nil"/>
-                <w:right w:space="0" w:sz="0" w:val="nil"/>
-                <w:between w:space="0" w:sz="0" w:val="nil"/>
-              </w:pBdr>
-              <w:shd w:fill="auto" w:val="clear"/>
-              <w:spacing w:after="0" w:before="0" w:line="240" w:lineRule="auto"/>
-              <w:ind w:left="0" w:right="0" w:firstLine="0"/>
-              <w:jc w:val="left"/>
-              <w:rPr/>
-            </w:pPr>
-            <w:r>
-              <w:rPr>
-                <w:rtl w:val="0"/>
-              </w:rPr>
-              <w:t xml:space="preserve">Elimina un contenido de la base de datos</w:t>
-            </w:r>
-          </w:p>
-        </w:tc>
-        <w:tc>
-          <w:tcPr>
-            <w:shd w:fill="auto" w:val="clear"/>
-            <w:tcMar>
-              <w:top w:w="100.0" w:type="dxa"/>
-              <w:left w:w="100.0" w:type="dxa"/>
-              <w:bottom w:w="100.0" w:type="dxa"/>
-              <w:right w:w="100.0" w:type="dxa"/>
-            </w:tcMar>
-            <w:vAlign w:val="top"/>
-          </w:tcPr>
-          <w:p>
-            <w:pPr>
-              <w:keepNext w:val="0"/>
-              <w:keepLines w:val="0"/>
-              <w:pageBreakBefore w:val="0"/>
-              <w:widowControl w:val="0"/>
-              <w:pBdr>
-                <w:top w:space="0" w:sz="0" w:val="nil"/>
-                <w:left w:space="0" w:sz="0" w:val="nil"/>
-                <w:bottom w:space="0" w:sz="0" w:val="nil"/>
-                <w:right w:space="0" w:sz="0" w:val="nil"/>
-                <w:between w:space="0" w:sz="0" w:val="nil"/>
-              </w:pBdr>
-              <w:shd w:fill="auto" w:val="clear"/>
-              <w:spacing w:after="0" w:before="0" w:line="240" w:lineRule="auto"/>
-              <w:ind w:left="0" w:right="0" w:firstLine="0"/>
-              <w:jc w:val="left"/>
-              <w:rPr/>
-            </w:pPr>
-            <w:r>
-              <w:rPr>
-                <w:rtl w:val="0"/>
-              </w:rPr>
-              <w:t xml:space="preserve">Id del contenido.</w:t>
+              <w:t xml:space="preserve">Id, estado de en vivo e id del programa asociados a la transmisión en vivo.</w:t>
             </w:r>
           </w:p>
         </w:tc>
@@ -2708,27 +2598,47 @@
     </w:tbl>
     <w:p>
       <w:pPr>
+        <w:rPr/>
+      </w:pPr>
+      <w:r>
+        <w:rPr>
+          <w:rtl w:val="0"/>
+        </w:rPr>
+      </w:r>
+    </w:p>
+    <w:p>
+      <w:pPr>
+        <w:rPr/>
+      </w:pPr>
+      <w:r>
+        <w:rPr>
+          <w:rtl w:val="0"/>
+        </w:rPr>
+      </w:r>
+    </w:p>
+    <w:p>
+      <w:pPr>
         <w:pStyle w:val="Heading1"/>
         <w:rPr/>
       </w:pPr>
-      <w:bookmarkStart w:colFirst="0" w:colLast="0" w:name="_geu34c95aimq" w:id="12"/>
-      <w:bookmarkEnd w:id="12"/>
-      <w:r>
-        <w:rPr>
-          <w:rtl w:val="0"/>
-        </w:rPr>
-        <w:t xml:space="preserve">t</w:t>
-      </w:r>
-    </w:p>
-    <w:p>
-      <w:pPr>
-        <w:rPr/>
-      </w:pPr>
-      <w:r>
-        <w:rPr>
-          <w:rtl w:val="0"/>
-        </w:rPr>
-        <w:t xml:space="preserve">T hace referencia a la tabla tags.</w:t>
+      <w:bookmarkStart w:colFirst="0" w:colLast="0" w:name="_otidou2zz1mk" w:id="10"/>
+      <w:bookmarkEnd w:id="10"/>
+      <w:r>
+        <w:rPr>
+          <w:rtl w:val="0"/>
+        </w:rPr>
+        <w:t xml:space="preserve">c</w:t>
+      </w:r>
+    </w:p>
+    <w:p>
+      <w:pPr>
+        <w:rPr/>
+      </w:pPr>
+      <w:r>
+        <w:rPr>
+          <w:rtl w:val="0"/>
+        </w:rPr>
+        <w:t xml:space="preserve">C hace referencia a la tabla contenido.</w:t>
       </w:r>
     </w:p>
     <w:p>
@@ -2877,65 +2787,224 @@
           </w:tcPr>
           <w:p>
             <w:pPr>
-              <w:widowControl w:val="0"/>
-              <w:spacing w:line="240" w:lineRule="auto"/>
-              <w:rPr/>
-            </w:pPr>
-            <w:r>
-              <w:rPr>
-                <w:rtl w:val="0"/>
-              </w:rPr>
-              <w:t xml:space="preserve">ct</w:t>
-            </w:r>
-          </w:p>
-        </w:tc>
-        <w:tc>
-          <w:tcPr>
-            <w:shd w:fill="auto" w:val="clear"/>
-            <w:tcMar>
-              <w:top w:w="100.0" w:type="dxa"/>
-              <w:left w:w="100.0" w:type="dxa"/>
-              <w:bottom w:w="100.0" w:type="dxa"/>
-              <w:right w:w="100.0" w:type="dxa"/>
-            </w:tcMar>
-            <w:vAlign w:val="top"/>
-          </w:tcPr>
-          <w:p>
-            <w:pPr>
-              <w:widowControl w:val="0"/>
-              <w:spacing w:line="240" w:lineRule="auto"/>
-              <w:rPr/>
-            </w:pPr>
-            <w:r>
-              <w:rPr>
-                <w:rtl w:val="0"/>
-              </w:rPr>
-              <w:t xml:space="preserve">Inserta un tag en la base de datos</w:t>
-            </w:r>
-          </w:p>
-        </w:tc>
-        <w:tc>
-          <w:tcPr>
-            <w:shd w:fill="auto" w:val="clear"/>
-            <w:tcMar>
-              <w:top w:w="100.0" w:type="dxa"/>
-              <w:left w:w="100.0" w:type="dxa"/>
-              <w:bottom w:w="100.0" w:type="dxa"/>
-              <w:right w:w="100.0" w:type="dxa"/>
-            </w:tcMar>
-            <w:vAlign w:val="top"/>
-          </w:tcPr>
-          <w:p>
-            <w:pPr>
-              <w:widowControl w:val="0"/>
-              <w:spacing w:line="240" w:lineRule="auto"/>
-              <w:rPr/>
-            </w:pPr>
-            <w:r>
-              <w:rPr>
-                <w:rtl w:val="0"/>
-              </w:rPr>
-              <w:t xml:space="preserve">contenido del tag.</w:t>
+              <w:keepNext w:val="0"/>
+              <w:keepLines w:val="0"/>
+              <w:pageBreakBefore w:val="0"/>
+              <w:widowControl w:val="0"/>
+              <w:pBdr>
+                <w:top w:space="0" w:sz="0" w:val="nil"/>
+                <w:left w:space="0" w:sz="0" w:val="nil"/>
+                <w:bottom w:space="0" w:sz="0" w:val="nil"/>
+                <w:right w:space="0" w:sz="0" w:val="nil"/>
+                <w:between w:space="0" w:sz="0" w:val="nil"/>
+              </w:pBdr>
+              <w:shd w:fill="auto" w:val="clear"/>
+              <w:spacing w:after="0" w:before="0" w:line="240" w:lineRule="auto"/>
+              <w:ind w:left="0" w:right="0" w:firstLine="0"/>
+              <w:jc w:val="left"/>
+              <w:rPr/>
+            </w:pPr>
+            <w:r>
+              <w:rPr>
+                <w:rtl w:val="0"/>
+              </w:rPr>
+              <w:t xml:space="preserve">cc</w:t>
+            </w:r>
+          </w:p>
+        </w:tc>
+        <w:tc>
+          <w:tcPr>
+            <w:shd w:fill="auto" w:val="clear"/>
+            <w:tcMar>
+              <w:top w:w="100.0" w:type="dxa"/>
+              <w:left w:w="100.0" w:type="dxa"/>
+              <w:bottom w:w="100.0" w:type="dxa"/>
+              <w:right w:w="100.0" w:type="dxa"/>
+            </w:tcMar>
+            <w:vAlign w:val="top"/>
+          </w:tcPr>
+          <w:p>
+            <w:pPr>
+              <w:keepNext w:val="0"/>
+              <w:keepLines w:val="0"/>
+              <w:pageBreakBefore w:val="0"/>
+              <w:widowControl w:val="0"/>
+              <w:pBdr>
+                <w:top w:space="0" w:sz="0" w:val="nil"/>
+                <w:left w:space="0" w:sz="0" w:val="nil"/>
+                <w:bottom w:space="0" w:sz="0" w:val="nil"/>
+                <w:right w:space="0" w:sz="0" w:val="nil"/>
+                <w:between w:space="0" w:sz="0" w:val="nil"/>
+              </w:pBdr>
+              <w:shd w:fill="auto" w:val="clear"/>
+              <w:spacing w:after="0" w:before="0" w:line="240" w:lineRule="auto"/>
+              <w:ind w:left="0" w:right="0" w:firstLine="0"/>
+              <w:jc w:val="left"/>
+              <w:rPr/>
+            </w:pPr>
+            <w:r>
+              <w:rPr>
+                <w:rtl w:val="0"/>
+              </w:rPr>
+              <w:t xml:space="preserve">Inserta un nuevo contenido en la base de datos</w:t>
+            </w:r>
+          </w:p>
+        </w:tc>
+        <w:tc>
+          <w:tcPr>
+            <w:shd w:fill="auto" w:val="clear"/>
+            <w:tcMar>
+              <w:top w:w="100.0" w:type="dxa"/>
+              <w:left w:w="100.0" w:type="dxa"/>
+              <w:bottom w:w="100.0" w:type="dxa"/>
+              <w:right w:w="100.0" w:type="dxa"/>
+            </w:tcMar>
+            <w:vAlign w:val="top"/>
+          </w:tcPr>
+          <w:p>
+            <w:pPr>
+              <w:keepNext w:val="0"/>
+              <w:keepLines w:val="0"/>
+              <w:pageBreakBefore w:val="0"/>
+              <w:widowControl w:val="0"/>
+              <w:pBdr>
+                <w:top w:space="0" w:sz="0" w:val="nil"/>
+                <w:left w:space="0" w:sz="0" w:val="nil"/>
+                <w:bottom w:space="0" w:sz="0" w:val="nil"/>
+                <w:right w:space="0" w:sz="0" w:val="nil"/>
+                <w:between w:space="0" w:sz="0" w:val="nil"/>
+              </w:pBdr>
+              <w:shd w:fill="auto" w:val="clear"/>
+              <w:spacing w:after="0" w:before="0" w:line="240" w:lineRule="auto"/>
+              <w:ind w:left="0" w:right="0" w:firstLine="0"/>
+              <w:jc w:val="left"/>
+              <w:rPr/>
+            </w:pPr>
+            <w:r>
+              <w:rPr>
+                <w:rtl w:val="0"/>
+              </w:rPr>
+              <w:t xml:space="preserve">Formato, ruta, e id del usuario del contenido.</w:t>
+            </w:r>
+          </w:p>
+        </w:tc>
+      </w:tr>
+      <w:tr>
+        <w:trPr>
+          <w:cantSplit w:val="0"/>
+          <w:tblHeader w:val="0"/>
+        </w:trPr>
+        <w:tc>
+          <w:tcPr>
+            <w:shd w:fill="auto" w:val="clear"/>
+            <w:tcMar>
+              <w:top w:w="100.0" w:type="dxa"/>
+              <w:left w:w="100.0" w:type="dxa"/>
+              <w:bottom w:w="100.0" w:type="dxa"/>
+              <w:right w:w="100.0" w:type="dxa"/>
+            </w:tcMar>
+            <w:vAlign w:val="top"/>
+          </w:tcPr>
+          <w:p>
+            <w:pPr>
+              <w:keepNext w:val="0"/>
+              <w:keepLines w:val="0"/>
+              <w:pageBreakBefore w:val="0"/>
+              <w:widowControl w:val="0"/>
+              <w:pBdr>
+                <w:top w:space="0" w:sz="0" w:val="nil"/>
+                <w:left w:space="0" w:sz="0" w:val="nil"/>
+                <w:bottom w:space="0" w:sz="0" w:val="nil"/>
+                <w:right w:space="0" w:sz="0" w:val="nil"/>
+                <w:between w:space="0" w:sz="0" w:val="nil"/>
+              </w:pBdr>
+              <w:shd w:fill="auto" w:val="clear"/>
+              <w:spacing w:after="0" w:before="0" w:line="240" w:lineRule="auto"/>
+              <w:ind w:left="0" w:right="0" w:firstLine="0"/>
+              <w:jc w:val="left"/>
+              <w:rPr/>
+            </w:pPr>
+            <w:r>
+              <w:rPr>
+                <w:rtl w:val="0"/>
+              </w:rPr>
+              <w:t xml:space="preserve">bc</w:t>
+            </w:r>
+          </w:p>
+        </w:tc>
+        <w:tc>
+          <w:tcPr>
+            <w:shd w:fill="auto" w:val="clear"/>
+            <w:tcMar>
+              <w:top w:w="100.0" w:type="dxa"/>
+              <w:left w:w="100.0" w:type="dxa"/>
+              <w:bottom w:w="100.0" w:type="dxa"/>
+              <w:right w:w="100.0" w:type="dxa"/>
+            </w:tcMar>
+            <w:vAlign w:val="top"/>
+          </w:tcPr>
+          <w:p>
+            <w:pPr>
+              <w:keepNext w:val="0"/>
+              <w:keepLines w:val="0"/>
+              <w:pageBreakBefore w:val="0"/>
+              <w:widowControl w:val="0"/>
+              <w:pBdr>
+                <w:top w:space="0" w:sz="0" w:val="nil"/>
+                <w:left w:space="0" w:sz="0" w:val="nil"/>
+                <w:bottom w:space="0" w:sz="0" w:val="nil"/>
+                <w:right w:space="0" w:sz="0" w:val="nil"/>
+                <w:between w:space="0" w:sz="0" w:val="nil"/>
+              </w:pBdr>
+              <w:shd w:fill="auto" w:val="clear"/>
+              <w:spacing w:after="0" w:before="0" w:line="240" w:lineRule="auto"/>
+              <w:ind w:left="0" w:right="0" w:firstLine="0"/>
+              <w:jc w:val="left"/>
+              <w:rPr/>
+            </w:pPr>
+            <w:r>
+              <w:rPr>
+                <w:rtl w:val="0"/>
+              </w:rPr>
+              <w:t xml:space="preserve">Elimina un contenido de la base de datos</w:t>
+            </w:r>
+          </w:p>
+        </w:tc>
+        <w:tc>
+          <w:tcPr>
+            <w:shd w:fill="auto" w:val="clear"/>
+            <w:tcMar>
+              <w:top w:w="100.0" w:type="dxa"/>
+              <w:left w:w="100.0" w:type="dxa"/>
+              <w:bottom w:w="100.0" w:type="dxa"/>
+              <w:right w:w="100.0" w:type="dxa"/>
+            </w:tcMar>
+            <w:vAlign w:val="top"/>
+          </w:tcPr>
+          <w:p>
+            <w:pPr>
+              <w:keepNext w:val="0"/>
+              <w:keepLines w:val="0"/>
+              <w:pageBreakBefore w:val="0"/>
+              <w:widowControl w:val="0"/>
+              <w:pBdr>
+                <w:top w:space="0" w:sz="0" w:val="nil"/>
+                <w:left w:space="0" w:sz="0" w:val="nil"/>
+                <w:bottom w:space="0" w:sz="0" w:val="nil"/>
+                <w:right w:space="0" w:sz="0" w:val="nil"/>
+                <w:between w:space="0" w:sz="0" w:val="nil"/>
+              </w:pBdr>
+              <w:shd w:fill="auto" w:val="clear"/>
+              <w:spacing w:after="0" w:before="0" w:line="240" w:lineRule="auto"/>
+              <w:ind w:left="0" w:right="0" w:firstLine="0"/>
+              <w:jc w:val="left"/>
+              <w:rPr/>
+            </w:pPr>
+            <w:r>
+              <w:rPr>
+                <w:rtl w:val="0"/>
+              </w:rPr>
+              <w:t xml:space="preserve">Id del contenido.</w:t>
             </w:r>
           </w:p>
         </w:tc>
@@ -2943,50 +3012,27 @@
     </w:tbl>
     <w:p>
       <w:pPr>
-        <w:rPr/>
-      </w:pPr>
-      <w:r>
-        <w:rPr>
-          <w:rtl w:val="0"/>
-        </w:rPr>
-      </w:r>
-    </w:p>
-    <w:p>
-      <w:pPr>
         <w:pStyle w:val="Heading1"/>
         <w:rPr/>
       </w:pPr>
-      <w:bookmarkStart w:colFirst="0" w:colLast="0" w:name="_1g5k52qf32i5" w:id="13"/>
-      <w:bookmarkEnd w:id="13"/>
-      <w:r>
-        <w:rPr>
-          <w:rtl w:val="0"/>
-        </w:rPr>
-      </w:r>
-    </w:p>
-    <w:p>
-      <w:pPr>
-        <w:pStyle w:val="Heading1"/>
-        <w:rPr/>
-      </w:pPr>
-      <w:bookmarkStart w:colFirst="0" w:colLast="0" w:name="_5pa60kfr1tsc" w:id="14"/>
-      <w:bookmarkEnd w:id="14"/>
-      <w:r>
-        <w:rPr>
-          <w:rtl w:val="0"/>
-        </w:rPr>
-        <w:t xml:space="preserve">ct</w:t>
-      </w:r>
-    </w:p>
-    <w:p>
-      <w:pPr>
-        <w:rPr/>
-      </w:pPr>
-      <w:r>
-        <w:rPr>
-          <w:rtl w:val="0"/>
-        </w:rPr>
-        <w:t xml:space="preserve">Ct hace referencia a la tabla contenido-tag(relacionamiento de tags y contenidos).</w:t>
+      <w:bookmarkStart w:colFirst="0" w:colLast="0" w:name="_geu34c95aimq" w:id="11"/>
+      <w:bookmarkEnd w:id="11"/>
+      <w:r>
+        <w:rPr>
+          <w:rtl w:val="0"/>
+        </w:rPr>
+        <w:t xml:space="preserve">t</w:t>
+      </w:r>
+    </w:p>
+    <w:p>
+      <w:pPr>
+        <w:rPr/>
+      </w:pPr>
+      <w:r>
+        <w:rPr>
+          <w:rtl w:val="0"/>
+        </w:rPr>
+        <w:t xml:space="preserve">T hace referencia a la tabla tags.</w:t>
       </w:r>
     </w:p>
     <w:p>
@@ -3143,138 +3189,57 @@
               <w:rPr>
                 <w:rtl w:val="0"/>
               </w:rPr>
-              <w:t xml:space="preserve">cct</w:t>
-            </w:r>
-          </w:p>
-        </w:tc>
-        <w:tc>
-          <w:tcPr>
-            <w:shd w:fill="auto" w:val="clear"/>
-            <w:tcMar>
-              <w:top w:w="100.0" w:type="dxa"/>
-              <w:left w:w="100.0" w:type="dxa"/>
-              <w:bottom w:w="100.0" w:type="dxa"/>
-              <w:right w:w="100.0" w:type="dxa"/>
-            </w:tcMar>
-            <w:vAlign w:val="top"/>
-          </w:tcPr>
-          <w:p>
-            <w:pPr>
-              <w:widowControl w:val="0"/>
-              <w:spacing w:line="240" w:lineRule="auto"/>
-              <w:rPr/>
-            </w:pPr>
-            <w:r>
-              <w:rPr>
-                <w:rtl w:val="0"/>
-              </w:rPr>
-              <w:t xml:space="preserve">Inserta un tag en un contenido ya existente.</w:t>
-            </w:r>
-          </w:p>
-        </w:tc>
-        <w:tc>
-          <w:tcPr>
-            <w:shd w:fill="auto" w:val="clear"/>
-            <w:tcMar>
-              <w:top w:w="100.0" w:type="dxa"/>
-              <w:left w:w="100.0" w:type="dxa"/>
-              <w:bottom w:w="100.0" w:type="dxa"/>
-              <w:right w:w="100.0" w:type="dxa"/>
-            </w:tcMar>
-            <w:vAlign w:val="top"/>
-          </w:tcPr>
-          <w:p>
-            <w:pPr>
-              <w:widowControl w:val="0"/>
-              <w:spacing w:line="240" w:lineRule="auto"/>
-              <w:rPr/>
-            </w:pPr>
-            <w:r>
-              <w:rPr>
-                <w:rtl w:val="0"/>
-              </w:rPr>
-              <w:t xml:space="preserve">Id del contenido e id del tag.</w:t>
-            </w:r>
-          </w:p>
-        </w:tc>
-      </w:tr>
-      <w:tr>
-        <w:trPr>
-          <w:cantSplit w:val="0"/>
-          <w:tblHeader w:val="0"/>
-        </w:trPr>
-        <w:tc>
-          <w:tcPr>
-            <w:shd w:fill="auto" w:val="clear"/>
-            <w:tcMar>
-              <w:top w:w="100.0" w:type="dxa"/>
-              <w:left w:w="100.0" w:type="dxa"/>
-              <w:bottom w:w="100.0" w:type="dxa"/>
-              <w:right w:w="100.0" w:type="dxa"/>
-            </w:tcMar>
-            <w:vAlign w:val="top"/>
-          </w:tcPr>
-          <w:p>
-            <w:pPr>
-              <w:widowControl w:val="0"/>
-              <w:spacing w:line="240" w:lineRule="auto"/>
-              <w:rPr/>
-            </w:pPr>
-            <w:r>
-              <w:rPr>
-                <w:rtl w:val="0"/>
-              </w:rPr>
-              <w:t xml:space="preserve">bct</w:t>
-            </w:r>
-          </w:p>
-        </w:tc>
-        <w:tc>
-          <w:tcPr>
-            <w:shd w:fill="auto" w:val="clear"/>
-            <w:tcMar>
-              <w:top w:w="100.0" w:type="dxa"/>
-              <w:left w:w="100.0" w:type="dxa"/>
-              <w:bottom w:w="100.0" w:type="dxa"/>
-              <w:right w:w="100.0" w:type="dxa"/>
-            </w:tcMar>
-            <w:vAlign w:val="top"/>
-          </w:tcPr>
-          <w:p>
-            <w:pPr>
-              <w:widowControl w:val="0"/>
-              <w:spacing w:line="240" w:lineRule="auto"/>
-              <w:rPr/>
-            </w:pPr>
-            <w:r>
-              <w:rPr>
-                <w:rtl w:val="0"/>
-              </w:rPr>
-              <w:t xml:space="preserve">Elimina todos los tags de un contenido(útil para cuando se elimina un contenido). </w:t>
-            </w:r>
-          </w:p>
-        </w:tc>
-        <w:tc>
-          <w:tcPr>
-            <w:shd w:fill="auto" w:val="clear"/>
-            <w:tcMar>
-              <w:top w:w="100.0" w:type="dxa"/>
-              <w:left w:w="100.0" w:type="dxa"/>
-              <w:bottom w:w="100.0" w:type="dxa"/>
-              <w:right w:w="100.0" w:type="dxa"/>
-            </w:tcMar>
-            <w:vAlign w:val="top"/>
-          </w:tcPr>
-          <w:p>
-            <w:pPr>
-              <w:widowControl w:val="0"/>
-              <w:spacing w:line="240" w:lineRule="auto"/>
-              <w:rPr/>
-            </w:pPr>
-            <w:r>
-              <w:rPr>
-                <w:rtl w:val="0"/>
-              </w:rPr>
-              <w:t xml:space="preserve">Id del contenido.</w:t>
+              <w:t xml:space="preserve">ct</w:t>
+            </w:r>
+          </w:p>
+        </w:tc>
+        <w:tc>
+          <w:tcPr>
+            <w:shd w:fill="auto" w:val="clear"/>
+            <w:tcMar>
+              <w:top w:w="100.0" w:type="dxa"/>
+              <w:left w:w="100.0" w:type="dxa"/>
+              <w:bottom w:w="100.0" w:type="dxa"/>
+              <w:right w:w="100.0" w:type="dxa"/>
+            </w:tcMar>
+            <w:vAlign w:val="top"/>
+          </w:tcPr>
+          <w:p>
+            <w:pPr>
+              <w:widowControl w:val="0"/>
+              <w:spacing w:line="240" w:lineRule="auto"/>
+              <w:rPr/>
+            </w:pPr>
+            <w:r>
+              <w:rPr>
+                <w:rtl w:val="0"/>
+              </w:rPr>
+              <w:t xml:space="preserve">Inserta un tag en la base de datos</w:t>
+            </w:r>
+          </w:p>
+        </w:tc>
+        <w:tc>
+          <w:tcPr>
+            <w:shd w:fill="auto" w:val="clear"/>
+            <w:tcMar>
+              <w:top w:w="100.0" w:type="dxa"/>
+              <w:left w:w="100.0" w:type="dxa"/>
+              <w:bottom w:w="100.0" w:type="dxa"/>
+              <w:right w:w="100.0" w:type="dxa"/>
+            </w:tcMar>
+            <w:vAlign w:val="top"/>
+          </w:tcPr>
+          <w:p>
+            <w:pPr>
+              <w:widowControl w:val="0"/>
+              <w:spacing w:line="240" w:lineRule="auto"/>
+              <w:rPr/>
+            </w:pPr>
+            <w:r>
+              <w:rPr>
+                <w:rtl w:val="0"/>
+              </w:rPr>
+              <w:t xml:space="preserve">contenido del tag.</w:t>
             </w:r>
           </w:p>
         </w:tc>
@@ -3295,30 +3260,37 @@
         <w:pStyle w:val="Heading1"/>
         <w:rPr/>
       </w:pPr>
-      <w:bookmarkStart w:colFirst="0" w:colLast="0" w:name="_sesjk4tuarv7" w:id="15"/>
-      <w:bookmarkEnd w:id="15"/>
-      <w:r>
-        <w:rPr>
-          <w:rtl w:val="0"/>
-        </w:rPr>
-        <w:t xml:space="preserve">en</w:t>
-      </w:r>
-    </w:p>
-    <w:p>
-      <w:pPr>
-        <w:rPr/>
-      </w:pPr>
-      <w:r>
-        <w:rPr>
-          <w:rtl w:val="0"/>
-        </w:rPr>
-        <w:t xml:space="preserve">En hace referencia</w:t>
-      </w:r>
-      <w:r>
-        <w:rPr>
-          <w:rtl w:val="0"/>
-        </w:rPr>
-        <w:t xml:space="preserve"> a la tabla encuesta.</w:t>
+      <w:bookmarkStart w:colFirst="0" w:colLast="0" w:name="_1g5k52qf32i5" w:id="12"/>
+      <w:bookmarkEnd w:id="12"/>
+      <w:r>
+        <w:rPr>
+          <w:rtl w:val="0"/>
+        </w:rPr>
+      </w:r>
+    </w:p>
+    <w:p>
+      <w:pPr>
+        <w:pStyle w:val="Heading1"/>
+        <w:rPr/>
+      </w:pPr>
+      <w:bookmarkStart w:colFirst="0" w:colLast="0" w:name="_5pa60kfr1tsc" w:id="13"/>
+      <w:bookmarkEnd w:id="13"/>
+      <w:r>
+        <w:rPr>
+          <w:rtl w:val="0"/>
+        </w:rPr>
+        <w:t xml:space="preserve">ct</w:t>
+      </w:r>
+    </w:p>
+    <w:p>
+      <w:pPr>
+        <w:rPr/>
+      </w:pPr>
+      <w:r>
+        <w:rPr>
+          <w:rtl w:val="0"/>
+        </w:rPr>
+        <w:t xml:space="preserve">Ct hace referencia a la tabla contenido-tag(relacionamiento de tags y contenidos).</w:t>
       </w:r>
     </w:p>
     <w:p>
@@ -3467,104 +3439,146 @@
           </w:tcPr>
           <w:p>
             <w:pPr>
-              <w:keepNext w:val="0"/>
-              <w:keepLines w:val="0"/>
-              <w:pageBreakBefore w:val="0"/>
-              <w:widowControl w:val="0"/>
-              <w:pBdr>
-                <w:top w:space="0" w:sz="0" w:val="nil"/>
-                <w:left w:space="0" w:sz="0" w:val="nil"/>
-                <w:bottom w:space="0" w:sz="0" w:val="nil"/>
-                <w:right w:space="0" w:sz="0" w:val="nil"/>
-                <w:between w:space="0" w:sz="0" w:val="nil"/>
-              </w:pBdr>
-              <w:shd w:fill="auto" w:val="clear"/>
-              <w:spacing w:after="0" w:before="0" w:line="240" w:lineRule="auto"/>
-              <w:ind w:left="0" w:right="0" w:firstLine="0"/>
-              <w:jc w:val="left"/>
-              <w:rPr/>
-            </w:pPr>
-            <w:r>
-              <w:rPr>
-                <w:rtl w:val="0"/>
-              </w:rPr>
-              <w:t xml:space="preserve">cen</w:t>
-            </w:r>
-          </w:p>
-        </w:tc>
-        <w:tc>
-          <w:tcPr>
-            <w:shd w:fill="auto" w:val="clear"/>
-            <w:tcMar>
-              <w:top w:w="100.0" w:type="dxa"/>
-              <w:left w:w="100.0" w:type="dxa"/>
-              <w:bottom w:w="100.0" w:type="dxa"/>
-              <w:right w:w="100.0" w:type="dxa"/>
-            </w:tcMar>
-            <w:vAlign w:val="top"/>
-          </w:tcPr>
-          <w:p>
-            <w:pPr>
-              <w:keepNext w:val="0"/>
-              <w:keepLines w:val="0"/>
-              <w:pageBreakBefore w:val="0"/>
-              <w:widowControl w:val="0"/>
-              <w:pBdr>
-                <w:top w:space="0" w:sz="0" w:val="nil"/>
-                <w:left w:space="0" w:sz="0" w:val="nil"/>
-                <w:bottom w:space="0" w:sz="0" w:val="nil"/>
-                <w:right w:space="0" w:sz="0" w:val="nil"/>
-                <w:between w:space="0" w:sz="0" w:val="nil"/>
-              </w:pBdr>
-              <w:shd w:fill="auto" w:val="clear"/>
-              <w:spacing w:after="0" w:before="0" w:line="240" w:lineRule="auto"/>
-              <w:ind w:left="0" w:right="0" w:firstLine="0"/>
-              <w:jc w:val="left"/>
-              <w:rPr/>
-            </w:pPr>
-            <w:r>
-              <w:rPr>
-                <w:rtl w:val="0"/>
-              </w:rPr>
-              <w:t xml:space="preserve">Inserta una nueva encuesta a la base de datos y devuelve su propia ID para que en backend se puedan insertar todas las opciones en la DB.</w:t>
-            </w:r>
-          </w:p>
-        </w:tc>
-        <w:tc>
-          <w:tcPr>
-            <w:shd w:fill="auto" w:val="clear"/>
-            <w:tcMar>
-              <w:top w:w="100.0" w:type="dxa"/>
-              <w:left w:w="100.0" w:type="dxa"/>
-              <w:bottom w:w="100.0" w:type="dxa"/>
-              <w:right w:w="100.0" w:type="dxa"/>
-            </w:tcMar>
-            <w:vAlign w:val="top"/>
-          </w:tcPr>
-          <w:p>
-            <w:pPr>
-              <w:keepNext w:val="0"/>
-              <w:keepLines w:val="0"/>
-              <w:pageBreakBefore w:val="0"/>
-              <w:widowControl w:val="0"/>
-              <w:pBdr>
-                <w:top w:space="0" w:sz="0" w:val="nil"/>
-                <w:left w:space="0" w:sz="0" w:val="nil"/>
-                <w:bottom w:space="0" w:sz="0" w:val="nil"/>
-                <w:right w:space="0" w:sz="0" w:val="nil"/>
-                <w:between w:space="0" w:sz="0" w:val="nil"/>
-              </w:pBdr>
-              <w:shd w:fill="auto" w:val="clear"/>
-              <w:spacing w:after="0" w:before="0" w:line="240" w:lineRule="auto"/>
-              <w:ind w:left="0" w:right="0" w:firstLine="0"/>
-              <w:jc w:val="left"/>
-              <w:rPr/>
-            </w:pPr>
-            <w:r>
-              <w:rPr>
-                <w:rtl w:val="0"/>
-              </w:rPr>
-              <w:t xml:space="preserve">Título e id del usuario.</w:t>
+              <w:widowControl w:val="0"/>
+              <w:spacing w:line="240" w:lineRule="auto"/>
+              <w:rPr/>
+            </w:pPr>
+            <w:r>
+              <w:rPr>
+                <w:rtl w:val="0"/>
+              </w:rPr>
+              <w:t xml:space="preserve">cct</w:t>
+            </w:r>
+          </w:p>
+        </w:tc>
+        <w:tc>
+          <w:tcPr>
+            <w:shd w:fill="auto" w:val="clear"/>
+            <w:tcMar>
+              <w:top w:w="100.0" w:type="dxa"/>
+              <w:left w:w="100.0" w:type="dxa"/>
+              <w:bottom w:w="100.0" w:type="dxa"/>
+              <w:right w:w="100.0" w:type="dxa"/>
+            </w:tcMar>
+            <w:vAlign w:val="top"/>
+          </w:tcPr>
+          <w:p>
+            <w:pPr>
+              <w:widowControl w:val="0"/>
+              <w:spacing w:line="240" w:lineRule="auto"/>
+              <w:rPr/>
+            </w:pPr>
+            <w:r>
+              <w:rPr>
+                <w:rtl w:val="0"/>
+              </w:rPr>
+              <w:t xml:space="preserve">Inserta un tag en un contenido ya existente.</w:t>
+            </w:r>
+          </w:p>
+        </w:tc>
+        <w:tc>
+          <w:tcPr>
+            <w:shd w:fill="auto" w:val="clear"/>
+            <w:tcMar>
+              <w:top w:w="100.0" w:type="dxa"/>
+              <w:left w:w="100.0" w:type="dxa"/>
+              <w:bottom w:w="100.0" w:type="dxa"/>
+              <w:right w:w="100.0" w:type="dxa"/>
+            </w:tcMar>
+            <w:vAlign w:val="top"/>
+          </w:tcPr>
+          <w:p>
+            <w:pPr>
+              <w:widowControl w:val="0"/>
+              <w:spacing w:line="240" w:lineRule="auto"/>
+              <w:rPr/>
+            </w:pPr>
+            <w:r>
+              <w:rPr>
+                <w:rtl w:val="0"/>
+              </w:rPr>
+              <w:t xml:space="preserve">Id del contenido e id del tag.</w:t>
+            </w:r>
+          </w:p>
+        </w:tc>
+      </w:tr>
+      <w:tr>
+        <w:trPr>
+          <w:cantSplit w:val="0"/>
+          <w:tblHeader w:val="0"/>
+        </w:trPr>
+        <w:tc>
+          <w:tcPr>
+            <w:shd w:fill="auto" w:val="clear"/>
+            <w:tcMar>
+              <w:top w:w="100.0" w:type="dxa"/>
+              <w:left w:w="100.0" w:type="dxa"/>
+              <w:bottom w:w="100.0" w:type="dxa"/>
+              <w:right w:w="100.0" w:type="dxa"/>
+            </w:tcMar>
+            <w:vAlign w:val="top"/>
+          </w:tcPr>
+          <w:p>
+            <w:pPr>
+              <w:widowControl w:val="0"/>
+              <w:spacing w:line="240" w:lineRule="auto"/>
+              <w:rPr/>
+            </w:pPr>
+            <w:r>
+              <w:rPr>
+                <w:rtl w:val="0"/>
+              </w:rPr>
+              <w:t xml:space="preserve">bct</w:t>
+            </w:r>
+          </w:p>
+        </w:tc>
+        <w:tc>
+          <w:tcPr>
+            <w:shd w:fill="auto" w:val="clear"/>
+            <w:tcMar>
+              <w:top w:w="100.0" w:type="dxa"/>
+              <w:left w:w="100.0" w:type="dxa"/>
+              <w:bottom w:w="100.0" w:type="dxa"/>
+              <w:right w:w="100.0" w:type="dxa"/>
+            </w:tcMar>
+            <w:vAlign w:val="top"/>
+          </w:tcPr>
+          <w:p>
+            <w:pPr>
+              <w:widowControl w:val="0"/>
+              <w:spacing w:line="240" w:lineRule="auto"/>
+              <w:rPr/>
+            </w:pPr>
+            <w:r>
+              <w:rPr>
+                <w:rtl w:val="0"/>
+              </w:rPr>
+              <w:t xml:space="preserve">Elimina todos los tags de un contenido(útil para cuando se elimina un contenido). </w:t>
+            </w:r>
+          </w:p>
+        </w:tc>
+        <w:tc>
+          <w:tcPr>
+            <w:shd w:fill="auto" w:val="clear"/>
+            <w:tcMar>
+              <w:top w:w="100.0" w:type="dxa"/>
+              <w:left w:w="100.0" w:type="dxa"/>
+              <w:bottom w:w="100.0" w:type="dxa"/>
+              <w:right w:w="100.0" w:type="dxa"/>
+            </w:tcMar>
+            <w:vAlign w:val="top"/>
+          </w:tcPr>
+          <w:p>
+            <w:pPr>
+              <w:widowControl w:val="0"/>
+              <w:spacing w:line="240" w:lineRule="auto"/>
+              <w:rPr/>
+            </w:pPr>
+            <w:r>
+              <w:rPr>
+                <w:rtl w:val="0"/>
+              </w:rPr>
+              <w:t xml:space="preserve">Id del contenido.</w:t>
             </w:r>
           </w:p>
         </w:tc>
@@ -3582,49 +3596,33 @@
     </w:p>
     <w:p>
       <w:pPr>
-        <w:rPr/>
-      </w:pPr>
-      <w:r>
-        <w:rPr>
-          <w:rtl w:val="0"/>
-        </w:rPr>
-      </w:r>
-    </w:p>
-    <w:p>
-      <w:pPr>
         <w:pStyle w:val="Heading1"/>
         <w:rPr/>
       </w:pPr>
-      <w:bookmarkStart w:colFirst="0" w:colLast="0" w:name="_xabj9mme6dzu" w:id="16"/>
-      <w:bookmarkEnd w:id="16"/>
-      <w:r>
-        <w:rPr>
-          <w:rtl w:val="0"/>
-        </w:rPr>
-        <w:t xml:space="preserve">v</w:t>
-      </w:r>
-    </w:p>
-    <w:p>
-      <w:pPr>
-        <w:rPr/>
-      </w:pPr>
-      <w:r>
-        <w:rPr>
-          <w:rtl w:val="0"/>
-        </w:rPr>
-        <w:t xml:space="preserve">V hace referencia a la tabla </w:t>
-      </w:r>
-      <w:r>
-        <w:rPr>
-          <w:rtl w:val="0"/>
-        </w:rPr>
-        <w:t xml:space="preserve">audiencia_con</w:t>
-      </w:r>
-      <w:r>
-        <w:rPr>
-          <w:rtl w:val="0"/>
-        </w:rPr>
-        <w:t xml:space="preserve">(v viene de voto).</w:t>
+      <w:bookmarkStart w:colFirst="0" w:colLast="0" w:name="_sesjk4tuarv7" w:id="14"/>
+      <w:bookmarkEnd w:id="14"/>
+      <w:r>
+        <w:rPr>
+          <w:rtl w:val="0"/>
+        </w:rPr>
+        <w:t xml:space="preserve">en</w:t>
+      </w:r>
+    </w:p>
+    <w:p>
+      <w:pPr>
+        <w:rPr/>
+      </w:pPr>
+      <w:r>
+        <w:rPr>
+          <w:rtl w:val="0"/>
+        </w:rPr>
+        <w:t xml:space="preserve">En hace referencia</w:t>
+      </w:r>
+      <w:r>
+        <w:rPr>
+          <w:rtl w:val="0"/>
+        </w:rPr>
+        <w:t xml:space="preserve"> a la tabla encuesta.</w:t>
       </w:r>
     </w:p>
     <w:p>
@@ -3794,7 +3792,7 @@
               <w:rPr>
                 <w:rtl w:val="0"/>
               </w:rPr>
-              <w:t xml:space="preserve">bv</w:t>
+              <w:t xml:space="preserve">cen</w:t>
             </w:r>
           </w:p>
         </w:tc>
@@ -3832,7 +3830,7 @@
               <w:rPr>
                 <w:rtl w:val="0"/>
               </w:rPr>
-              <w:t xml:space="preserve">Eliminar un voto en un contenido de la base de datos.</w:t>
+              <w:t xml:space="preserve">Inserta una nueva encuesta a la base de datos y devuelve su propia ID para que en backend se puedan insertar todas las opciones en la DB.</w:t>
             </w:r>
           </w:p>
         </w:tc>
@@ -3870,7 +3868,7 @@
               <w:rPr>
                 <w:rtl w:val="0"/>
               </w:rPr>
-              <w:t xml:space="preserve">Id del contenido e id del usuario.</w:t>
+              <w:t xml:space="preserve">Título e id del usuario.</w:t>
             </w:r>
           </w:p>
         </w:tc>
@@ -3898,37 +3896,39 @@
     </w:p>
     <w:p>
       <w:pPr>
-        <w:rPr/>
-      </w:pPr>
-      <w:r>
-        <w:rPr>
-          <w:rtl w:val="0"/>
-        </w:rPr>
-      </w:r>
-    </w:p>
-    <w:p>
-      <w:pPr>
         <w:pStyle w:val="Heading1"/>
         <w:rPr/>
       </w:pPr>
-      <w:bookmarkStart w:colFirst="0" w:colLast="0" w:name="_warthu8qs1yu" w:id="17"/>
-      <w:bookmarkEnd w:id="17"/>
-      <w:r>
-        <w:rPr>
-          <w:rtl w:val="0"/>
-        </w:rPr>
-        <w:t xml:space="preserve">o</w:t>
-      </w:r>
-    </w:p>
-    <w:p>
-      <w:pPr>
-        <w:rPr/>
-      </w:pPr>
-      <w:r>
-        <w:rPr>
-          <w:rtl w:val="0"/>
-        </w:rPr>
-        <w:t xml:space="preserve">O hace referencia a la tabla opcion_e.</w:t>
+      <w:bookmarkStart w:colFirst="0" w:colLast="0" w:name="_xabj9mme6dzu" w:id="15"/>
+      <w:bookmarkEnd w:id="15"/>
+      <w:r>
+        <w:rPr>
+          <w:rtl w:val="0"/>
+        </w:rPr>
+        <w:t xml:space="preserve">v</w:t>
+      </w:r>
+    </w:p>
+    <w:p>
+      <w:pPr>
+        <w:rPr/>
+      </w:pPr>
+      <w:r>
+        <w:rPr>
+          <w:rtl w:val="0"/>
+        </w:rPr>
+        <w:t xml:space="preserve">V hace referencia a la tabla </w:t>
+      </w:r>
+      <w:r>
+        <w:rPr>
+          <w:rtl w:val="0"/>
+        </w:rPr>
+        <w:t xml:space="preserve">audiencia_con</w:t>
+      </w:r>
+      <w:r>
+        <w:rPr>
+          <w:rtl w:val="0"/>
+        </w:rPr>
+        <w:t xml:space="preserve">(v viene de voto).</w:t>
       </w:r>
     </w:p>
     <w:p>
@@ -4077,65 +4077,104 @@
           </w:tcPr>
           <w:p>
             <w:pPr>
-              <w:widowControl w:val="0"/>
-              <w:spacing w:line="240" w:lineRule="auto"/>
-              <w:rPr/>
-            </w:pPr>
-            <w:r>
-              <w:rPr>
-                <w:rtl w:val="0"/>
-              </w:rPr>
-              <w:t xml:space="preserve">co</w:t>
-            </w:r>
-          </w:p>
-        </w:tc>
-        <w:tc>
-          <w:tcPr>
-            <w:shd w:fill="auto" w:val="clear"/>
-            <w:tcMar>
-              <w:top w:w="100.0" w:type="dxa"/>
-              <w:left w:w="100.0" w:type="dxa"/>
-              <w:bottom w:w="100.0" w:type="dxa"/>
-              <w:right w:w="100.0" w:type="dxa"/>
-            </w:tcMar>
-            <w:vAlign w:val="top"/>
-          </w:tcPr>
-          <w:p>
-            <w:pPr>
-              <w:widowControl w:val="0"/>
-              <w:spacing w:line="240" w:lineRule="auto"/>
-              <w:rPr/>
-            </w:pPr>
-            <w:r>
-              <w:rPr>
-                <w:rtl w:val="0"/>
-              </w:rPr>
-              <w:t xml:space="preserve">Inserta una nueva opción en la base de datos.</w:t>
-            </w:r>
-          </w:p>
-        </w:tc>
-        <w:tc>
-          <w:tcPr>
-            <w:shd w:fill="auto" w:val="clear"/>
-            <w:tcMar>
-              <w:top w:w="100.0" w:type="dxa"/>
-              <w:left w:w="100.0" w:type="dxa"/>
-              <w:bottom w:w="100.0" w:type="dxa"/>
-              <w:right w:w="100.0" w:type="dxa"/>
-            </w:tcMar>
-            <w:vAlign w:val="top"/>
-          </w:tcPr>
-          <w:p>
-            <w:pPr>
-              <w:widowControl w:val="0"/>
-              <w:spacing w:line="240" w:lineRule="auto"/>
-              <w:rPr/>
-            </w:pPr>
-            <w:r>
-              <w:rPr>
-                <w:rtl w:val="0"/>
-              </w:rPr>
-              <w:t xml:space="preserve">Id de la encuesta a la que pertenece y la opción en sí.</w:t>
+              <w:keepNext w:val="0"/>
+              <w:keepLines w:val="0"/>
+              <w:pageBreakBefore w:val="0"/>
+              <w:widowControl w:val="0"/>
+              <w:pBdr>
+                <w:top w:space="0" w:sz="0" w:val="nil"/>
+                <w:left w:space="0" w:sz="0" w:val="nil"/>
+                <w:bottom w:space="0" w:sz="0" w:val="nil"/>
+                <w:right w:space="0" w:sz="0" w:val="nil"/>
+                <w:between w:space="0" w:sz="0" w:val="nil"/>
+              </w:pBdr>
+              <w:shd w:fill="auto" w:val="clear"/>
+              <w:spacing w:after="0" w:before="0" w:line="240" w:lineRule="auto"/>
+              <w:ind w:left="0" w:right="0" w:firstLine="0"/>
+              <w:jc w:val="left"/>
+              <w:rPr/>
+            </w:pPr>
+            <w:r>
+              <w:rPr>
+                <w:rtl w:val="0"/>
+              </w:rPr>
+              <w:t xml:space="preserve">bv</w:t>
+            </w:r>
+          </w:p>
+        </w:tc>
+        <w:tc>
+          <w:tcPr>
+            <w:shd w:fill="auto" w:val="clear"/>
+            <w:tcMar>
+              <w:top w:w="100.0" w:type="dxa"/>
+              <w:left w:w="100.0" w:type="dxa"/>
+              <w:bottom w:w="100.0" w:type="dxa"/>
+              <w:right w:w="100.0" w:type="dxa"/>
+            </w:tcMar>
+            <w:vAlign w:val="top"/>
+          </w:tcPr>
+          <w:p>
+            <w:pPr>
+              <w:keepNext w:val="0"/>
+              <w:keepLines w:val="0"/>
+              <w:pageBreakBefore w:val="0"/>
+              <w:widowControl w:val="0"/>
+              <w:pBdr>
+                <w:top w:space="0" w:sz="0" w:val="nil"/>
+                <w:left w:space="0" w:sz="0" w:val="nil"/>
+                <w:bottom w:space="0" w:sz="0" w:val="nil"/>
+                <w:right w:space="0" w:sz="0" w:val="nil"/>
+                <w:between w:space="0" w:sz="0" w:val="nil"/>
+              </w:pBdr>
+              <w:shd w:fill="auto" w:val="clear"/>
+              <w:spacing w:after="0" w:before="0" w:line="240" w:lineRule="auto"/>
+              <w:ind w:left="0" w:right="0" w:firstLine="0"/>
+              <w:jc w:val="left"/>
+              <w:rPr/>
+            </w:pPr>
+            <w:r>
+              <w:rPr>
+                <w:rtl w:val="0"/>
+              </w:rPr>
+              <w:t xml:space="preserve">Eliminar un voto en un contenido de la base de datos.</w:t>
+            </w:r>
+          </w:p>
+        </w:tc>
+        <w:tc>
+          <w:tcPr>
+            <w:shd w:fill="auto" w:val="clear"/>
+            <w:tcMar>
+              <w:top w:w="100.0" w:type="dxa"/>
+              <w:left w:w="100.0" w:type="dxa"/>
+              <w:bottom w:w="100.0" w:type="dxa"/>
+              <w:right w:w="100.0" w:type="dxa"/>
+            </w:tcMar>
+            <w:vAlign w:val="top"/>
+          </w:tcPr>
+          <w:p>
+            <w:pPr>
+              <w:keepNext w:val="0"/>
+              <w:keepLines w:val="0"/>
+              <w:pageBreakBefore w:val="0"/>
+              <w:widowControl w:val="0"/>
+              <w:pBdr>
+                <w:top w:space="0" w:sz="0" w:val="nil"/>
+                <w:left w:space="0" w:sz="0" w:val="nil"/>
+                <w:bottom w:space="0" w:sz="0" w:val="nil"/>
+                <w:right w:space="0" w:sz="0" w:val="nil"/>
+                <w:between w:space="0" w:sz="0" w:val="nil"/>
+              </w:pBdr>
+              <w:shd w:fill="auto" w:val="clear"/>
+              <w:spacing w:after="0" w:before="0" w:line="240" w:lineRule="auto"/>
+              <w:ind w:left="0" w:right="0" w:firstLine="0"/>
+              <w:jc w:val="left"/>
+              <w:rPr/>
+            </w:pPr>
+            <w:r>
+              <w:rPr>
+                <w:rtl w:val="0"/>
+              </w:rPr>
+              <w:t xml:space="preserve">Id del contenido e id del usuario.</w:t>
             </w:r>
           </w:p>
         </w:tc>
@@ -4163,25 +4202,43 @@
     </w:p>
     <w:p>
       <w:pPr>
+        <w:rPr/>
+      </w:pPr>
+      <w:r>
+        <w:rPr>
+          <w:rtl w:val="0"/>
+        </w:rPr>
+      </w:r>
+    </w:p>
+    <w:p>
+      <w:pPr>
         <w:pStyle w:val="Heading1"/>
         <w:rPr/>
       </w:pPr>
-      <w:bookmarkStart w:colFirst="0" w:colLast="0" w:name="_xs8imxiwv0j4" w:id="18"/>
-      <w:bookmarkEnd w:id="18"/>
-      <w:r>
-        <w:rPr>
-          <w:rtl w:val="0"/>
-        </w:rPr>
-        <w:t xml:space="preserve">SP no ligados al ABM(Crear, borrar, modificar)</w:t>
-      </w:r>
-    </w:p>
-    <w:p>
-      <w:pPr>
-        <w:pStyle w:val="Heading2"/>
-        <w:rPr/>
-      </w:pPr>
-      <w:bookmarkStart w:colFirst="0" w:colLast="0" w:name="_u57x7g1kngn9" w:id="19"/>
-      <w:bookmarkEnd w:id="19"/>
+      <w:bookmarkStart w:colFirst="0" w:colLast="0" w:name="_warthu8qs1yu" w:id="16"/>
+      <w:bookmarkEnd w:id="16"/>
+      <w:r>
+        <w:rPr>
+          <w:rtl w:val="0"/>
+        </w:rPr>
+        <w:t xml:space="preserve">o</w:t>
+      </w:r>
+    </w:p>
+    <w:p>
+      <w:pPr>
+        <w:rPr/>
+      </w:pPr>
+      <w:r>
+        <w:rPr>
+          <w:rtl w:val="0"/>
+        </w:rPr>
+        <w:t xml:space="preserve">O hace referencia a la tabla opcion_e.</w:t>
+      </w:r>
+    </w:p>
+    <w:p>
+      <w:pPr>
+        <w:rPr/>
+      </w:pPr>
       <w:r>
         <w:rPr>
           <w:rtl w:val="0"/>
@@ -4191,6 +4248,253 @@
     <w:tbl>
       <w:tblPr>
         <w:tblStyle w:val="Table12"/>
+        <w:tblW w:w="9029.0" w:type="dxa"/>
+        <w:jc w:val="left"/>
+        <w:tblBorders>
+          <w:top w:color="000000" w:space="0" w:sz="8" w:val="single"/>
+          <w:left w:color="000000" w:space="0" w:sz="8" w:val="single"/>
+          <w:bottom w:color="000000" w:space="0" w:sz="8" w:val="single"/>
+          <w:right w:color="000000" w:space="0" w:sz="8" w:val="single"/>
+          <w:insideH w:color="000000" w:space="0" w:sz="8" w:val="single"/>
+          <w:insideV w:color="000000" w:space="0" w:sz="8" w:val="single"/>
+        </w:tblBorders>
+        <w:tblLayout w:type="fixed"/>
+        <w:tblLook w:val="0600"/>
+      </w:tblPr>
+      <w:tblGrid>
+        <w:gridCol w:w="3009.6666666666665"/>
+        <w:gridCol w:w="3009.6666666666665"/>
+        <w:gridCol w:w="3009.6666666666665"/>
+        <w:tblGridChange w:id="0">
+          <w:tblGrid>
+            <w:gridCol w:w="3009.6666666666665"/>
+            <w:gridCol w:w="3009.6666666666665"/>
+            <w:gridCol w:w="3009.6666666666665"/>
+          </w:tblGrid>
+        </w:tblGridChange>
+      </w:tblGrid>
+      <w:tr>
+        <w:trPr>
+          <w:cantSplit w:val="0"/>
+          <w:tblHeader w:val="0"/>
+        </w:trPr>
+        <w:tc>
+          <w:tcPr>
+            <w:shd w:fill="auto" w:val="clear"/>
+            <w:tcMar>
+              <w:top w:w="100.0" w:type="dxa"/>
+              <w:left w:w="100.0" w:type="dxa"/>
+              <w:bottom w:w="100.0" w:type="dxa"/>
+              <w:right w:w="100.0" w:type="dxa"/>
+            </w:tcMar>
+            <w:vAlign w:val="top"/>
+          </w:tcPr>
+          <w:p>
+            <w:pPr>
+              <w:widowControl w:val="0"/>
+              <w:spacing w:line="240" w:lineRule="auto"/>
+              <w:rPr>
+                <w:b w:val="1"/>
+              </w:rPr>
+            </w:pPr>
+            <w:r>
+              <w:rPr>
+                <w:b w:val="1"/>
+                <w:rtl w:val="0"/>
+              </w:rPr>
+              <w:t xml:space="preserve">SP</w:t>
+            </w:r>
+          </w:p>
+        </w:tc>
+        <w:tc>
+          <w:tcPr>
+            <w:shd w:fill="auto" w:val="clear"/>
+            <w:tcMar>
+              <w:top w:w="100.0" w:type="dxa"/>
+              <w:left w:w="100.0" w:type="dxa"/>
+              <w:bottom w:w="100.0" w:type="dxa"/>
+              <w:right w:w="100.0" w:type="dxa"/>
+            </w:tcMar>
+            <w:vAlign w:val="top"/>
+          </w:tcPr>
+          <w:p>
+            <w:pPr>
+              <w:widowControl w:val="0"/>
+              <w:spacing w:line="240" w:lineRule="auto"/>
+              <w:rPr>
+                <w:b w:val="1"/>
+              </w:rPr>
+            </w:pPr>
+            <w:r>
+              <w:rPr>
+                <w:b w:val="1"/>
+                <w:rtl w:val="0"/>
+              </w:rPr>
+              <w:t xml:space="preserve">Función</w:t>
+            </w:r>
+          </w:p>
+        </w:tc>
+        <w:tc>
+          <w:tcPr>
+            <w:shd w:fill="auto" w:val="clear"/>
+            <w:tcMar>
+              <w:top w:w="100.0" w:type="dxa"/>
+              <w:left w:w="100.0" w:type="dxa"/>
+              <w:bottom w:w="100.0" w:type="dxa"/>
+              <w:right w:w="100.0" w:type="dxa"/>
+            </w:tcMar>
+            <w:vAlign w:val="top"/>
+          </w:tcPr>
+          <w:p>
+            <w:pPr>
+              <w:widowControl w:val="0"/>
+              <w:spacing w:line="240" w:lineRule="auto"/>
+              <w:rPr>
+                <w:b w:val="1"/>
+              </w:rPr>
+            </w:pPr>
+            <w:r>
+              <w:rPr>
+                <w:b w:val="1"/>
+                <w:rtl w:val="0"/>
+              </w:rPr>
+              <w:t xml:space="preserve">Requerimientos</w:t>
+            </w:r>
+          </w:p>
+        </w:tc>
+      </w:tr>
+      <w:tr>
+        <w:trPr>
+          <w:cantSplit w:val="0"/>
+          <w:tblHeader w:val="0"/>
+        </w:trPr>
+        <w:tc>
+          <w:tcPr>
+            <w:shd w:fill="auto" w:val="clear"/>
+            <w:tcMar>
+              <w:top w:w="100.0" w:type="dxa"/>
+              <w:left w:w="100.0" w:type="dxa"/>
+              <w:bottom w:w="100.0" w:type="dxa"/>
+              <w:right w:w="100.0" w:type="dxa"/>
+            </w:tcMar>
+            <w:vAlign w:val="top"/>
+          </w:tcPr>
+          <w:p>
+            <w:pPr>
+              <w:widowControl w:val="0"/>
+              <w:spacing w:line="240" w:lineRule="auto"/>
+              <w:rPr/>
+            </w:pPr>
+            <w:r>
+              <w:rPr>
+                <w:rtl w:val="0"/>
+              </w:rPr>
+              <w:t xml:space="preserve">co</w:t>
+            </w:r>
+          </w:p>
+        </w:tc>
+        <w:tc>
+          <w:tcPr>
+            <w:shd w:fill="auto" w:val="clear"/>
+            <w:tcMar>
+              <w:top w:w="100.0" w:type="dxa"/>
+              <w:left w:w="100.0" w:type="dxa"/>
+              <w:bottom w:w="100.0" w:type="dxa"/>
+              <w:right w:w="100.0" w:type="dxa"/>
+            </w:tcMar>
+            <w:vAlign w:val="top"/>
+          </w:tcPr>
+          <w:p>
+            <w:pPr>
+              <w:widowControl w:val="0"/>
+              <w:spacing w:line="240" w:lineRule="auto"/>
+              <w:rPr/>
+            </w:pPr>
+            <w:r>
+              <w:rPr>
+                <w:rtl w:val="0"/>
+              </w:rPr>
+              <w:t xml:space="preserve">Inserta una nueva opción en la base de datos.</w:t>
+            </w:r>
+          </w:p>
+        </w:tc>
+        <w:tc>
+          <w:tcPr>
+            <w:shd w:fill="auto" w:val="clear"/>
+            <w:tcMar>
+              <w:top w:w="100.0" w:type="dxa"/>
+              <w:left w:w="100.0" w:type="dxa"/>
+              <w:bottom w:w="100.0" w:type="dxa"/>
+              <w:right w:w="100.0" w:type="dxa"/>
+            </w:tcMar>
+            <w:vAlign w:val="top"/>
+          </w:tcPr>
+          <w:p>
+            <w:pPr>
+              <w:widowControl w:val="0"/>
+              <w:spacing w:line="240" w:lineRule="auto"/>
+              <w:rPr/>
+            </w:pPr>
+            <w:r>
+              <w:rPr>
+                <w:rtl w:val="0"/>
+              </w:rPr>
+              <w:t xml:space="preserve">Id de la encuesta a la que pertenece y la opción en sí.</w:t>
+            </w:r>
+          </w:p>
+        </w:tc>
+      </w:tr>
+    </w:tbl>
+    <w:p>
+      <w:pPr>
+        <w:rPr/>
+      </w:pPr>
+      <w:r>
+        <w:rPr>
+          <w:rtl w:val="0"/>
+        </w:rPr>
+      </w:r>
+    </w:p>
+    <w:p>
+      <w:pPr>
+        <w:rPr/>
+      </w:pPr>
+      <w:r>
+        <w:rPr>
+          <w:rtl w:val="0"/>
+        </w:rPr>
+      </w:r>
+    </w:p>
+    <w:p>
+      <w:pPr>
+        <w:pStyle w:val="Heading1"/>
+        <w:rPr/>
+      </w:pPr>
+      <w:bookmarkStart w:colFirst="0" w:colLast="0" w:name="_xs8imxiwv0j4" w:id="17"/>
+      <w:bookmarkEnd w:id="17"/>
+      <w:r>
+        <w:rPr>
+          <w:rtl w:val="0"/>
+        </w:rPr>
+        <w:t xml:space="preserve">SP no ligados al ABM(Crear, borrar, modificar)</w:t>
+      </w:r>
+    </w:p>
+    <w:p>
+      <w:pPr>
+        <w:pStyle w:val="Heading2"/>
+        <w:rPr/>
+      </w:pPr>
+      <w:bookmarkStart w:colFirst="0" w:colLast="0" w:name="_u57x7g1kngn9" w:id="18"/>
+      <w:bookmarkEnd w:id="18"/>
+      <w:r>
+        <w:rPr>
+          <w:rtl w:val="0"/>
+        </w:rPr>
+      </w:r>
+    </w:p>
+    <w:tbl>
+      <w:tblPr>
+        <w:tblStyle w:val="Table13"/>
         <w:tblW w:w="9029.0" w:type="dxa"/>
         <w:jc w:val="left"/>
         <w:tblBorders>
@@ -4800,8 +5104,8 @@
         <w:pStyle w:val="Heading2"/>
         <w:rPr/>
       </w:pPr>
-      <w:bookmarkStart w:colFirst="0" w:colLast="0" w:name="_332zgxkxj2f2" w:id="20"/>
-      <w:bookmarkEnd w:id="20"/>
+      <w:bookmarkStart w:colFirst="0" w:colLast="0" w:name="_332zgxkxj2f2" w:id="19"/>
+      <w:bookmarkEnd w:id="19"/>
       <w:r>
         <w:rPr>
           <w:rtl w:val="0"/>
@@ -5174,6 +5478,13 @@
     </w:tblPr>
   </w:style>
   <w:style w:type="table" w:styleId="Table12">
+    <w:basedOn w:val="TableNormal"/>
+    <w:tblPr>
+      <w:tblStyleRowBandSize w:val="1"/>
+      <w:tblStyleColBandSize w:val="1"/>
+    </w:tblPr>
+  </w:style>
+  <w:style w:type="table" w:styleId="Table13">
     <w:basedOn w:val="TableNormal"/>
     <w:tblPr>
       <w:tblStyleRowBandSize w:val="1"/>

</xml_diff>

<commit_message>
actualizado según nuevo protocolo de errores
</commit_message>
<xml_diff>
--- a/Documentación DB.docx
+++ b/Documentación DB.docx
@@ -43,6 +43,163 @@
           <w:rtl w:val="0"/>
         </w:rPr>
         <w:t xml:space="preserve">La gran mayoría de SP están divididos en 3 tipos(Crear(c), Borrar(b) y Modificar(m). Si encuentra un SP con alguna de esas 3 iniciales, seguido de 1 o 2 letras más lo más probable es que haga referencia a los tipos mencionados. </w:t>
+      </w:r>
+    </w:p>
+    <w:p>
+      <w:pPr>
+        <w:ind w:left="720" w:firstLine="0"/>
+        <w:rPr/>
+      </w:pPr>
+      <w:r>
+        <w:rPr>
+          <w:rtl w:val="0"/>
+        </w:rPr>
+      </w:r>
+    </w:p>
+    <w:p>
+      <w:pPr>
+        <w:numPr>
+          <w:ilvl w:val="0"/>
+          <w:numId w:val="1"/>
+        </w:numPr>
+        <w:ind w:left="720" w:hanging="360"/>
+        <w:rPr>
+          <w:u w:val="none"/>
+        </w:rPr>
+      </w:pPr>
+      <w:r>
+        <w:rPr>
+          <w:rFonts w:ascii="Arial" w:cs="Arial" w:eastAsia="Arial" w:hAnsi="Arial"/>
+          <w:b w:val="0"/>
+          <w:i w:val="0"/>
+          <w:smallCaps w:val="0"/>
+          <w:strike w:val="0"/>
+          <w:color w:val="000000"/>
+          <w:sz w:val="22"/>
+          <w:szCs w:val="22"/>
+          <w:u w:val="none"/>
+          <w:shd w:fill="auto" w:val="clear"/>
+          <w:vertAlign w:val="baseline"/>
+          <w:rtl w:val="0"/>
+        </w:rPr>
+        <w:t xml:space="preserve">Todos los SPs, con la única excepción de "s", incorporan una funcionalidad para la detección de errores durante su ejecución.</w:t>
+      </w:r>
+      <w:r>
+        <w:rPr>
+          <w:rFonts w:ascii="Arial" w:cs="Arial" w:eastAsia="Arial" w:hAnsi="Arial"/>
+          <w:b w:val="0"/>
+          <w:i w:val="0"/>
+          <w:smallCaps w:val="0"/>
+          <w:strike w:val="0"/>
+          <w:color w:val="000000"/>
+          <w:sz w:val="22"/>
+          <w:szCs w:val="22"/>
+          <w:u w:val="none"/>
+          <w:shd w:fill="auto" w:val="clear"/>
+          <w:vertAlign w:val="baseline"/>
+          <w:rtl w:val="0"/>
+        </w:rPr>
+        <w:t xml:space="preserve"> </w:t>
+      </w:r>
+      <w:r>
+        <w:rPr>
+          <w:rFonts w:ascii="Arial" w:cs="Arial" w:eastAsia="Arial" w:hAnsi="Arial"/>
+          <w:b w:val="0"/>
+          <w:i w:val="0"/>
+          <w:smallCaps w:val="0"/>
+          <w:strike w:val="0"/>
+          <w:color w:val="000000"/>
+          <w:sz w:val="22"/>
+          <w:szCs w:val="22"/>
+          <w:u w:val="none"/>
+          <w:shd w:fill="auto" w:val="clear"/>
+          <w:vertAlign w:val="baseline"/>
+          <w:rtl w:val="0"/>
+        </w:rPr>
+        <w:t xml:space="preserve">Esta funcionalidad puede considerarse un SP adicional, ya que registra el número y mensaje de error en la tabla correspondiente.</w:t>
+      </w:r>
+      <w:r>
+        <w:rPr>
+          <w:rFonts w:ascii="Arial" w:cs="Arial" w:eastAsia="Arial" w:hAnsi="Arial"/>
+          <w:b w:val="0"/>
+          <w:i w:val="0"/>
+          <w:smallCaps w:val="0"/>
+          <w:strike w:val="0"/>
+          <w:color w:val="000000"/>
+          <w:sz w:val="22"/>
+          <w:szCs w:val="22"/>
+          <w:u w:val="none"/>
+          <w:shd w:fill="auto" w:val="clear"/>
+          <w:vertAlign w:val="baseline"/>
+          <w:rtl w:val="0"/>
+        </w:rPr>
+        <w:t xml:space="preserve"> </w:t>
+      </w:r>
+      <w:r>
+        <w:rPr>
+          <w:rFonts w:ascii="Arial" w:cs="Arial" w:eastAsia="Arial" w:hAnsi="Arial"/>
+          <w:b w:val="0"/>
+          <w:i w:val="0"/>
+          <w:smallCaps w:val="0"/>
+          <w:strike w:val="0"/>
+          <w:color w:val="000000"/>
+          <w:sz w:val="22"/>
+          <w:szCs w:val="22"/>
+          <w:u w:val="none"/>
+          <w:shd w:fill="auto" w:val="clear"/>
+          <w:vertAlign w:val="baseline"/>
+          <w:rtl w:val="0"/>
+        </w:rPr>
+        <w:t xml:space="preserve">Debido a este protocolo, todos los SPs que la integran requieren que se les pase como parámetro el ID del usuario que realiza la acción.</w:t>
+      </w:r>
+      <w:r>
+        <w:rPr>
+          <w:rFonts w:ascii="Arial" w:cs="Arial" w:eastAsia="Arial" w:hAnsi="Arial"/>
+          <w:b w:val="0"/>
+          <w:i w:val="0"/>
+          <w:smallCaps w:val="0"/>
+          <w:strike w:val="0"/>
+          <w:color w:val="000000"/>
+          <w:sz w:val="22"/>
+          <w:szCs w:val="22"/>
+          <w:u w:val="none"/>
+          <w:shd w:fill="auto" w:val="clear"/>
+          <w:vertAlign w:val="baseline"/>
+          <w:rtl w:val="0"/>
+        </w:rPr>
+        <w:t xml:space="preserve"> </w:t>
+      </w:r>
+      <w:r>
+        <w:rPr>
+          <w:rFonts w:ascii="Arial" w:cs="Arial" w:eastAsia="Arial" w:hAnsi="Arial"/>
+          <w:b w:val="0"/>
+          <w:i w:val="0"/>
+          <w:smallCaps w:val="0"/>
+          <w:strike w:val="0"/>
+          <w:color w:val="000000"/>
+          <w:sz w:val="22"/>
+          <w:szCs w:val="22"/>
+          <w:u w:val="none"/>
+          <w:shd w:fill="auto" w:val="clear"/>
+          <w:vertAlign w:val="baseline"/>
+          <w:rtl w:val="0"/>
+        </w:rPr>
+        <w:t xml:space="preserve">Dado que esta implementación es universal, excepto por la excepción mencionada, no se proporcionarán más detalles al respecto.</w:t>
+      </w:r>
+      <w:r>
+        <w:rPr>
+          <w:rtl w:val="0"/>
+        </w:rPr>
+      </w:r>
+    </w:p>
+    <w:p>
+      <w:pPr>
+        <w:rPr/>
+      </w:pPr>
+      <w:r>
+        <w:rPr>
+          <w:rtl w:val="0"/>
+        </w:rPr>
       </w:r>
     </w:p>
     <w:p>

</xml_diff>